<commit_message>
24. jun commit, pri kraju druge glave
</commit_message>
<xml_diff>
--- a/Data mining.docx
+++ b/Data mining.docx
@@ -31,113 +31,23 @@
           <w:sz w:val="24"/>
           <w:szCs w:val="24"/>
         </w:rPr>
-        <w:t xml:space="preserve">Moć data mining-a je otkriće za veliki broj kompanija. Data mining jeste izvlačenje informacija iz bitnih podataka koji se generišu svakog momenta u svakom delu našeg života. U svakodnevnom radu </w:t>
-      </w:r>
-      <w:proofErr w:type="gramStart"/>
-      <w:r>
-        <w:rPr>
-          <w:rFonts w:ascii="Times New Roman" w:hAnsi="Times New Roman" w:cs="Times New Roman"/>
-          <w:sz w:val="24"/>
-          <w:szCs w:val="24"/>
-        </w:rPr>
-        <w:t>sa</w:t>
-      </w:r>
-      <w:proofErr w:type="gramEnd"/>
-      <w:r>
-        <w:rPr>
-          <w:rFonts w:ascii="Times New Roman" w:hAnsi="Times New Roman" w:cs="Times New Roman"/>
-          <w:sz w:val="24"/>
-          <w:szCs w:val="24"/>
-        </w:rPr>
-        <w:t xml:space="preserve"> podacima mogu se pronaći skriveni šabloni i značenja. Ova knjiga je rezultat detaljnih proučavanja podataka i prikazuje naučene lekcije kada se suočavamo </w:t>
-      </w:r>
-      <w:proofErr w:type="gramStart"/>
-      <w:r>
-        <w:rPr>
-          <w:rFonts w:ascii="Times New Roman" w:hAnsi="Times New Roman" w:cs="Times New Roman"/>
-          <w:sz w:val="24"/>
-          <w:szCs w:val="24"/>
-        </w:rPr>
-        <w:t>sa</w:t>
-      </w:r>
-      <w:proofErr w:type="gramEnd"/>
-      <w:r>
-        <w:rPr>
-          <w:rFonts w:ascii="Times New Roman" w:hAnsi="Times New Roman" w:cs="Times New Roman"/>
-          <w:sz w:val="24"/>
-          <w:szCs w:val="24"/>
-        </w:rPr>
-        <w:t xml:space="preserve"> podacima i kada ih koristimo da učinimo stvari boljim. Postoji mnogo trikova u trgovini koji osiguravaju efektivne rezultate. Statistička analiza koja je uključena u data mining ima karakteristike koje su drugačije </w:t>
-      </w:r>
-      <w:proofErr w:type="gramStart"/>
-      <w:r>
-        <w:rPr>
-          <w:rFonts w:ascii="Times New Roman" w:hAnsi="Times New Roman" w:cs="Times New Roman"/>
-          <w:sz w:val="24"/>
-          <w:szCs w:val="24"/>
-        </w:rPr>
-        <w:t>od</w:t>
-      </w:r>
-      <w:proofErr w:type="gramEnd"/>
-      <w:r>
-        <w:rPr>
-          <w:rFonts w:ascii="Times New Roman" w:hAnsi="Times New Roman" w:cs="Times New Roman"/>
-          <w:sz w:val="24"/>
-          <w:szCs w:val="24"/>
-        </w:rPr>
-        <w:t xml:space="preserve"> drugih tipova statistike. </w:t>
-      </w:r>
-    </w:p>
-    <w:p>
-      <w:pPr>
-        <w:spacing w:line="240" w:lineRule="auto"/>
-        <w:rPr>
-          <w:rFonts w:ascii="Times New Roman" w:hAnsi="Times New Roman" w:cs="Times New Roman"/>
-        </w:rPr>
-      </w:pPr>
-      <w:r>
-        <w:rPr>
-          <w:rFonts w:ascii="Times New Roman" w:hAnsi="Times New Roman" w:cs="Times New Roman"/>
-          <w:sz w:val="24"/>
-          <w:szCs w:val="24"/>
-        </w:rPr>
-        <w:t xml:space="preserve">Unutar knjige, pominjemo tipične probleme u prodaji i marketingu, kao što su pronalazak 10% korisnika koji </w:t>
-      </w:r>
-      <w:proofErr w:type="gramStart"/>
-      <w:r>
-        <w:rPr>
-          <w:rFonts w:ascii="Times New Roman" w:hAnsi="Times New Roman" w:cs="Times New Roman"/>
-          <w:sz w:val="24"/>
-          <w:szCs w:val="24"/>
-        </w:rPr>
-        <w:t>će</w:t>
-      </w:r>
-      <w:proofErr w:type="gramEnd"/>
-      <w:r>
-        <w:rPr>
-          <w:rFonts w:ascii="Times New Roman" w:hAnsi="Times New Roman" w:cs="Times New Roman"/>
-          <w:sz w:val="24"/>
-          <w:szCs w:val="24"/>
-        </w:rPr>
-        <w:t xml:space="preserve"> najverovatnije kupiti specijalan proizvod. Sadržaj se fokusira </w:t>
-      </w:r>
-      <w:proofErr w:type="gramStart"/>
-      <w:r>
-        <w:rPr>
-          <w:rFonts w:ascii="Times New Roman" w:hAnsi="Times New Roman" w:cs="Times New Roman"/>
-          <w:sz w:val="24"/>
-          <w:szCs w:val="24"/>
-        </w:rPr>
-        <w:t>na</w:t>
-      </w:r>
-      <w:proofErr w:type="gramEnd"/>
-      <w:r>
-        <w:rPr>
-          <w:rFonts w:ascii="Times New Roman" w:hAnsi="Times New Roman" w:cs="Times New Roman"/>
-          <w:sz w:val="24"/>
-          <w:szCs w:val="24"/>
-        </w:rPr>
-        <w:t xml:space="preserve"> prodaju i marketing zato što svi imaju osnovno znanje iz tih oblasti. Svi ljudi su obuhvaćeni kao korisnici i mušterije, tako da se svi možemo pronaći u problemima prodaje i marketinga. </w:t>
+        <w:t xml:space="preserve">Moć data mining-a je otkriće za veliki broj kompanija. Data mining jeste izvlačenje informacija iz bitnih podataka koji se generišu svakog momenta u svakom delu našeg života. U svakodnevnom radu sa podacima mogu se pronaći skriveni šabloni i značenja. Ova knjiga je rezultat detaljnih proučavanja podataka i prikazuje naučene lekcije kada se suočavamo sa podacima i kada ih koristimo da učinimo stvari boljim. Postoji mnogo trikova u trgovini koji osiguravaju efektivne rezultate. Statistička analiza koja je uključena u data mining ima karakteristike koje su drugačije od drugih tipova statistike. </w:t>
+      </w:r>
+    </w:p>
+    <w:p>
+      <w:pPr>
+        <w:spacing w:line="240" w:lineRule="auto"/>
+        <w:rPr>
+          <w:rFonts w:ascii="Times New Roman" w:hAnsi="Times New Roman" w:cs="Times New Roman"/>
+        </w:rPr>
+      </w:pPr>
+      <w:r>
+        <w:rPr>
+          <w:rFonts w:ascii="Times New Roman" w:hAnsi="Times New Roman" w:cs="Times New Roman"/>
+          <w:sz w:val="24"/>
+          <w:szCs w:val="24"/>
+        </w:rPr>
+        <w:t xml:space="preserve">Unutar knjige, pominjemo tipične probleme u prodaji i marketingu, kao što su pronalazak 10% korisnika koji će najverovatnije kupiti specijalan proizvod. Sadržaj se fokusira na prodaju i marketing zato što svi imaju osnovno znanje iz tih oblasti. Svi ljudi su obuhvaćeni kao korisnici i mušterije, tako da se svi možemo pronaći u problemima prodaje i marketinga. </w:t>
       </w:r>
     </w:p>
     <w:p>
@@ -173,79 +83,25 @@
           <w:sz w:val="24"/>
           <w:szCs w:val="24"/>
         </w:rPr>
-        <w:t xml:space="preserve">Moderni menadžment se vodi uz pomoć podataka. Kupci i korporativni podaci se prepoynaju kao strateška sredstva. Odluke koje se donose </w:t>
-      </w:r>
-      <w:proofErr w:type="gramStart"/>
-      <w:r>
-        <w:rPr>
-          <w:rFonts w:ascii="Times New Roman" w:hAnsi="Times New Roman" w:cs="Times New Roman"/>
-          <w:sz w:val="24"/>
-          <w:szCs w:val="24"/>
-        </w:rPr>
-        <w:t>na</w:t>
-      </w:r>
-      <w:proofErr w:type="gramEnd"/>
-      <w:r>
-        <w:rPr>
-          <w:rFonts w:ascii="Times New Roman" w:hAnsi="Times New Roman" w:cs="Times New Roman"/>
-          <w:sz w:val="24"/>
-          <w:szCs w:val="24"/>
-        </w:rPr>
-        <w:t xml:space="preserve"> osnovu objektivnih mera su bolje od odluka koje se donose na osnovu subjektivnih mišljenja koja mogu biti pogrešna i pristrasna. Podaci se prikupljaju iz mnogo ulaznih uređaja. Prikupljeni podaci se moraju analizirati, obraditi, i pretvoriti u informaciju koja obaveštava, upućuje, odgovara </w:t>
-      </w:r>
-      <w:proofErr w:type="gramStart"/>
-      <w:r>
-        <w:rPr>
-          <w:rFonts w:ascii="Times New Roman" w:hAnsi="Times New Roman" w:cs="Times New Roman"/>
-          <w:sz w:val="24"/>
-          <w:szCs w:val="24"/>
-        </w:rPr>
-        <w:t>ili</w:t>
-      </w:r>
-      <w:proofErr w:type="gramEnd"/>
-      <w:r>
-        <w:rPr>
-          <w:rFonts w:ascii="Times New Roman" w:hAnsi="Times New Roman" w:cs="Times New Roman"/>
-          <w:sz w:val="24"/>
-          <w:szCs w:val="24"/>
-        </w:rPr>
-        <w:t xml:space="preserve"> na neki drugi način pomaže da se podaci razumeju i da olakšaju donošenje odluka. </w:t>
-      </w:r>
-    </w:p>
-    <w:p>
-      <w:pPr>
-        <w:spacing w:line="240" w:lineRule="auto"/>
-        <w:rPr>
-          <w:rFonts w:ascii="Times New Roman" w:hAnsi="Times New Roman" w:cs="Times New Roman"/>
-          <w:sz w:val="24"/>
-          <w:szCs w:val="24"/>
-        </w:rPr>
-      </w:pPr>
-      <w:r>
-        <w:rPr>
-          <w:rFonts w:ascii="Times New Roman" w:hAnsi="Times New Roman" w:cs="Times New Roman"/>
-          <w:sz w:val="24"/>
-          <w:szCs w:val="24"/>
-        </w:rPr>
-        <w:t xml:space="preserve">Ulazni uređaji podrazumevaju kase, dnevnike podataka, revizije skladišta i ERP sisteme. Sposobnost da se izvuku korisna, uglavnom skrivena znanja, iz podataka, postaje svakodnevno sve bitnija u kompetetivnom svetu. Kada se podaci koriste za predviđanje, buduće ponašanje posla postaje manje nesigurno i to može biti samo prednost ('Unapred upozoren, unapred naoružan'). Kao što je prikazano </w:t>
-      </w:r>
-      <w:proofErr w:type="gramStart"/>
-      <w:r>
-        <w:rPr>
-          <w:rFonts w:ascii="Times New Roman" w:hAnsi="Times New Roman" w:cs="Times New Roman"/>
-          <w:sz w:val="24"/>
-          <w:szCs w:val="24"/>
-        </w:rPr>
-        <w:t>na</w:t>
-      </w:r>
-      <w:proofErr w:type="gramEnd"/>
-      <w:r>
-        <w:rPr>
-          <w:rFonts w:ascii="Times New Roman" w:hAnsi="Times New Roman" w:cs="Times New Roman"/>
-          <w:sz w:val="24"/>
-          <w:szCs w:val="24"/>
-        </w:rPr>
-        <w:t xml:space="preserve"> slici, vredni resursi arhivskih podataka mogu voditi do prediktivnog modela i načina na koji će se prihvatiti novi aplikanti u poslovnoj šemi.</w:t>
+        <w:t xml:space="preserve">Moderni menadžment se vodi uz pomoć podataka. Kupci i korporativni podaci se prepoynaju kao strateška sredstva. Odluke koje se donose na osnovu objektivnih mera su bolje od odluka koje se donose na osnovu subjektivnih mišljenja koja mogu biti pogrešna i pristrasna. Podaci se prikupljaju iz mnogo ulaznih uređaja. Prikupljeni podaci se moraju analizirati, obraditi, i pretvoriti u informaciju koja obaveštava, upućuje, odgovara ili na neki drugi način pomaže da se podaci razumeju i da olakšaju donošenje odluka. </w:t>
+      </w:r>
+    </w:p>
+    <w:p>
+      <w:pPr>
+        <w:spacing w:line="240" w:lineRule="auto"/>
+        <w:rPr>
+          <w:rFonts w:ascii="Times New Roman" w:hAnsi="Times New Roman" w:cs="Times New Roman"/>
+          <w:sz w:val="24"/>
+          <w:szCs w:val="24"/>
+        </w:rPr>
+      </w:pPr>
+      <w:r>
+        <w:rPr>
+          <w:rFonts w:ascii="Times New Roman" w:hAnsi="Times New Roman" w:cs="Times New Roman"/>
+          <w:sz w:val="24"/>
+          <w:szCs w:val="24"/>
+        </w:rPr>
+        <w:t>Ulazni uređaji podrazumevaju kase, dnevnike podataka, revizije skladišta i ERP sisteme. Sposobnost da se izvuku korisna, uglavnom skrivena znanja, iz podataka, postaje svakodnevno sve bitnija u kompetetivnom svetu. Kada se podaci koriste za predviđanje, buduće ponašanje posla postaje manje nesigurno i to može biti samo prednost ('Unapred upozoren, unapred naoružan'). Kao što je prikazano na slici, vredni resursi arhivskih podataka mogu voditi do prediktivnog modela i načina na koji će se prihvatiti novi aplikanti u poslovnoj šemi.</w:t>
       </w:r>
     </w:p>
     <w:p>
@@ -305,77 +161,13 @@
           <w:szCs w:val="24"/>
         </w:rPr>
       </w:pPr>
-      <w:proofErr w:type="gramStart"/>
-      <w:r>
-        <w:rPr>
-          <w:rFonts w:ascii="Times New Roman" w:hAnsi="Times New Roman" w:cs="Times New Roman"/>
-          <w:sz w:val="24"/>
-          <w:szCs w:val="24"/>
-        </w:rPr>
-        <w:t>Sa</w:t>
-      </w:r>
-      <w:proofErr w:type="gramEnd"/>
-      <w:r>
-        <w:rPr>
-          <w:rFonts w:ascii="Times New Roman" w:hAnsi="Times New Roman" w:cs="Times New Roman"/>
-          <w:sz w:val="24"/>
-          <w:szCs w:val="24"/>
-        </w:rPr>
-        <w:t xml:space="preserve"> tehnološkim napretkom, kompjuterska industrija je bila svedok neverovatnom rastu sektora za hardver i softver. Sofisticirane baze podataka su ohrabrile čuvanje masivnih setova podataka i ovo je otvorilo potrebu za data mining-om u opsegu poslovnih konteksta. Data mining </w:t>
-      </w:r>
-      <w:proofErr w:type="gramStart"/>
-      <w:r>
-        <w:rPr>
-          <w:rFonts w:ascii="Times New Roman" w:hAnsi="Times New Roman" w:cs="Times New Roman"/>
-          <w:sz w:val="24"/>
-          <w:szCs w:val="24"/>
-        </w:rPr>
-        <w:t>sa</w:t>
-      </w:r>
-      <w:proofErr w:type="gramEnd"/>
-      <w:r>
-        <w:rPr>
-          <w:rFonts w:ascii="Times New Roman" w:hAnsi="Times New Roman" w:cs="Times New Roman"/>
-          <w:sz w:val="24"/>
-          <w:szCs w:val="24"/>
-        </w:rPr>
-        <w:t xml:space="preserve"> svojim korenima u statistici i mašinskom učenju vodi računa o prikupljanju podataka, njihovom opisu, analizi i predikciji. Korisna je za donošenje odluka kada se sve činjenice i podaci ne mogu prikupiti </w:t>
-      </w:r>
-      <w:proofErr w:type="gramStart"/>
-      <w:r>
-        <w:rPr>
-          <w:rFonts w:ascii="Times New Roman" w:hAnsi="Times New Roman" w:cs="Times New Roman"/>
-          <w:sz w:val="24"/>
-          <w:szCs w:val="24"/>
-        </w:rPr>
-        <w:t>ili</w:t>
-      </w:r>
-      <w:proofErr w:type="gramEnd"/>
-      <w:r>
-        <w:rPr>
-          <w:rFonts w:ascii="Times New Roman" w:hAnsi="Times New Roman" w:cs="Times New Roman"/>
-          <w:sz w:val="24"/>
-          <w:szCs w:val="24"/>
-        </w:rPr>
-        <w:t xml:space="preserve"> su nepoznati. Ljudi se </w:t>
-      </w:r>
-      <w:proofErr w:type="gramStart"/>
-      <w:r>
-        <w:rPr>
-          <w:rFonts w:ascii="Times New Roman" w:hAnsi="Times New Roman" w:cs="Times New Roman"/>
-          <w:sz w:val="24"/>
-          <w:szCs w:val="24"/>
-        </w:rPr>
-        <w:t>danas</w:t>
-      </w:r>
-      <w:proofErr w:type="gramEnd"/>
-      <w:r>
-        <w:rPr>
-          <w:rFonts w:ascii="Times New Roman" w:hAnsi="Times New Roman" w:cs="Times New Roman"/>
-          <w:sz w:val="24"/>
-          <w:szCs w:val="24"/>
-        </w:rPr>
-        <w:t>, više nego ikad, zanimaju za otkrivanje znanja (inteligenciju) i davanje smisla terabajtima podataka koje čuvaju u bazama, kako bi uvideli važne šablone iz tih podataka pomoću pouzdanih alata i metoda onda kada ljudi više nisu u mogućnosti upravljaju sa tim podacima i analizama u svojim glavama.</w:t>
+      <w:r>
+        <w:rPr>
+          <w:rFonts w:ascii="Times New Roman" w:hAnsi="Times New Roman" w:cs="Times New Roman"/>
+          <w:sz w:val="24"/>
+          <w:szCs w:val="24"/>
+        </w:rPr>
+        <w:t>Sa tehnološkim napretkom, kompjuterska industrija je bila svedok neverovatnom rastu sektora za hardver i softver. Sofisticirane baze podataka su ohrabrile čuvanje masivnih setova podataka i ovo je otvorilo potrebu za data mining-om u opsegu poslovnih konteksta. Data mining sa svojim korenima u statistici i mašinskom učenju vodi računa o prikupljanju podataka, njihovom opisu, analizi i predikciji. Korisna je za donošenje odluka kada se sve činjenice i podaci ne mogu prikupiti ili su nepoznati. Ljudi se danas, više nego ikad, zanimaju za otkrivanje znanja (inteligenciju) i davanje smisla terabajtima podataka koje čuvaju u bazama, kako bi uvideli važne šablone iz tih podataka pomoću pouzdanih alata i metoda onda kada ljudi više nisu u mogućnosti upravljaju sa tim podacima i analizama u svojim glavama.</w:t>
       </w:r>
     </w:p>
     <w:p>
@@ -450,61 +242,7 @@
           <w:sz w:val="24"/>
           <w:szCs w:val="24"/>
         </w:rPr>
-        <w:t xml:space="preserve">Koncept domena znanja ćemo često pominjati u narednom tekstu. Domen znanja jesu sve dodatne informacije koje imamo u vezi </w:t>
-      </w:r>
-      <w:proofErr w:type="gramStart"/>
-      <w:r>
-        <w:rPr>
-          <w:rFonts w:ascii="Times New Roman" w:hAnsi="Times New Roman" w:cs="Times New Roman"/>
-          <w:sz w:val="24"/>
-          <w:szCs w:val="24"/>
-        </w:rPr>
-        <w:t>sa</w:t>
-      </w:r>
-      <w:proofErr w:type="gramEnd"/>
-      <w:r>
-        <w:rPr>
-          <w:rFonts w:ascii="Times New Roman" w:hAnsi="Times New Roman" w:cs="Times New Roman"/>
-          <w:sz w:val="24"/>
-          <w:szCs w:val="24"/>
-        </w:rPr>
-        <w:t xml:space="preserve"> određenom situacijom. Na primer, može postojati rupa u podacima i naš domen znanja </w:t>
-      </w:r>
-      <w:proofErr w:type="gramStart"/>
-      <w:r>
-        <w:rPr>
-          <w:rFonts w:ascii="Times New Roman" w:hAnsi="Times New Roman" w:cs="Times New Roman"/>
-          <w:sz w:val="24"/>
-          <w:szCs w:val="24"/>
-        </w:rPr>
-        <w:t>će</w:t>
-      </w:r>
-      <w:proofErr w:type="gramEnd"/>
-      <w:r>
-        <w:rPr>
-          <w:rFonts w:ascii="Times New Roman" w:hAnsi="Times New Roman" w:cs="Times New Roman"/>
-          <w:sz w:val="24"/>
-          <w:szCs w:val="24"/>
-        </w:rPr>
-        <w:t xml:space="preserve"> možda biti u mogućnosti da nam kaže kako su u tom periodu procesi prodaje i produkcije bili zaustavljeni. Tako možemo tretirati podatka ne kao nula jer nedostaju, već kao nula iz negog posebnog razloga. Domen znanja uključuje </w:t>
-      </w:r>
-      <w:proofErr w:type="gramStart"/>
-      <w:r>
-        <w:rPr>
-          <w:rFonts w:ascii="Times New Roman" w:hAnsi="Times New Roman" w:cs="Times New Roman"/>
-          <w:sz w:val="24"/>
-          <w:szCs w:val="24"/>
-        </w:rPr>
-        <w:t>meta</w:t>
-      </w:r>
-      <w:proofErr w:type="gramEnd"/>
-      <w:r>
-        <w:rPr>
-          <w:rFonts w:ascii="Times New Roman" w:hAnsi="Times New Roman" w:cs="Times New Roman"/>
-          <w:sz w:val="24"/>
-          <w:szCs w:val="24"/>
-        </w:rPr>
-        <w:t xml:space="preserve"> podatke. </w:t>
+        <w:t xml:space="preserve">Koncept domena znanja ćemo često pominjati u narednom tekstu. Domen znanja jesu sve dodatne informacije koje imamo u vezi sa određenom situacijom. Na primer, može postojati rupa u podacima i naš domen znanja će možda biti u mogućnosti da nam kaže kako su u tom periodu procesi prodaje i produkcije bili zaustavljeni. Tako možemo tretirati podatka ne kao nula jer nedostaju, već kao nula iz negog posebnog razloga. Domen znanja uključuje meta podatke. </w:t>
       </w:r>
       <w:r>
         <w:rPr>
@@ -1035,18 +773,7 @@
           <w:szCs w:val="24"/>
           <w:lang w:val="sr-Latn-RS"/>
         </w:rPr>
-        <w:t xml:space="preserve"> – </w:t>
-      </w:r>
-      <w:bookmarkStart w:id="0" w:name="_GoBack"/>
-      <w:bookmarkEnd w:id="0"/>
-      <w:r>
-        <w:rPr>
-          <w:rFonts w:ascii="Times New Roman" w:hAnsi="Times New Roman" w:cs="Times New Roman"/>
-          <w:sz w:val="24"/>
-          <w:szCs w:val="24"/>
-          <w:lang w:val="sr-Latn-RS"/>
-        </w:rPr>
-        <w:t xml:space="preserve">odnosi se na oblast ili sektor aplikacija, npr. Biznisi gde postoji naručivanje putem mail-a, izdavači, online prodavnice, robne kuće ili supermarketi (sa loyality karticama) ili ostali koji koriste direktnu komunikaciju kako bi unapredili posao. </w:t>
+        <w:t xml:space="preserve"> – odnosi se na oblast ili sektor aplikacija, npr. Biznisi gde postoji naručivanje putem mail-a, izdavači, online prodavnice, robne kuće ili supermarketi (sa loyality karticama) ili ostali koji koriste direktnu komunikaciju kako bi unapredili posao. </w:t>
       </w:r>
     </w:p>
     <w:p>
@@ -1474,7 +1201,16 @@
           <w:szCs w:val="24"/>
           <w:lang w:val="sr-Latn-RS"/>
         </w:rPr>
-        <w:t xml:space="preserve"> – npr. Ciljane i/ili ulazne promenljive bi možda trebalo nekako klasifikovati ili pretvoriti u indikativne promenljive. Druge promenljive možda zahtevaju transformaciju kako bi poboljšale asimetriju.</w:t>
+        <w:t xml:space="preserve"> – npr. Cilj</w:t>
+      </w:r>
+      <w:r>
+        <w:rPr>
+          <w:rFonts w:ascii="Times New Roman" w:hAnsi="Times New Roman" w:cs="Times New Roman"/>
+          <w:sz w:val="24"/>
+          <w:szCs w:val="24"/>
+          <w:lang w:val="sr-Latn-RS"/>
+        </w:rPr>
+        <w:t>ne i/ili ulazne promenljive bi možda trebalo nekako klasifikovati ili pretvoriti u indikativne promenljive. Druge promenljive možda zahtevaju transformaciju kako bi poboljšale asimetriju.</w:t>
       </w:r>
     </w:p>
     <w:p>
@@ -1834,25 +1570,7 @@
           <w:sz w:val="24"/>
           <w:szCs w:val="24"/>
         </w:rPr>
-        <w:t xml:space="preserve">Data mining pokriva širok opseg aktivnosti. On teži da obezbedi odgovor </w:t>
-      </w:r>
-      <w:proofErr w:type="gramStart"/>
-      <w:r>
-        <w:rPr>
-          <w:rFonts w:ascii="Times New Roman" w:hAnsi="Times New Roman" w:cs="Times New Roman"/>
-          <w:sz w:val="24"/>
-          <w:szCs w:val="24"/>
-        </w:rPr>
-        <w:t>na</w:t>
-      </w:r>
-      <w:proofErr w:type="gramEnd"/>
-      <w:r>
-        <w:rPr>
-          <w:rFonts w:ascii="Times New Roman" w:hAnsi="Times New Roman" w:cs="Times New Roman"/>
-          <w:sz w:val="24"/>
-          <w:szCs w:val="24"/>
-        </w:rPr>
-        <w:t xml:space="preserve"> pitanja kao što su: </w:t>
+        <w:t xml:space="preserve">Data mining pokriva širok opseg aktivnosti. On teži da obezbedi odgovor na pitanja kao što su: </w:t>
       </w:r>
     </w:p>
     <w:p>
@@ -1947,131 +1665,23 @@
           <w:sz w:val="24"/>
           <w:szCs w:val="24"/>
         </w:rPr>
-        <w:t xml:space="preserve">U data mining-u setovi podataka mogu biti ogromni – može postojati </w:t>
-      </w:r>
-      <w:proofErr w:type="gramStart"/>
-      <w:r>
-        <w:rPr>
-          <w:rFonts w:ascii="Times New Roman" w:hAnsi="Times New Roman" w:cs="Times New Roman"/>
-          <w:sz w:val="24"/>
-          <w:szCs w:val="24"/>
-        </w:rPr>
-        <w:t>na</w:t>
-      </w:r>
-      <w:proofErr w:type="gramEnd"/>
-      <w:r>
-        <w:rPr>
-          <w:rFonts w:ascii="Times New Roman" w:hAnsi="Times New Roman" w:cs="Times New Roman"/>
-          <w:sz w:val="24"/>
-          <w:szCs w:val="24"/>
-        </w:rPr>
-        <w:t xml:space="preserve"> milione slučajeva. Različiti tipovi industrije međutim mnogo se razlikuju u broju slučajeva koje prouzrokuju poslovni procesi. Web aplikacije, naprimer, mogu prikupljati podatke </w:t>
-      </w:r>
-      <w:proofErr w:type="gramStart"/>
-      <w:r>
-        <w:rPr>
-          <w:rFonts w:ascii="Times New Roman" w:hAnsi="Times New Roman" w:cs="Times New Roman"/>
-          <w:sz w:val="24"/>
-          <w:szCs w:val="24"/>
-        </w:rPr>
-        <w:t>od</w:t>
-      </w:r>
-      <w:proofErr w:type="gramEnd"/>
-      <w:r>
-        <w:rPr>
-          <w:rFonts w:ascii="Times New Roman" w:hAnsi="Times New Roman" w:cs="Times New Roman"/>
-          <w:sz w:val="24"/>
-          <w:szCs w:val="24"/>
-        </w:rPr>
-        <w:t xml:space="preserve"> miliona cookie-ja, dok druge aplikacije, kao što su loyality klubovi ili CRM programi mogu imati više ograničenih slučajeva. </w:t>
-      </w:r>
-    </w:p>
-    <w:p>
-      <w:pPr>
-        <w:spacing w:line="240" w:lineRule="auto"/>
-        <w:rPr>
-          <w:rFonts w:ascii="Times New Roman" w:hAnsi="Times New Roman" w:cs="Times New Roman"/>
-        </w:rPr>
-      </w:pPr>
-      <w:r>
-        <w:rPr>
-          <w:rFonts w:ascii="Times New Roman" w:hAnsi="Times New Roman" w:cs="Times New Roman"/>
-          <w:sz w:val="24"/>
-          <w:szCs w:val="24"/>
-        </w:rPr>
-        <w:t xml:space="preserve">Data mining koristi naučne metode istraživanja i primene. Prezentuje se veliki broj podataka koje u jednom slučaju smatramo za čitavu populaciju. Drugim rečima koristimo sve informacije </w:t>
-      </w:r>
-      <w:proofErr w:type="gramStart"/>
-      <w:r>
-        <w:rPr>
-          <w:rFonts w:ascii="Times New Roman" w:hAnsi="Times New Roman" w:cs="Times New Roman"/>
-          <w:sz w:val="24"/>
-          <w:szCs w:val="24"/>
-        </w:rPr>
-        <w:t>na</w:t>
-      </w:r>
-      <w:proofErr w:type="gramEnd"/>
-      <w:r>
-        <w:rPr>
-          <w:rFonts w:ascii="Times New Roman" w:hAnsi="Times New Roman" w:cs="Times New Roman"/>
-          <w:sz w:val="24"/>
-          <w:szCs w:val="24"/>
-        </w:rPr>
-        <w:t xml:space="preserve"> raspolaganju. U drugom slučaju, naš set podataka može da se smatra kao veliki uzorak. Ako radimo </w:t>
-      </w:r>
-      <w:proofErr w:type="gramStart"/>
-      <w:r>
-        <w:rPr>
-          <w:rFonts w:ascii="Times New Roman" w:hAnsi="Times New Roman" w:cs="Times New Roman"/>
-          <w:sz w:val="24"/>
-          <w:szCs w:val="24"/>
-        </w:rPr>
-        <w:t>sa</w:t>
-      </w:r>
-      <w:proofErr w:type="gramEnd"/>
-      <w:r>
-        <w:rPr>
-          <w:rFonts w:ascii="Times New Roman" w:hAnsi="Times New Roman" w:cs="Times New Roman"/>
-          <w:sz w:val="24"/>
-          <w:szCs w:val="24"/>
-        </w:rPr>
-        <w:t xml:space="preserve"> manjom količinom podataka (do 10 000 slučeva), onda se možemo odlučiti za rad sa čitavim setom podataka. Ako radimo </w:t>
-      </w:r>
-      <w:proofErr w:type="gramStart"/>
-      <w:r>
-        <w:rPr>
-          <w:rFonts w:ascii="Times New Roman" w:hAnsi="Times New Roman" w:cs="Times New Roman"/>
-          <w:sz w:val="24"/>
-          <w:szCs w:val="24"/>
-        </w:rPr>
-        <w:t>sa</w:t>
-      </w:r>
-      <w:proofErr w:type="gramEnd"/>
-      <w:r>
-        <w:rPr>
-          <w:rFonts w:ascii="Times New Roman" w:hAnsi="Times New Roman" w:cs="Times New Roman"/>
-          <w:sz w:val="24"/>
-          <w:szCs w:val="24"/>
-        </w:rPr>
-        <w:t xml:space="preserve"> velikim setom podataka, možda ćemo se odlučiti za podset podataka radi lakše manipulacije. Ako se analiza vrši </w:t>
-      </w:r>
-      <w:proofErr w:type="gramStart"/>
-      <w:r>
-        <w:rPr>
-          <w:rFonts w:ascii="Times New Roman" w:hAnsi="Times New Roman" w:cs="Times New Roman"/>
-          <w:sz w:val="24"/>
-          <w:szCs w:val="24"/>
-        </w:rPr>
-        <w:t>na</w:t>
-      </w:r>
-      <w:proofErr w:type="gramEnd"/>
-      <w:r>
-        <w:rPr>
-          <w:rFonts w:ascii="Times New Roman" w:hAnsi="Times New Roman" w:cs="Times New Roman"/>
-          <w:sz w:val="24"/>
-          <w:szCs w:val="24"/>
-        </w:rPr>
-        <w:t xml:space="preserve"> uzorku, implikacija je da će </w:t>
+        <w:t xml:space="preserve">U data mining-u setovi podataka mogu biti ogromni – može postojati na milione slučajeva. Različiti tipovi industrije međutim mnogo se razlikuju u broju slučajeva koje prouzrokuju poslovni procesi. Web aplikacije, naprimer, mogu prikupljati podatke od miliona cookie-ja, dok druge aplikacije, kao što su loyality klubovi ili CRM programi mogu imati više ograničenih slučajeva. </w:t>
+      </w:r>
+    </w:p>
+    <w:p>
+      <w:pPr>
+        <w:spacing w:line="240" w:lineRule="auto"/>
+        <w:rPr>
+          <w:rFonts w:ascii="Times New Roman" w:hAnsi="Times New Roman" w:cs="Times New Roman"/>
+        </w:rPr>
+      </w:pPr>
+      <w:r>
+        <w:rPr>
+          <w:rFonts w:ascii="Times New Roman" w:hAnsi="Times New Roman" w:cs="Times New Roman"/>
+          <w:sz w:val="24"/>
+          <w:szCs w:val="24"/>
+        </w:rPr>
+        <w:t xml:space="preserve">Data mining koristi naučne metode istraživanja i primene. Prezentuje se veliki broj podataka koje u jednom slučaju smatramo za čitavu populaciju. Drugim rečima koristimo sve informacije na raspolaganju. U drugom slučaju, naš set podataka može da se smatra kao veliki uzorak. Ako radimo sa manjom količinom podataka (do 10 000 slučeva), onda se možemo odlučiti za rad sa čitavim setom podataka. Ako radimo sa velikim setom podataka, možda ćemo se odlučiti za podset podataka radi lakše manipulacije. Ako se analiza vrši na uzorku, implikacija je da će </w:t>
       </w:r>
       <w:r>
         <w:rPr>
@@ -2080,183 +1690,39 @@
           <w:szCs w:val="24"/>
         </w:rPr>
         <w:lastRenderedPageBreak/>
-        <w:t xml:space="preserve">rezultati biti reprezentativni za čitavu populaciju. Drugim rečima, rezultati analize </w:t>
-      </w:r>
-      <w:proofErr w:type="gramStart"/>
-      <w:r>
-        <w:rPr>
-          <w:rFonts w:ascii="Times New Roman" w:hAnsi="Times New Roman" w:cs="Times New Roman"/>
-          <w:sz w:val="24"/>
-          <w:szCs w:val="24"/>
-        </w:rPr>
-        <w:t>nad</w:t>
-      </w:r>
-      <w:proofErr w:type="gramEnd"/>
-      <w:r>
-        <w:rPr>
-          <w:rFonts w:ascii="Times New Roman" w:hAnsi="Times New Roman" w:cs="Times New Roman"/>
-          <w:sz w:val="24"/>
-          <w:szCs w:val="24"/>
-        </w:rPr>
-        <w:t xml:space="preserve"> uzorkom su relevantni za čitavu populaciju.</w:t>
-      </w:r>
-    </w:p>
-    <w:p>
-      <w:pPr>
-        <w:spacing w:line="240" w:lineRule="auto"/>
-        <w:rPr>
-          <w:rFonts w:ascii="Times New Roman" w:hAnsi="Times New Roman" w:cs="Times New Roman"/>
-        </w:rPr>
-      </w:pPr>
-      <w:r>
-        <w:rPr>
-          <w:rFonts w:ascii="Times New Roman" w:hAnsi="Times New Roman" w:cs="Times New Roman"/>
-          <w:sz w:val="24"/>
-          <w:szCs w:val="24"/>
-        </w:rPr>
-        <w:t xml:space="preserve">Ovo znači da uzorak mora biti dobar. Dobar uzorak je onaj koji je reprezentativan i nepristrasan. Uzorkovanje je samo po sebi predmet za izučavanje. Kako uglavnom radimo </w:t>
-      </w:r>
-      <w:proofErr w:type="gramStart"/>
-      <w:r>
-        <w:rPr>
-          <w:rFonts w:ascii="Times New Roman" w:hAnsi="Times New Roman" w:cs="Times New Roman"/>
-          <w:sz w:val="24"/>
-          <w:szCs w:val="24"/>
-        </w:rPr>
-        <w:t>sa</w:t>
-      </w:r>
-      <w:proofErr w:type="gramEnd"/>
-      <w:r>
-        <w:rPr>
-          <w:rFonts w:ascii="Times New Roman" w:hAnsi="Times New Roman" w:cs="Times New Roman"/>
-          <w:sz w:val="24"/>
-          <w:szCs w:val="24"/>
-        </w:rPr>
-        <w:t xml:space="preserve"> velikim populacijama i možemo priuštiti velike uzorke, možemo uzeti proizvoljan uzorak u kome će svi članovi populacije imati jednake šanse da budu izabrani. Vratićemo se kasnije </w:t>
-      </w:r>
-      <w:proofErr w:type="gramStart"/>
-      <w:r>
-        <w:rPr>
-          <w:rFonts w:ascii="Times New Roman" w:hAnsi="Times New Roman" w:cs="Times New Roman"/>
-          <w:sz w:val="24"/>
-          <w:szCs w:val="24"/>
-        </w:rPr>
-        <w:t>na</w:t>
-      </w:r>
-      <w:proofErr w:type="gramEnd"/>
-      <w:r>
-        <w:rPr>
-          <w:rFonts w:ascii="Times New Roman" w:hAnsi="Times New Roman" w:cs="Times New Roman"/>
-          <w:sz w:val="24"/>
-          <w:szCs w:val="24"/>
-        </w:rPr>
-        <w:t xml:space="preserve"> praktične probleme u vezi uzorkovanja u drugoj sekciji knjige. Takođe možemo podeliti set podataka u nekoliko uzoraka </w:t>
-      </w:r>
-      <w:proofErr w:type="gramStart"/>
-      <w:r>
-        <w:rPr>
-          <w:rFonts w:ascii="Times New Roman" w:hAnsi="Times New Roman" w:cs="Times New Roman"/>
-          <w:sz w:val="24"/>
-          <w:szCs w:val="24"/>
-        </w:rPr>
-        <w:t>na</w:t>
-      </w:r>
-      <w:proofErr w:type="gramEnd"/>
-      <w:r>
-        <w:rPr>
-          <w:rFonts w:ascii="Times New Roman" w:hAnsi="Times New Roman" w:cs="Times New Roman"/>
-          <w:sz w:val="24"/>
-          <w:szCs w:val="24"/>
-        </w:rPr>
-        <w:t xml:space="preserve"> kojima možemo testirati naše rezultate. Ako imamo </w:t>
-      </w:r>
-      <w:proofErr w:type="gramStart"/>
-      <w:r>
-        <w:rPr>
-          <w:rFonts w:ascii="Times New Roman" w:hAnsi="Times New Roman" w:cs="Times New Roman"/>
-          <w:sz w:val="24"/>
-          <w:szCs w:val="24"/>
-        </w:rPr>
-        <w:t>mali</w:t>
-      </w:r>
-      <w:proofErr w:type="gramEnd"/>
-      <w:r>
-        <w:rPr>
-          <w:rFonts w:ascii="Times New Roman" w:hAnsi="Times New Roman" w:cs="Times New Roman"/>
-          <w:sz w:val="24"/>
-          <w:szCs w:val="24"/>
-        </w:rPr>
-        <w:t xml:space="preserve"> set podataka, onda možemo ponovo uzorkovati taj set, uzimajući proizvoljne podsetove u okviru istog uzorka. Ovo se naziva bootstrapping. Tada možemo uzeti u obzir način </w:t>
-      </w:r>
-      <w:proofErr w:type="gramStart"/>
-      <w:r>
-        <w:rPr>
-          <w:rFonts w:ascii="Times New Roman" w:hAnsi="Times New Roman" w:cs="Times New Roman"/>
-          <w:sz w:val="24"/>
-          <w:szCs w:val="24"/>
-        </w:rPr>
-        <w:t>na</w:t>
-      </w:r>
-      <w:proofErr w:type="gramEnd"/>
-      <w:r>
-        <w:rPr>
-          <w:rFonts w:ascii="Times New Roman" w:hAnsi="Times New Roman" w:cs="Times New Roman"/>
-          <w:sz w:val="24"/>
-          <w:szCs w:val="24"/>
-        </w:rPr>
-        <w:t xml:space="preserve"> koji proveravamo da su rezultujući uzorci reprezentativni.</w:t>
-      </w:r>
-    </w:p>
-    <w:p>
-      <w:pPr>
-        <w:spacing w:line="240" w:lineRule="auto"/>
-        <w:rPr>
-          <w:rFonts w:ascii="Times New Roman" w:hAnsi="Times New Roman" w:cs="Times New Roman"/>
-        </w:rPr>
-      </w:pPr>
-      <w:r>
-        <w:rPr>
-          <w:rFonts w:ascii="Times New Roman" w:hAnsi="Times New Roman" w:cs="Times New Roman"/>
-          <w:sz w:val="24"/>
-          <w:szCs w:val="24"/>
-        </w:rPr>
-        <w:t xml:space="preserve">Ponekad, uzimamo u obzir samo deo populacije, za odredjenu analizu, </w:t>
-      </w:r>
-      <w:proofErr w:type="gramStart"/>
-      <w:r>
-        <w:rPr>
-          <w:rFonts w:ascii="Times New Roman" w:hAnsi="Times New Roman" w:cs="Times New Roman"/>
-          <w:sz w:val="24"/>
-          <w:szCs w:val="24"/>
-        </w:rPr>
-        <w:t>na</w:t>
-      </w:r>
-      <w:proofErr w:type="gramEnd"/>
-      <w:r>
-        <w:rPr>
-          <w:rFonts w:ascii="Times New Roman" w:hAnsi="Times New Roman" w:cs="Times New Roman"/>
-          <w:sz w:val="24"/>
-          <w:szCs w:val="24"/>
-        </w:rPr>
-        <w:t xml:space="preserve"> primer, mi možda bude zainteresovani samo za ponašanje kupaca oko Božića ili u toku letnjih meseci. U ovom slučaju, podset se referiše kao ram uzorka (sampling frame), i samo </w:t>
-      </w:r>
-      <w:proofErr w:type="gramStart"/>
-      <w:r>
-        <w:rPr>
-          <w:rFonts w:ascii="Times New Roman" w:hAnsi="Times New Roman" w:cs="Times New Roman"/>
-          <w:sz w:val="24"/>
-          <w:szCs w:val="24"/>
-        </w:rPr>
-        <w:t>će</w:t>
-      </w:r>
-      <w:proofErr w:type="gramEnd"/>
-      <w:r>
-        <w:rPr>
-          <w:rFonts w:ascii="Times New Roman" w:hAnsi="Times New Roman" w:cs="Times New Roman"/>
-          <w:sz w:val="24"/>
-          <w:szCs w:val="24"/>
-        </w:rPr>
-        <w:t xml:space="preserve"> se iz ovog podseta na dalje birati uzorci.</w:t>
+        <w:t>rezultati biti reprezentativni za čitavu populaciju. Drugim rečima, rezultati analize nad uzorkom su relevantni za čitavu populaciju.</w:t>
+      </w:r>
+    </w:p>
+    <w:p>
+      <w:pPr>
+        <w:spacing w:line="240" w:lineRule="auto"/>
+        <w:rPr>
+          <w:rFonts w:ascii="Times New Roman" w:hAnsi="Times New Roman" w:cs="Times New Roman"/>
+        </w:rPr>
+      </w:pPr>
+      <w:r>
+        <w:rPr>
+          <w:rFonts w:ascii="Times New Roman" w:hAnsi="Times New Roman" w:cs="Times New Roman"/>
+          <w:sz w:val="24"/>
+          <w:szCs w:val="24"/>
+        </w:rPr>
+        <w:t>Ovo znači da uzorak mora biti dobar. Dobar uzorak je onaj koji je reprezentativan i nepristrasan. Uzorkovanje je samo po sebi predmet za izučavanje. Kako uglavnom radimo sa velikim populacijama i možemo priuštiti velike uzorke, možemo uzeti proizvoljan uzorak u kome će svi članovi populacije imati jednake šanse da budu izabrani. Vratićemo se kasnije na praktične probleme u vezi uzorkovanja u drugoj sekciji knjige. Takođe možemo podeliti set podataka u nekoliko uzoraka na kojima možemo testirati naše rezultate. Ako imamo mali set podataka, onda možemo ponovo uzorkovati taj set, uzimajući proizvoljne podsetove u okviru istog uzorka. Ovo se naziva bootstrapping. Tada možemo uzeti u obzir način na koji proveravamo da su rezultujući uzorci reprezentativni.</w:t>
+      </w:r>
+    </w:p>
+    <w:p>
+      <w:pPr>
+        <w:spacing w:line="240" w:lineRule="auto"/>
+        <w:rPr>
+          <w:rFonts w:ascii="Times New Roman" w:hAnsi="Times New Roman" w:cs="Times New Roman"/>
+        </w:rPr>
+      </w:pPr>
+      <w:r>
+        <w:rPr>
+          <w:rFonts w:ascii="Times New Roman" w:hAnsi="Times New Roman" w:cs="Times New Roman"/>
+          <w:sz w:val="24"/>
+          <w:szCs w:val="24"/>
+        </w:rPr>
+        <w:t>Ponekad, uzimamo u obzir samo deo populacije, za odredjenu analizu, na primer, mi možda bude zainteresovani samo za ponašanje kupaca oko Božića ili u toku letnjih meseci. U ovom slučaju, podset se referiše kao ram uzorka (sampling frame), i samo će se iz ovog podseta na dalje birati uzorci.</w:t>
       </w:r>
     </w:p>
     <w:p>
@@ -2288,79 +1754,7 @@
           <w:sz w:val="24"/>
           <w:szCs w:val="24"/>
         </w:rPr>
-        <w:t xml:space="preserve">Priprema podataka za data mining je vitalni korak koji je ponekad zanemaren. </w:t>
-      </w:r>
-      <w:proofErr w:type="gramStart"/>
-      <w:r>
-        <w:rPr>
-          <w:rFonts w:ascii="Times New Roman" w:hAnsi="Times New Roman" w:cs="Times New Roman"/>
-          <w:sz w:val="24"/>
-          <w:szCs w:val="24"/>
-        </w:rPr>
-        <w:t>Od</w:t>
-      </w:r>
-      <w:proofErr w:type="gramEnd"/>
-      <w:r>
-        <w:rPr>
-          <w:rFonts w:ascii="Times New Roman" w:hAnsi="Times New Roman" w:cs="Times New Roman"/>
-          <w:sz w:val="24"/>
-          <w:szCs w:val="24"/>
-        </w:rPr>
-        <w:t xml:space="preserve"> najranijih godina, učeni smo da su 2 i 2 jednako 4. Brojevi se smatraju konkretnim, opipljivim, čvrstim, neizbežnim alatom koji se koristi da se izmeri sve. Međutim brojevi imaju inherentne varijacije, naprimer, dva proizvoda se mogu prodati </w:t>
-      </w:r>
-      <w:proofErr w:type="gramStart"/>
-      <w:r>
-        <w:rPr>
-          <w:rFonts w:ascii="Times New Roman" w:hAnsi="Times New Roman" w:cs="Times New Roman"/>
-          <w:sz w:val="24"/>
-          <w:szCs w:val="24"/>
-        </w:rPr>
-        <w:t>na</w:t>
-      </w:r>
-      <w:proofErr w:type="gramEnd"/>
-      <w:r>
-        <w:rPr>
-          <w:rFonts w:ascii="Times New Roman" w:hAnsi="Times New Roman" w:cs="Times New Roman"/>
-          <w:sz w:val="24"/>
-          <w:szCs w:val="24"/>
-        </w:rPr>
-        <w:t xml:space="preserve"> isti dan, ali njihova cena može biti drugačija. Interpretacije napravljene po nominalnoj vrednosti možda nisu tačne. Neki poslovi koriste </w:t>
-      </w:r>
-      <w:proofErr w:type="gramStart"/>
-      <w:r>
-        <w:rPr>
-          <w:rFonts w:ascii="Times New Roman" w:hAnsi="Times New Roman" w:cs="Times New Roman"/>
-          <w:sz w:val="24"/>
-          <w:szCs w:val="24"/>
-        </w:rPr>
-        <w:t>podatke  za</w:t>
-      </w:r>
-      <w:proofErr w:type="gramEnd"/>
-      <w:r>
-        <w:rPr>
-          <w:rFonts w:ascii="Times New Roman" w:hAnsi="Times New Roman" w:cs="Times New Roman"/>
-          <w:sz w:val="24"/>
-          <w:szCs w:val="24"/>
-        </w:rPr>
-        <w:t xml:space="preserve"> pravljenje odluka bez provere da su podaci značajni, bez prethodne transformacije podataka u znanje i kasnije u inteligenciju. ‘Inteligencija’ dolazi </w:t>
-      </w:r>
-      <w:proofErr w:type="gramStart"/>
-      <w:r>
-        <w:rPr>
-          <w:rFonts w:ascii="Times New Roman" w:hAnsi="Times New Roman" w:cs="Times New Roman"/>
-          <w:sz w:val="24"/>
-          <w:szCs w:val="24"/>
-        </w:rPr>
-        <w:t>od</w:t>
-      </w:r>
-      <w:proofErr w:type="gramEnd"/>
-      <w:r>
-        <w:rPr>
-          <w:rFonts w:ascii="Times New Roman" w:hAnsi="Times New Roman" w:cs="Times New Roman"/>
-          <w:sz w:val="24"/>
-          <w:szCs w:val="24"/>
-        </w:rPr>
-        <w:t xml:space="preserve"> podataka kojima je potvrđena validnost kroz prethodno iskustvo i opisano je iz razmatranje njegovog konteksta.</w:t>
+        <w:t>Priprema podataka za data mining je vitalni korak koji je ponekad zanemaren. Od najranijih godina, učeni smo da su 2 i 2 jednako 4. Brojevi se smatraju konkretnim, opipljivim, čvrstim, neizbežnim alatom koji se koristi da se izmeri sve. Međutim brojevi imaju inherentne varijacije, naprimer, dva proizvoda se mogu prodati na isti dan, ali njihova cena može biti drugačija. Interpretacije napravljene po nominalnoj vrednosti možda nisu tačne. Neki poslovi koriste podatke  za pravljenje odluka bez provere da su podaci značajni, bez prethodne transformacije podataka u znanje i kasnije u inteligenciju. ‘Inteligencija’ dolazi od podataka kojima je potvrđena validnost kroz prethodno iskustvo i opisano je iz razmatranje njegovog konteksta.</w:t>
       </w:r>
     </w:p>
     <w:p>
@@ -2392,95 +1786,23 @@
           <w:sz w:val="24"/>
           <w:szCs w:val="24"/>
         </w:rPr>
-        <w:t xml:space="preserve">Data mining je proces koji koristi raznolike metode analize podataka da bi otkrio nepoznate, neočekivane i relevantne šablone i veze među podacima koji se mogu koristiti da bi se napravila </w:t>
-      </w:r>
-      <w:proofErr w:type="gramStart"/>
-      <w:r>
-        <w:rPr>
-          <w:rFonts w:ascii="Times New Roman" w:hAnsi="Times New Roman" w:cs="Times New Roman"/>
-          <w:sz w:val="24"/>
-          <w:szCs w:val="24"/>
-        </w:rPr>
-        <w:t>tačna</w:t>
-      </w:r>
-      <w:proofErr w:type="gramEnd"/>
-      <w:r>
-        <w:rPr>
-          <w:rFonts w:ascii="Times New Roman" w:hAnsi="Times New Roman" w:cs="Times New Roman"/>
-          <w:sz w:val="24"/>
-          <w:szCs w:val="24"/>
-        </w:rPr>
-        <w:t xml:space="preserve"> i precizna predviđanja. Generalno, postoje dve metode analize podataka: nadgledane (supervised) i nenadgledane (unsupervised). Vidi sliku 2.1 i 2.2. U oba slučaja, uzorak posmatranih podataka se zahteva. Ovi podaci se mogu nazvati kao trening uzorak (training sample). Trening uzorak se koristi u data mining-u kako bi se otkrili šabloni u podacima.</w:t>
-      </w:r>
-    </w:p>
-    <w:p>
-      <w:pPr>
-        <w:spacing w:line="240" w:lineRule="auto"/>
-        <w:rPr>
-          <w:rFonts w:ascii="Times New Roman" w:hAnsi="Times New Roman" w:cs="Times New Roman"/>
-        </w:rPr>
-      </w:pPr>
-      <w:r>
-        <w:rPr>
-          <w:rFonts w:ascii="Times New Roman" w:hAnsi="Times New Roman" w:cs="Times New Roman"/>
-          <w:sz w:val="24"/>
-          <w:szCs w:val="24"/>
-        </w:rPr>
-        <w:t xml:space="preserve">Nadgledane analize podataka se koriste za procenu nepoznatih zavisnosti iz poznatih ulazno izlaznih podataka. Ulazne promenljive mogu uključiti kvanititet različitih artikala koje je kupio određeni kupac, datum kada su obavili kupovinu, lokaciju i cenu koju su platili. Izlazne promenljive mogu uključiti indikaciju </w:t>
-      </w:r>
-      <w:proofErr w:type="gramStart"/>
-      <w:r>
-        <w:rPr>
-          <w:rFonts w:ascii="Times New Roman" w:hAnsi="Times New Roman" w:cs="Times New Roman"/>
-          <w:sz w:val="24"/>
-          <w:szCs w:val="24"/>
-        </w:rPr>
-        <w:t>od</w:t>
-      </w:r>
-      <w:proofErr w:type="gramEnd"/>
-      <w:r>
-        <w:rPr>
-          <w:rFonts w:ascii="Times New Roman" w:hAnsi="Times New Roman" w:cs="Times New Roman"/>
-          <w:sz w:val="24"/>
-          <w:szCs w:val="24"/>
-        </w:rPr>
-        <w:t xml:space="preserve"> toga da li je kupac odgovorio na kampanju prodaje ili ne. Izlazne promenljive su poznate i kao targeti u data mining-u. U nadgledanim okruženjima, uzorak ulaznih promenljivih se prosledjuje sistemu za učenje i naredni izlaz sistema za učenje se poredi </w:t>
-      </w:r>
-      <w:proofErr w:type="gramStart"/>
-      <w:r>
-        <w:rPr>
-          <w:rFonts w:ascii="Times New Roman" w:hAnsi="Times New Roman" w:cs="Times New Roman"/>
-          <w:sz w:val="24"/>
-          <w:szCs w:val="24"/>
-        </w:rPr>
-        <w:t>sa</w:t>
-      </w:r>
-      <w:proofErr w:type="gramEnd"/>
-      <w:r>
-        <w:rPr>
-          <w:rFonts w:ascii="Times New Roman" w:hAnsi="Times New Roman" w:cs="Times New Roman"/>
-          <w:sz w:val="24"/>
-          <w:szCs w:val="24"/>
-        </w:rPr>
-        <w:t xml:space="preserve"> izlaznim promenljivim uzorka. Drugim rečima, pokušavamo da predvidimo </w:t>
-      </w:r>
-      <w:proofErr w:type="gramStart"/>
-      <w:r>
-        <w:rPr>
-          <w:rFonts w:ascii="Times New Roman" w:hAnsi="Times New Roman" w:cs="Times New Roman"/>
-          <w:sz w:val="24"/>
-          <w:szCs w:val="24"/>
-        </w:rPr>
-        <w:t>ko</w:t>
-      </w:r>
-      <w:proofErr w:type="gramEnd"/>
-      <w:r>
-        <w:rPr>
-          <w:rFonts w:ascii="Times New Roman" w:hAnsi="Times New Roman" w:cs="Times New Roman"/>
-          <w:sz w:val="24"/>
-          <w:szCs w:val="24"/>
-        </w:rPr>
-        <w:t xml:space="preserve"> će odgovoriti na prodajnu kampanju. Razlika između izlaza sistema za učenje i izlaza uzorka se može smatrati za signal greške. Signali greške (Error signals) se koriste pri prilagođavanju </w:t>
+        <w:t>Data mining je proces koji koristi raznolike metode analize podataka da bi otkrio nepoznate, neočekivane i relevantne šablone i veze među podacima koji se mogu koristiti da bi se napravila tačna i precizna predviđanja. Generalno, postoje dve metode analize podataka: nadgledane (supervised) i nenadgledane (unsupervised). Vidi sliku 2.1 i 2.2. U oba slučaja, uzorak posmatranih podataka se zahteva. Ovi podaci se mogu nazvati kao trening uzorak (training sample). Trening uzorak se koristi u data mining-u kako bi se otkrili šabloni u podacima.</w:t>
+      </w:r>
+    </w:p>
+    <w:p>
+      <w:pPr>
+        <w:spacing w:line="240" w:lineRule="auto"/>
+        <w:rPr>
+          <w:rFonts w:ascii="Times New Roman" w:hAnsi="Times New Roman" w:cs="Times New Roman"/>
+        </w:rPr>
+      </w:pPr>
+      <w:r>
+        <w:rPr>
+          <w:rFonts w:ascii="Times New Roman" w:hAnsi="Times New Roman" w:cs="Times New Roman"/>
+          <w:sz w:val="24"/>
+          <w:szCs w:val="24"/>
+        </w:rPr>
+        <w:t xml:space="preserve">Nadgledane analize podataka se koriste za procenu nepoznatih zavisnosti iz poznatih ulazno izlaznih podataka. Ulazne promenljive mogu uključiti kvanititet različitih artikala koje je kupio određeni kupac, datum kada su obavili kupovinu, lokaciju i cenu koju su platili. Izlazne promenljive mogu uključiti indikaciju od toga da li je kupac odgovorio na kampanju prodaje ili ne. Izlazne promenljive su poznate i kao targeti u data mining-u. U nadgledanim okruženjima, uzorak ulaznih promenljivih se prosledjuje sistemu za učenje i naredni izlaz sistema za učenje se poredi sa izlaznim promenljivim uzorka. Drugim rečima, pokušavamo da predvidimo ko će odgovoriti na prodajnu kampanju. Razlika između izlaza sistema za učenje i izlaza uzorka se može smatrati za signal greške. Signali greške (Error signals) se koriste pri prilagođavanju </w:t>
       </w:r>
       <w:r>
         <w:rPr>
@@ -2489,61 +1811,7 @@
           <w:szCs w:val="24"/>
         </w:rPr>
         <w:lastRenderedPageBreak/>
-        <w:t xml:space="preserve">sistema učenja. Ovaj proces se izvršava više puta </w:t>
-      </w:r>
-      <w:proofErr w:type="gramStart"/>
-      <w:r>
-        <w:rPr>
-          <w:rFonts w:ascii="Times New Roman" w:hAnsi="Times New Roman" w:cs="Times New Roman"/>
-          <w:sz w:val="24"/>
-          <w:szCs w:val="24"/>
-        </w:rPr>
-        <w:t>sa</w:t>
-      </w:r>
-      <w:proofErr w:type="gramEnd"/>
-      <w:r>
-        <w:rPr>
-          <w:rFonts w:ascii="Times New Roman" w:hAnsi="Times New Roman" w:cs="Times New Roman"/>
-          <w:sz w:val="24"/>
-          <w:szCs w:val="24"/>
-        </w:rPr>
-        <w:t xml:space="preserve"> podacima iz uzorka i sistem učenja se prilagođava dok se izlaz ne dođe do minimalnog praga greške. Isti proces se koristi za završno štimovanje tek kupljenog klavira. Fino podešavanje se može izvršiti uz pomoć eksperta </w:t>
-      </w:r>
-      <w:proofErr w:type="gramStart"/>
-      <w:r>
-        <w:rPr>
-          <w:rFonts w:ascii="Times New Roman" w:hAnsi="Times New Roman" w:cs="Times New Roman"/>
-          <w:sz w:val="24"/>
-          <w:szCs w:val="24"/>
-        </w:rPr>
-        <w:t>ili</w:t>
-      </w:r>
-      <w:proofErr w:type="gramEnd"/>
-      <w:r>
-        <w:rPr>
-          <w:rFonts w:ascii="Times New Roman" w:hAnsi="Times New Roman" w:cs="Times New Roman"/>
-          <w:sz w:val="24"/>
-          <w:szCs w:val="24"/>
-        </w:rPr>
-        <w:t xml:space="preserve"> korišćenjem nekog elektronskog instrumenta. Ekspert obezbeđuje note za trening uzorak, a tek kupljeni klavir je sistem za učenje. Melodija je usavršena kada se vibracije žica klavira podudaraju </w:t>
-      </w:r>
-      <w:proofErr w:type="gramStart"/>
-      <w:r>
-        <w:rPr>
-          <w:rFonts w:ascii="Times New Roman" w:hAnsi="Times New Roman" w:cs="Times New Roman"/>
-          <w:sz w:val="24"/>
-          <w:szCs w:val="24"/>
-        </w:rPr>
-        <w:t>sa</w:t>
-      </w:r>
-      <w:proofErr w:type="gramEnd"/>
-      <w:r>
-        <w:rPr>
-          <w:rFonts w:ascii="Times New Roman" w:hAnsi="Times New Roman" w:cs="Times New Roman"/>
-          <w:sz w:val="24"/>
-          <w:szCs w:val="24"/>
-        </w:rPr>
-        <w:t xml:space="preserve"> vibracijama u uhu eksperta. </w:t>
+        <w:t xml:space="preserve">sistema učenja. Ovaj proces se izvršava više puta sa podacima iz uzorka i sistem učenja se prilagođava dok se izlaz ne dođe do minimalnog praga greške. Isti proces se koristi za završno štimovanje tek kupljenog klavira. Fino podešavanje se može izvršiti uz pomoć eksperta ili korišćenjem nekog elektronskog instrumenta. Ekspert obezbeđuje note za trening uzorak, a tek kupljeni klavir je sistem za učenje. Melodija je usavršena kada se vibracije žica klavira podudaraju sa vibracijama u uhu eksperta. </w:t>
       </w:r>
     </w:p>
     <w:p>
@@ -2954,6 +2222,131 @@
     </w:p>
     <w:p>
       <w:pPr>
+        <w:pStyle w:val="ListParagraph"/>
+        <w:numPr>
+          <w:ilvl w:val="0"/>
+          <w:numId w:val="6"/>
+        </w:numPr>
+        <w:spacing w:line="240" w:lineRule="auto"/>
+        <w:rPr>
+          <w:rFonts w:ascii="Times New Roman" w:hAnsi="Times New Roman" w:cs="Times New Roman"/>
+          <w:sz w:val="24"/>
+          <w:szCs w:val="24"/>
+          <w:lang w:val="sr-Latn-RS"/>
+        </w:rPr>
+      </w:pPr>
+      <w:r>
+        <w:rPr>
+          <w:rFonts w:ascii="Times New Roman" w:hAnsi="Times New Roman" w:cs="Times New Roman"/>
+          <w:sz w:val="24"/>
+          <w:szCs w:val="24"/>
+          <w:lang w:val="sr-Latn-RS"/>
+        </w:rPr>
+        <w:t>Poslovni problem: Razjašnjenje poslovnog pitanja koje stoji iza problema</w:t>
+      </w:r>
+    </w:p>
+    <w:p>
+      <w:pPr>
+        <w:pStyle w:val="ListParagraph"/>
+        <w:numPr>
+          <w:ilvl w:val="0"/>
+          <w:numId w:val="6"/>
+        </w:numPr>
+        <w:spacing w:line="240" w:lineRule="auto"/>
+        <w:rPr>
+          <w:rFonts w:ascii="Times New Roman" w:hAnsi="Times New Roman" w:cs="Times New Roman"/>
+          <w:sz w:val="24"/>
+          <w:szCs w:val="24"/>
+          <w:lang w:val="sr-Latn-RS"/>
+        </w:rPr>
+      </w:pPr>
+      <w:r>
+        <w:rPr>
+          <w:rFonts w:ascii="Times New Roman" w:hAnsi="Times New Roman" w:cs="Times New Roman"/>
+          <w:sz w:val="24"/>
+          <w:szCs w:val="24"/>
+          <w:lang w:val="sr-Latn-RS"/>
+        </w:rPr>
+        <w:t>Podaci: Obezbeđivanje i obrađivanje zahtevanih podataka</w:t>
+      </w:r>
+    </w:p>
+    <w:p>
+      <w:pPr>
+        <w:pStyle w:val="ListParagraph"/>
+        <w:numPr>
+          <w:ilvl w:val="0"/>
+          <w:numId w:val="6"/>
+        </w:numPr>
+        <w:spacing w:line="240" w:lineRule="auto"/>
+        <w:rPr>
+          <w:rFonts w:ascii="Times New Roman" w:hAnsi="Times New Roman" w:cs="Times New Roman"/>
+          <w:sz w:val="24"/>
+          <w:szCs w:val="24"/>
+          <w:lang w:val="sr-Latn-RS"/>
+        </w:rPr>
+      </w:pPr>
+      <w:r>
+        <w:rPr>
+          <w:rFonts w:ascii="Times New Roman" w:hAnsi="Times New Roman" w:cs="Times New Roman"/>
+          <w:sz w:val="24"/>
+          <w:szCs w:val="24"/>
+          <w:lang w:val="sr-Latn-RS"/>
+        </w:rPr>
+        <w:t>Modelovanje: Analiza podataka</w:t>
+      </w:r>
+    </w:p>
+    <w:p>
+      <w:pPr>
+        <w:pStyle w:val="ListParagraph"/>
+        <w:numPr>
+          <w:ilvl w:val="0"/>
+          <w:numId w:val="6"/>
+        </w:numPr>
+        <w:spacing w:line="240" w:lineRule="auto"/>
+        <w:rPr>
+          <w:rFonts w:ascii="Times New Roman" w:hAnsi="Times New Roman" w:cs="Times New Roman"/>
+          <w:sz w:val="24"/>
+          <w:szCs w:val="24"/>
+          <w:lang w:val="sr-Latn-RS"/>
+        </w:rPr>
+      </w:pPr>
+      <w:r>
+        <w:rPr>
+          <w:rFonts w:ascii="Times New Roman" w:hAnsi="Times New Roman" w:cs="Times New Roman"/>
+          <w:sz w:val="24"/>
+          <w:szCs w:val="24"/>
+          <w:lang w:val="sr-Latn-RS"/>
+        </w:rPr>
+        <w:t>Evaluacija i Validacija kroz faze analize</w:t>
+      </w:r>
+    </w:p>
+    <w:p>
+      <w:pPr>
+        <w:pStyle w:val="ListParagraph"/>
+        <w:numPr>
+          <w:ilvl w:val="0"/>
+          <w:numId w:val="6"/>
+        </w:numPr>
+        <w:spacing w:line="240" w:lineRule="auto"/>
+        <w:rPr>
+          <w:rFonts w:ascii="Times New Roman" w:hAnsi="Times New Roman" w:cs="Times New Roman"/>
+          <w:sz w:val="24"/>
+          <w:szCs w:val="24"/>
+          <w:lang w:val="sr-Latn-RS"/>
+        </w:rPr>
+      </w:pPr>
+      <w:r>
+        <w:rPr>
+          <w:rFonts w:ascii="Times New Roman" w:hAnsi="Times New Roman" w:cs="Times New Roman"/>
+          <w:sz w:val="24"/>
+          <w:szCs w:val="24"/>
+          <w:lang w:val="sr-Latn-RS"/>
+        </w:rPr>
+        <w:t>Primena rezultata data mining-a i učenje iz iskustva</w:t>
+      </w:r>
+    </w:p>
+    <w:p>
+      <w:pPr>
         <w:spacing w:line="240" w:lineRule="auto"/>
         <w:rPr>
           <w:rFonts w:ascii="Times New Roman" w:hAnsi="Times New Roman" w:cs="Times New Roman"/>
@@ -3094,7 +2487,16 @@
           <w:szCs w:val="24"/>
           <w:lang w:val="sr-Latn-RS"/>
         </w:rPr>
-        <w:t>Planirana ciljana grupa</w:t>
+        <w:t>Planirana cilj</w:t>
+      </w:r>
+      <w:r>
+        <w:rPr>
+          <w:rFonts w:ascii="Times New Roman" w:hAnsi="Times New Roman" w:cs="Times New Roman"/>
+          <w:sz w:val="24"/>
+          <w:szCs w:val="24"/>
+          <w:lang w:val="sr-Latn-RS"/>
+        </w:rPr>
+        <w:t>na grupa</w:t>
       </w:r>
     </w:p>
     <w:p>
@@ -3277,51 +2679,1023 @@
         <w:spacing w:line="240" w:lineRule="auto"/>
         <w:rPr>
           <w:rFonts w:ascii="Times New Roman" w:hAnsi="Times New Roman" w:cs="Times New Roman"/>
-          <w:sz w:val="28"/>
-          <w:szCs w:val="24"/>
-          <w:lang w:val="sr-Latn-RS"/>
-        </w:rPr>
-      </w:pPr>
-    </w:p>
-    <w:p>
-      <w:pPr>
-        <w:spacing w:line="240" w:lineRule="auto"/>
-        <w:rPr>
-          <w:rFonts w:ascii="Times New Roman" w:hAnsi="Times New Roman" w:cs="Times New Roman"/>
-          <w:sz w:val="24"/>
-        </w:rPr>
-      </w:pPr>
-      <w:r>
-        <w:rPr>
-          <w:rFonts w:ascii="Times New Roman" w:hAnsi="Times New Roman" w:cs="Times New Roman"/>
-          <w:sz w:val="24"/>
-        </w:rPr>
-        <w:t>Perhaps the situation is that the planned marketing activity is to reactivate</w:t>
-      </w:r>
-    </w:p>
-    <w:p>
-      <w:pPr>
-        <w:spacing w:line="240" w:lineRule="auto"/>
-        <w:rPr>
-          <w:rFonts w:ascii="Times New Roman" w:hAnsi="Times New Roman" w:cs="Times New Roman"/>
-          <w:sz w:val="24"/>
-        </w:rPr>
-      </w:pPr>
-      <w:proofErr w:type="gramStart"/>
-      <w:r>
-        <w:rPr>
-          <w:rFonts w:ascii="Times New Roman" w:hAnsi="Times New Roman" w:cs="Times New Roman"/>
-          <w:sz w:val="24"/>
-        </w:rPr>
-        <w:t>frequent</w:t>
-      </w:r>
-      <w:proofErr w:type="gramEnd"/>
-      <w:r>
-        <w:rPr>
-          <w:rFonts w:ascii="Times New Roman" w:hAnsi="Times New Roman" w:cs="Times New Roman"/>
-          <w:sz w:val="24"/>
-        </w:rPr>
-        <w:t xml:space="preserve"> buyers who have not bought during the las</w:t>
+          <w:sz w:val="24"/>
+        </w:rPr>
+      </w:pPr>
+      <w:r>
+        <w:rPr>
+          <w:rFonts w:ascii="Times New Roman" w:hAnsi="Times New Roman" w:cs="Times New Roman"/>
+          <w:sz w:val="24"/>
+        </w:rPr>
+        <w:t>Pretpostavimo da je planirana marketinška aktivnost da se reaktiviraju frekventni kupci koji nisu ništa kupili u protekloj godini. Potrebno je da se pa</w:t>
+      </w:r>
+      <w:r>
+        <w:rPr>
+          <w:rFonts w:ascii="Times New Roman" w:hAnsi="Times New Roman" w:cs="Times New Roman"/>
+          <w:sz w:val="24"/>
+        </w:rPr>
+        <w:t>žljivo definiše cilj</w:t>
+      </w:r>
+      <w:r>
+        <w:rPr>
+          <w:rFonts w:ascii="Times New Roman" w:hAnsi="Times New Roman" w:cs="Times New Roman"/>
+          <w:sz w:val="24"/>
+        </w:rPr>
+        <w:t xml:space="preserve">na grupa, prvenstveno da se utvrdi šta znači frekventno, ko je kupac, da li se uključuju oni koji su kupili pa vratili, da li se u ciljanu grupu uključuju i ljudi koji nisu platili, koji artikli su uključeni, da li postoji najniža/najviša cena, </w:t>
+      </w:r>
+      <w:r>
+        <w:rPr>
+          <w:rFonts w:ascii="Times New Roman" w:hAnsi="Times New Roman" w:cs="Times New Roman"/>
+          <w:sz w:val="24"/>
+        </w:rPr>
+        <w:t>da li je lokacija gde su artikli kupljeni bitna itd. Kako klasifikujemo kupce koji su bili frekventni 10 godina, a onda su prestali da kupuju pre 3 godine, a kako one koji su kupili samo 3 puta, a prestali su da kupuju od skoro? Ova pitanja nisu nepremostiva, ali se moraju dogovoriti sa klijentom, i definicije se moraju upamtiti i sačuvati kao referenca. Glavni razlog je to što ove definicije utiču na ciljnu grupu, a mogu uticati i na model.</w:t>
+      </w:r>
+    </w:p>
+    <w:p>
+      <w:pPr>
+        <w:spacing w:line="240" w:lineRule="auto"/>
+        <w:rPr>
+          <w:rFonts w:ascii="Times New Roman" w:hAnsi="Times New Roman" w:cs="Times New Roman"/>
+          <w:sz w:val="24"/>
+        </w:rPr>
+      </w:pPr>
+      <w:r>
+        <w:rPr>
+          <w:rFonts w:ascii="Times New Roman" w:hAnsi="Times New Roman" w:cs="Times New Roman"/>
+          <w:sz w:val="24"/>
+        </w:rPr>
+        <w:t>Potrebne su sledeće informacije:</w:t>
+      </w:r>
+    </w:p>
+    <w:p>
+      <w:pPr>
+        <w:pStyle w:val="ListParagraph"/>
+        <w:numPr>
+          <w:ilvl w:val="0"/>
+          <w:numId w:val="7"/>
+        </w:numPr>
+        <w:spacing w:line="240" w:lineRule="auto"/>
+        <w:rPr>
+          <w:rFonts w:ascii="Times New Roman" w:hAnsi="Times New Roman" w:cs="Times New Roman"/>
+          <w:sz w:val="24"/>
+        </w:rPr>
+      </w:pPr>
+      <w:r>
+        <w:rPr>
+          <w:rFonts w:ascii="Times New Roman" w:hAnsi="Times New Roman" w:cs="Times New Roman"/>
+          <w:sz w:val="24"/>
+        </w:rPr>
+        <w:t>Zajedničke specifikacije ciljane grupe, npr. Aktiviranje prometa, reaktiviranje neaktivnih kupaca ili unakrsna prodaja</w:t>
+      </w:r>
+    </w:p>
+    <w:p>
+      <w:pPr>
+        <w:pStyle w:val="ListParagraph"/>
+        <w:numPr>
+          <w:ilvl w:val="0"/>
+          <w:numId w:val="7"/>
+        </w:numPr>
+        <w:spacing w:line="240" w:lineRule="auto"/>
+        <w:rPr>
+          <w:rFonts w:ascii="Times New Roman" w:hAnsi="Times New Roman" w:cs="Times New Roman"/>
+          <w:sz w:val="24"/>
+        </w:rPr>
+      </w:pPr>
+      <w:r>
+        <w:rPr>
+          <w:rFonts w:ascii="Times New Roman" w:hAnsi="Times New Roman" w:cs="Times New Roman"/>
+          <w:sz w:val="24"/>
+        </w:rPr>
+        <w:t>Razjašnjenje mogućih primena, npr. da se proceni potencijalna ciljna grupa</w:t>
+      </w:r>
+    </w:p>
+    <w:p>
+      <w:pPr>
+        <w:pStyle w:val="ListParagraph"/>
+        <w:numPr>
+          <w:ilvl w:val="0"/>
+          <w:numId w:val="7"/>
+        </w:numPr>
+        <w:spacing w:line="240" w:lineRule="auto"/>
+        <w:rPr>
+          <w:rFonts w:ascii="Times New Roman" w:hAnsi="Times New Roman" w:cs="Times New Roman"/>
+          <w:sz w:val="24"/>
+        </w:rPr>
+      </w:pPr>
+      <w:r>
+        <w:rPr>
+          <w:rFonts w:ascii="Times New Roman" w:hAnsi="Times New Roman" w:cs="Times New Roman"/>
+          <w:sz w:val="24"/>
+        </w:rPr>
+        <w:t>Posvećenost periodima akcije i primene</w:t>
+      </w:r>
+    </w:p>
+    <w:p>
+      <w:pPr>
+        <w:pStyle w:val="ListParagraph"/>
+        <w:numPr>
+          <w:ilvl w:val="0"/>
+          <w:numId w:val="7"/>
+        </w:numPr>
+        <w:spacing w:line="240" w:lineRule="auto"/>
+        <w:rPr>
+          <w:rFonts w:ascii="Times New Roman" w:hAnsi="Times New Roman" w:cs="Times New Roman"/>
+          <w:sz w:val="24"/>
+        </w:rPr>
+      </w:pPr>
+      <w:r>
+        <w:rPr>
+          <w:rFonts w:ascii="Times New Roman" w:hAnsi="Times New Roman" w:cs="Times New Roman"/>
+          <w:sz w:val="24"/>
+        </w:rPr>
+        <w:t>Uzimanje u obzir bilo koji sezonski uticaj</w:t>
+      </w:r>
+    </w:p>
+    <w:p>
+      <w:pPr>
+        <w:pStyle w:val="ListParagraph"/>
+        <w:numPr>
+          <w:ilvl w:val="0"/>
+          <w:numId w:val="7"/>
+        </w:numPr>
+        <w:spacing w:line="240" w:lineRule="auto"/>
+        <w:rPr>
+          <w:rFonts w:ascii="Times New Roman" w:hAnsi="Times New Roman" w:cs="Times New Roman"/>
+          <w:sz w:val="24"/>
+        </w:rPr>
+      </w:pPr>
+      <w:r>
+        <w:rPr>
+          <w:rFonts w:ascii="Times New Roman" w:hAnsi="Times New Roman" w:cs="Times New Roman"/>
+          <w:sz w:val="24"/>
+        </w:rPr>
+        <w:t>Uzimanje u obzir slične akcije iz prošlosti</w:t>
+      </w:r>
+    </w:p>
+    <w:p>
+      <w:pPr>
+        <w:spacing w:line="240" w:lineRule="auto"/>
+        <w:rPr>
+          <w:rFonts w:ascii="Times New Roman" w:hAnsi="Times New Roman" w:cs="Times New Roman"/>
+          <w:sz w:val="24"/>
+        </w:rPr>
+      </w:pPr>
+      <w:r>
+        <w:rPr>
+          <w:rFonts w:ascii="Times New Roman" w:hAnsi="Times New Roman" w:cs="Times New Roman"/>
+          <w:sz w:val="24"/>
+        </w:rPr>
+        <w:t>Česte zamke se pojavljuju kada klijent ne popravi sve detalje na vreme za inicijalnu diskusiju ili kada se stvari promene i</w:t>
+      </w:r>
+      <w:r>
+        <w:rPr>
+          <w:rFonts w:ascii="Times New Roman" w:hAnsi="Times New Roman" w:cs="Times New Roman"/>
+          <w:sz w:val="24"/>
+        </w:rPr>
+        <w:t xml:space="preserve">zmeđu brifinga i akcije, a analitičar podataka se ne obavesti o tome. Ponekad kolege u marketingu preferiraju da ne budu previše precizni, kako ne bi previše ograničili svoju fleksibinost. </w:t>
+      </w:r>
+      <w:r>
+        <w:rPr>
+          <w:rFonts w:ascii="Times New Roman" w:hAnsi="Times New Roman" w:cs="Times New Roman"/>
+          <w:sz w:val="24"/>
+        </w:rPr>
+        <w:t xml:space="preserve">Ali bez poznavanja svih detalja, mala je verovatnoća da će se napraviti dobar model. Na primer, klijenti mogu reći da je je akcija </w:t>
+      </w:r>
+      <w:r>
+        <w:rPr>
+          <w:rFonts w:ascii="Times New Roman" w:hAnsi="Times New Roman" w:cs="Times New Roman"/>
+          <w:sz w:val="24"/>
+        </w:rPr>
+        <w:t xml:space="preserve">brendiranje, i da je ciljana grupa šira i manje orijentisana ka ceni, uključujući ljude koji nisu naročito osetljivi na cenu. Nakon toga, kampanja se menja </w:t>
+      </w:r>
+      <w:r>
+        <w:rPr>
+          <w:rFonts w:ascii="Times New Roman" w:hAnsi="Times New Roman" w:cs="Times New Roman"/>
+          <w:sz w:val="24"/>
+        </w:rPr>
+        <w:t>u kampanju sa agresivnim cenama, a c</w:t>
+      </w:r>
+      <w:r>
+        <w:rPr>
+          <w:rFonts w:ascii="Times New Roman" w:hAnsi="Times New Roman" w:cs="Times New Roman"/>
+          <w:sz w:val="24"/>
+        </w:rPr>
+        <w:t>ilj</w:t>
+      </w:r>
+      <w:r>
+        <w:rPr>
+          <w:rFonts w:ascii="Times New Roman" w:hAnsi="Times New Roman" w:cs="Times New Roman"/>
+          <w:sz w:val="24"/>
+        </w:rPr>
+        <w:t>na grupa je manje optimalna zato što nisu naročito osetljivi na cenu. Tako da akcija ne ispunjava očekivanja.</w:t>
+      </w:r>
+      <w:r>
+        <w:rPr>
+          <w:rFonts w:ascii="Times New Roman" w:hAnsi="Times New Roman" w:cs="Times New Roman"/>
+          <w:sz w:val="24"/>
+        </w:rPr>
+        <w:t xml:space="preserve"> </w:t>
+      </w:r>
+      <w:r>
+        <w:rPr>
+          <w:rFonts w:ascii="Times New Roman" w:hAnsi="Times New Roman" w:cs="Times New Roman"/>
+          <w:sz w:val="24"/>
+        </w:rPr>
+        <w:t xml:space="preserve">Iskusni analitičari podataka znaju da je definicija problema ključni korak u dodavanju vrednosti i odlučivanju da li će akcija biti uspešna. Može zahtevati dosta vremena ali je veoma isplativo. </w:t>
+      </w:r>
+    </w:p>
+    <w:p>
+      <w:pPr>
+        <w:spacing w:line="240" w:lineRule="auto"/>
+        <w:rPr>
+          <w:rFonts w:ascii="Times New Roman" w:hAnsi="Times New Roman" w:cs="Times New Roman"/>
+          <w:sz w:val="48"/>
+          <w:szCs w:val="48"/>
+        </w:rPr>
+      </w:pPr>
+      <w:r>
+        <w:rPr>
+          <w:rFonts w:ascii="Times New Roman" w:hAnsi="Times New Roman" w:cs="Times New Roman"/>
+          <w:sz w:val="48"/>
+          <w:szCs w:val="48"/>
+        </w:rPr>
+        <w:lastRenderedPageBreak/>
+        <w:t>Podaci: Obezbeđivanje i obrada zahtevanih podataka</w:t>
+      </w:r>
+    </w:p>
+    <w:p>
+      <w:pPr>
+        <w:spacing w:line="240" w:lineRule="auto"/>
+        <w:rPr>
+          <w:rFonts w:ascii="Times New Roman" w:hAnsi="Times New Roman" w:cs="Times New Roman"/>
+          <w:sz w:val="24"/>
+          <w:szCs w:val="24"/>
+        </w:rPr>
+      </w:pPr>
+      <w:r>
+        <w:rPr>
+          <w:rFonts w:ascii="Times New Roman" w:hAnsi="Times New Roman" w:cs="Times New Roman"/>
+          <w:sz w:val="24"/>
+          <w:szCs w:val="24"/>
+        </w:rPr>
+        <w:t>Da biste obezbedili neophodne podatke za analizu, morate uzeti u obzir period analize, osnovnu jedinicu interesa i metode za procenu, promenljive i particije podataka za generisanje podataka za učenje/testiranje i za nasumične uzorke.</w:t>
+      </w:r>
+    </w:p>
+    <w:p>
+      <w:pPr>
+        <w:spacing w:line="240" w:lineRule="auto"/>
+        <w:rPr>
+          <w:rFonts w:ascii="Times New Roman" w:hAnsi="Times New Roman" w:cs="Times New Roman"/>
+          <w:sz w:val="48"/>
+          <w:szCs w:val="48"/>
+        </w:rPr>
+      </w:pPr>
+      <w:r>
+        <w:rPr>
+          <w:rFonts w:ascii="Times New Roman" w:hAnsi="Times New Roman" w:cs="Times New Roman"/>
+          <w:sz w:val="48"/>
+          <w:szCs w:val="48"/>
+        </w:rPr>
+        <w:t>Popravka perioda analize</w:t>
+      </w:r>
+    </w:p>
+    <w:p>
+      <w:pPr>
+        <w:spacing w:line="240" w:lineRule="auto"/>
+        <w:rPr>
+          <w:rFonts w:ascii="Times New Roman" w:hAnsi="Times New Roman" w:cs="Times New Roman"/>
+          <w:sz w:val="24"/>
+          <w:szCs w:val="48"/>
+        </w:rPr>
+      </w:pPr>
+      <w:r>
+        <w:rPr>
+          <w:rFonts w:ascii="Times New Roman" w:hAnsi="Times New Roman" w:cs="Times New Roman"/>
+          <w:sz w:val="24"/>
+          <w:szCs w:val="48"/>
+        </w:rPr>
+        <w:t>Po rasporedu, očekivano je da postoji vremenski razmak između korišćenja modela koji je analitičar podataka proizveo i izvođenja aktivnosti. Na primer, možemo koristiti naš data mining model kako bi odredili mailing listu kupaca koji bi najverovatnije kupili, ali ti kupci dobijaju mail-ove tek kroz nekoliko dana (ili sati ili meseci).</w:t>
+      </w:r>
+    </w:p>
+    <w:p>
+      <w:pPr>
+        <w:spacing w:line="240" w:lineRule="auto"/>
+        <w:rPr>
+          <w:rFonts w:ascii="Times New Roman" w:hAnsi="Times New Roman" w:cs="Times New Roman"/>
+          <w:sz w:val="24"/>
+          <w:szCs w:val="48"/>
+        </w:rPr>
+      </w:pPr>
+      <w:r>
+        <w:rPr>
+          <w:rFonts w:ascii="Times New Roman" w:hAnsi="Times New Roman" w:cs="Times New Roman"/>
+          <w:sz w:val="24"/>
+          <w:szCs w:val="48"/>
+        </w:rPr>
+        <w:t xml:space="preserve">Period analize se sastoji od osnovnog perioda (za unos promenljivih) i </w:t>
+      </w:r>
+      <w:r>
+        <w:rPr>
+          <w:rFonts w:ascii="Times New Roman" w:hAnsi="Times New Roman" w:cs="Times New Roman"/>
+          <w:sz w:val="24"/>
+          <w:szCs w:val="48"/>
+        </w:rPr>
+        <w:t>target perioda</w:t>
+      </w:r>
+      <w:r>
+        <w:rPr>
+          <w:rFonts w:ascii="Times New Roman" w:hAnsi="Times New Roman" w:cs="Times New Roman"/>
+          <w:sz w:val="24"/>
+          <w:szCs w:val="48"/>
+        </w:rPr>
+        <w:t xml:space="preserve"> (za targete ili </w:t>
+      </w:r>
+      <w:r>
+        <w:rPr>
+          <w:rFonts w:ascii="Times New Roman" w:hAnsi="Times New Roman" w:cs="Times New Roman"/>
+          <w:sz w:val="24"/>
+          <w:szCs w:val="48"/>
+        </w:rPr>
+        <w:t xml:space="preserve">izlazne promenljive). Osnovni period je uvek ispred </w:t>
+      </w:r>
+      <w:r>
+        <w:rPr>
+          <w:rFonts w:ascii="Times New Roman" w:hAnsi="Times New Roman" w:cs="Times New Roman"/>
+          <w:sz w:val="24"/>
+          <w:szCs w:val="48"/>
+        </w:rPr>
+        <w:t>target perioda</w:t>
+      </w:r>
+      <w:r>
+        <w:rPr>
+          <w:rFonts w:ascii="Times New Roman" w:hAnsi="Times New Roman" w:cs="Times New Roman"/>
+          <w:sz w:val="24"/>
+          <w:szCs w:val="48"/>
+        </w:rPr>
+        <w:t>, i reflektuje vremenski razmak između izvršenja modela do korišćenja rezultata izvršenog modela.</w:t>
+      </w:r>
+    </w:p>
+    <w:p>
+      <w:pPr>
+        <w:spacing w:line="240" w:lineRule="auto"/>
+        <w:rPr>
+          <w:rFonts w:ascii="Times New Roman" w:hAnsi="Times New Roman" w:cs="Times New Roman"/>
+          <w:sz w:val="24"/>
+          <w:szCs w:val="48"/>
+        </w:rPr>
+      </w:pPr>
+      <w:r>
+        <w:rPr>
+          <w:rFonts w:ascii="Times New Roman" w:hAnsi="Times New Roman" w:cs="Times New Roman"/>
+          <w:sz w:val="24"/>
+          <w:szCs w:val="48"/>
+        </w:rPr>
+        <w:t>Iz pro</w:t>
+      </w:r>
+      <w:r>
+        <w:rPr>
+          <w:rFonts w:ascii="Times New Roman" w:hAnsi="Times New Roman" w:cs="Times New Roman"/>
+          <w:sz w:val="24"/>
+          <w:szCs w:val="48"/>
+          <w:lang w:val="sr-Latn-RS"/>
+        </w:rPr>
+        <w:t xml:space="preserve">šlih aktivnosti, odlučujemo koliki će vremenski razmak biti, nakon toga uključujemo privremenu neusklađenost u podacima koji se modeluju, tako da npr. ulazne promenljive kao što su godine, lokacija, navike </w:t>
+      </w:r>
+      <w:r>
+        <w:rPr>
+          <w:rFonts w:ascii="Times New Roman" w:hAnsi="Times New Roman" w:cs="Times New Roman"/>
+          <w:sz w:val="24"/>
+          <w:szCs w:val="48"/>
+        </w:rPr>
+        <w:t>nisu kasnije od jednog perioda,</w:t>
+      </w:r>
+      <w:r>
+        <w:rPr>
+          <w:rFonts w:ascii="Times New Roman" w:hAnsi="Times New Roman" w:cs="Times New Roman"/>
+          <w:sz w:val="24"/>
+          <w:szCs w:val="48"/>
+        </w:rPr>
+        <w:t xml:space="preserve"> recimo perioda broj 10, i cilj</w:t>
+      </w:r>
+      <w:r>
+        <w:rPr>
+          <w:rFonts w:ascii="Times New Roman" w:hAnsi="Times New Roman" w:cs="Times New Roman"/>
+          <w:sz w:val="24"/>
+          <w:szCs w:val="48"/>
+        </w:rPr>
+        <w:t>ne promenljive kao što su kupovna akcija ili aktivnosti oscilacije prihoda jesu iz kasnijeg perioda, recimo perioda 14 ali i ne pre. Vremenski period se razlikujeu zavisnosti od tipa posla, i može se reprezentovati u danima, mesecima, kvartalima ili nekim drugim vremenskim jedinicama poslovnog ciklusa.</w:t>
+      </w:r>
+    </w:p>
+    <w:p>
+      <w:pPr>
+        <w:spacing w:line="240" w:lineRule="auto"/>
+        <w:rPr>
+          <w:rFonts w:ascii="Times New Roman" w:hAnsi="Times New Roman" w:cs="Times New Roman"/>
+          <w:sz w:val="24"/>
+          <w:szCs w:val="48"/>
+        </w:rPr>
+      </w:pPr>
+      <w:r>
+        <w:rPr>
+          <w:rFonts w:ascii="Times New Roman" w:hAnsi="Times New Roman" w:cs="Times New Roman"/>
+          <w:sz w:val="24"/>
+          <w:szCs w:val="48"/>
+        </w:rPr>
+        <w:t xml:space="preserve">Ova privremena neusklađenost promenljivih je najveća razlika u odnosu na druga statistička </w:t>
+      </w:r>
+      <w:r>
+        <w:rPr>
+          <w:rFonts w:ascii="Times New Roman" w:hAnsi="Times New Roman" w:cs="Times New Roman"/>
+          <w:sz w:val="24"/>
+          <w:szCs w:val="48"/>
+        </w:rPr>
+        <w:t>m</w:t>
+      </w:r>
+      <w:r>
+        <w:rPr>
+          <w:rFonts w:ascii="Times New Roman" w:hAnsi="Times New Roman" w:cs="Times New Roman"/>
+          <w:sz w:val="24"/>
+          <w:szCs w:val="48"/>
+        </w:rPr>
+        <w:t>odelovanja, ali ne prikazuje najveće metodološke izazove. Umesto toga</w:t>
+      </w:r>
+      <w:r>
+        <w:rPr>
+          <w:rFonts w:ascii="Times New Roman" w:hAnsi="Times New Roman" w:cs="Times New Roman"/>
+          <w:sz w:val="24"/>
+          <w:szCs w:val="48"/>
+        </w:rPr>
+        <w:t xml:space="preserve"> najveći izazovit</w:t>
+      </w:r>
+      <w:r>
+        <w:rPr>
+          <w:rFonts w:ascii="Times New Roman" w:hAnsi="Times New Roman" w:cs="Times New Roman"/>
+          <w:sz w:val="24"/>
+          <w:szCs w:val="48"/>
+        </w:rPr>
+        <w:t xml:space="preserve"> </w:t>
+      </w:r>
+      <w:r>
+        <w:rPr>
+          <w:rFonts w:ascii="Times New Roman" w:hAnsi="Times New Roman" w:cs="Times New Roman"/>
+          <w:sz w:val="24"/>
+          <w:szCs w:val="48"/>
+        </w:rPr>
+        <w:t>su</w:t>
+      </w:r>
+      <w:r>
+        <w:rPr>
+          <w:rFonts w:ascii="Times New Roman" w:hAnsi="Times New Roman" w:cs="Times New Roman"/>
+          <w:sz w:val="24"/>
+          <w:szCs w:val="48"/>
+        </w:rPr>
+        <w:t xml:space="preserve"> pitanj</w:t>
+      </w:r>
+      <w:r>
+        <w:rPr>
+          <w:rFonts w:ascii="Times New Roman" w:hAnsi="Times New Roman" w:cs="Times New Roman"/>
+          <w:sz w:val="24"/>
+          <w:szCs w:val="48"/>
+        </w:rPr>
+        <w:t>a</w:t>
+      </w:r>
+      <w:r>
+        <w:rPr>
+          <w:rFonts w:ascii="Times New Roman" w:hAnsi="Times New Roman" w:cs="Times New Roman"/>
+          <w:sz w:val="24"/>
+          <w:szCs w:val="48"/>
+        </w:rPr>
+        <w:t xml:space="preserve"> pažljivog razmatranja i precizne pripreme podataka.</w:t>
+      </w:r>
+    </w:p>
+    <w:p>
+      <w:pPr>
+        <w:spacing w:line="240" w:lineRule="auto"/>
+        <w:rPr>
+          <w:rFonts w:ascii="Times New Roman" w:hAnsi="Times New Roman" w:cs="Times New Roman"/>
+          <w:sz w:val="24"/>
+          <w:szCs w:val="48"/>
+        </w:rPr>
+      </w:pPr>
+      <w:r>
+        <w:rPr>
+          <w:rFonts w:ascii="Times New Roman" w:hAnsi="Times New Roman" w:cs="Times New Roman"/>
+          <w:sz w:val="24"/>
+          <w:szCs w:val="48"/>
+        </w:rPr>
+        <w:t>Da bi se omogućilo za sezonu, često</w:t>
+      </w:r>
+      <w:r>
+        <w:rPr>
+          <w:rFonts w:ascii="Times New Roman" w:hAnsi="Times New Roman" w:cs="Times New Roman"/>
+          <w:sz w:val="24"/>
+          <w:szCs w:val="48"/>
+        </w:rPr>
+        <w:t xml:space="preserve"> se</w:t>
+      </w:r>
+      <w:r>
+        <w:rPr>
+          <w:rFonts w:ascii="Times New Roman" w:hAnsi="Times New Roman" w:cs="Times New Roman"/>
+          <w:sz w:val="24"/>
+          <w:szCs w:val="48"/>
+        </w:rPr>
+        <w:t xml:space="preserve"> period koji je godinu</w:t>
+      </w:r>
+      <w:r>
+        <w:rPr>
+          <w:rFonts w:ascii="Times New Roman" w:hAnsi="Times New Roman" w:cs="Times New Roman"/>
+          <w:sz w:val="24"/>
+          <w:szCs w:val="48"/>
+        </w:rPr>
+        <w:t xml:space="preserve"> dana pre aplikacionog perioda</w:t>
+      </w:r>
+      <w:r>
+        <w:rPr>
+          <w:rFonts w:ascii="Times New Roman" w:hAnsi="Times New Roman" w:cs="Times New Roman"/>
+          <w:sz w:val="24"/>
+          <w:szCs w:val="48"/>
+        </w:rPr>
+        <w:t xml:space="preserve"> bira kao </w:t>
+      </w:r>
+      <w:r>
+        <w:rPr>
+          <w:rFonts w:ascii="Times New Roman" w:hAnsi="Times New Roman" w:cs="Times New Roman"/>
+          <w:sz w:val="24"/>
+          <w:szCs w:val="48"/>
+        </w:rPr>
+        <w:t>target period</w:t>
+      </w:r>
+      <w:r>
+        <w:rPr>
+          <w:rFonts w:ascii="Times New Roman" w:hAnsi="Times New Roman" w:cs="Times New Roman"/>
+          <w:sz w:val="24"/>
+          <w:szCs w:val="48"/>
+        </w:rPr>
+        <w:t xml:space="preserve">. Odgovarajući osnovni period je tipično nekoliko nedelja pre </w:t>
+      </w:r>
+      <w:r>
+        <w:rPr>
+          <w:rFonts w:ascii="Times New Roman" w:hAnsi="Times New Roman" w:cs="Times New Roman"/>
+          <w:sz w:val="24"/>
+          <w:szCs w:val="48"/>
+        </w:rPr>
+        <w:t>target perioda</w:t>
+      </w:r>
+      <w:r>
+        <w:rPr>
+          <w:rFonts w:ascii="Times New Roman" w:hAnsi="Times New Roman" w:cs="Times New Roman"/>
+          <w:sz w:val="24"/>
+          <w:szCs w:val="48"/>
+        </w:rPr>
+        <w:t xml:space="preserve">, a kada će on biti se odlučuje pažljivim razmatranjem vremena koje je potrebno da se preuzme aktivnost koja uključuje objavljivanje i štampanje. Na primer, u brifingu nam klijent saopštava da želi Božićnu mail listu, što znači da bi kupci trebalo da prime promocionalne literature do kraja Novembra. Zato što </w:t>
+      </w:r>
+      <w:r>
+        <w:rPr>
+          <w:rFonts w:ascii="Times New Roman" w:hAnsi="Times New Roman" w:cs="Times New Roman"/>
+          <w:sz w:val="24"/>
+          <w:szCs w:val="48"/>
+        </w:rPr>
+        <w:t xml:space="preserve">znamo koja je sezona, odlučujemo da nam target period bude od prvog do 31. decembra prošle godine. Pošto je poznato da obrada i dostavljanje traju 4 nedelje, kraj osnovnog perioda je 31. oktobar prošle godine. Tako da u pripremi modela, koristimo ulazne promenljive do 31. oktobra, a ciljne promenljive su od prvog do 31. decembra. U aplikacionom periodu model se koristi sa ulaznim promenljivim trenutne godine do 31 Oktobra kako bi utvrdili kome bi trebalo da se pošalje promociona literatura ove godine. Takođe procenjujemo kupovna ponašanja kupaca od 1. do 31. decembra ove godine. Uzimamo u obzir da smo ostavili čitav Novembar za obrađivanje i prosleđivanje </w:t>
+      </w:r>
+      <w:r>
+        <w:rPr>
+          <w:rFonts w:ascii="Times New Roman" w:hAnsi="Times New Roman" w:cs="Times New Roman"/>
+          <w:sz w:val="24"/>
+          <w:szCs w:val="48"/>
+        </w:rPr>
+        <w:t xml:space="preserve">promocionih mail-ova. </w:t>
+      </w:r>
+    </w:p>
+    <w:p>
+      <w:pPr>
+        <w:spacing w:line="240" w:lineRule="auto"/>
+        <w:rPr>
+          <w:rFonts w:ascii="Times New Roman" w:hAnsi="Times New Roman" w:cs="Times New Roman"/>
+          <w:sz w:val="24"/>
+          <w:szCs w:val="48"/>
+        </w:rPr>
+      </w:pPr>
+      <w:r>
+        <w:rPr>
+          <w:rFonts w:ascii="Times New Roman" w:hAnsi="Times New Roman" w:cs="Times New Roman"/>
+          <w:sz w:val="24"/>
+          <w:szCs w:val="48"/>
+        </w:rPr>
+        <w:t>Osim privremenih pomeranja podataka, dostupnost podataka takođe mora da se uzme u obzir. Tipine zamke uključuju:</w:t>
+      </w:r>
+    </w:p>
+    <w:p>
+      <w:pPr>
+        <w:pStyle w:val="ListParagraph"/>
+        <w:numPr>
+          <w:ilvl w:val="0"/>
+          <w:numId w:val="8"/>
+        </w:numPr>
+        <w:spacing w:line="240" w:lineRule="auto"/>
+        <w:rPr>
+          <w:rFonts w:ascii="Times New Roman" w:hAnsi="Times New Roman" w:cs="Times New Roman"/>
+          <w:sz w:val="24"/>
+          <w:szCs w:val="48"/>
+        </w:rPr>
+      </w:pPr>
+      <w:r>
+        <w:rPr>
+          <w:rFonts w:ascii="Times New Roman" w:hAnsi="Times New Roman" w:cs="Times New Roman"/>
+          <w:sz w:val="24"/>
+          <w:szCs w:val="48"/>
+        </w:rPr>
+        <w:lastRenderedPageBreak/>
+        <w:t>Kada u primeni jedan o</w:t>
+      </w:r>
+      <w:r>
+        <w:rPr>
+          <w:rFonts w:ascii="Times New Roman" w:hAnsi="Times New Roman" w:cs="Times New Roman"/>
+          <w:sz w:val="24"/>
+          <w:szCs w:val="48"/>
+        </w:rPr>
+        <w:t>d neophodnih setova podataka nije dostupan</w:t>
+      </w:r>
+    </w:p>
+    <w:p>
+      <w:pPr>
+        <w:pStyle w:val="ListParagraph"/>
+        <w:numPr>
+          <w:ilvl w:val="0"/>
+          <w:numId w:val="8"/>
+        </w:numPr>
+        <w:spacing w:line="240" w:lineRule="auto"/>
+        <w:rPr>
+          <w:rFonts w:ascii="Times New Roman" w:hAnsi="Times New Roman" w:cs="Times New Roman"/>
+          <w:sz w:val="24"/>
+          <w:szCs w:val="48"/>
+        </w:rPr>
+      </w:pPr>
+      <w:r>
+        <w:rPr>
+          <w:rFonts w:ascii="Times New Roman" w:hAnsi="Times New Roman" w:cs="Times New Roman"/>
+          <w:sz w:val="24"/>
+          <w:szCs w:val="48"/>
+        </w:rPr>
+        <w:t>Promene odeljenja i industrija između perioda (uključuje osnovni i target) analiza i perioda primene.</w:t>
+      </w:r>
+    </w:p>
+    <w:p>
+      <w:pPr>
+        <w:spacing w:line="240" w:lineRule="auto"/>
+        <w:rPr>
+          <w:rFonts w:ascii="Times New Roman" w:hAnsi="Times New Roman" w:cs="Times New Roman"/>
+          <w:sz w:val="24"/>
+          <w:szCs w:val="48"/>
+        </w:rPr>
+      </w:pPr>
+      <w:r>
+        <w:rPr>
+          <w:rFonts w:ascii="Times New Roman" w:hAnsi="Times New Roman" w:cs="Times New Roman"/>
+          <w:sz w:val="24"/>
+          <w:szCs w:val="48"/>
+        </w:rPr>
+        <w:t>Napomena: Target vrednosti uobičajeno se odnose na drugo vreme u odnosu na ulazne promenljive. Problem vremenske skale je prikazan na slici 2.4.</w:t>
+      </w:r>
+    </w:p>
+    <w:p>
+      <w:pPr>
+        <w:spacing w:line="240" w:lineRule="auto"/>
+        <w:rPr>
+          <w:rFonts w:ascii="Times New Roman" w:hAnsi="Times New Roman" w:cs="Times New Roman"/>
+          <w:sz w:val="24"/>
+          <w:szCs w:val="48"/>
+        </w:rPr>
+      </w:pPr>
+      <w:r>
+        <w:rPr>
+          <w:rFonts w:ascii="Times New Roman" w:hAnsi="Times New Roman" w:cs="Times New Roman"/>
+          <w:sz w:val="24"/>
+          <w:szCs w:val="48"/>
+        </w:rPr>
+        <w:t>Slika 2.4. Vremenska skala data mining procesa</w:t>
+      </w:r>
+    </w:p>
+    <w:p>
+      <w:pPr>
+        <w:spacing w:line="240" w:lineRule="auto"/>
+        <w:rPr>
+          <w:rFonts w:ascii="Times New Roman" w:hAnsi="Times New Roman" w:cs="Times New Roman"/>
+          <w:sz w:val="48"/>
+          <w:szCs w:val="48"/>
+        </w:rPr>
+      </w:pPr>
+      <w:r>
+        <w:rPr>
+          <w:rFonts w:ascii="Times New Roman" w:hAnsi="Times New Roman" w:cs="Times New Roman"/>
+          <w:sz w:val="48"/>
+          <w:szCs w:val="48"/>
+        </w:rPr>
+        <w:t>Osnovna jedinica interesa</w:t>
+      </w:r>
+    </w:p>
+    <w:p>
+      <w:pPr>
+        <w:spacing w:line="240" w:lineRule="auto"/>
+        <w:rPr>
+          <w:rFonts w:ascii="Times New Roman" w:hAnsi="Times New Roman" w:cs="Times New Roman"/>
+          <w:sz w:val="24"/>
+          <w:szCs w:val="48"/>
+        </w:rPr>
+      </w:pPr>
+      <w:r>
+        <w:rPr>
+          <w:rFonts w:ascii="Times New Roman" w:hAnsi="Times New Roman" w:cs="Times New Roman"/>
+          <w:sz w:val="24"/>
+          <w:szCs w:val="48"/>
+        </w:rPr>
+        <w:t>Potrebno je odlučiti šta čini jedan slučaj, tj. osnovnu jedinicu interesa, bilo da je to postojeća osoba, kompanija ili lokacija, faktura itd. Za marketing, jedinica je uobičajeno osoba, zato što osoba koja donosi odluku o kupovini. U drugim industrijama, slučaj može biti dan (npr. slučaj može sadržati dnevnu vrednost podataka), i osnovni i target periodi su verovatno istovremeni. U produkcionom procesu, jedi</w:t>
+      </w:r>
+      <w:r>
+        <w:rPr>
+          <w:rFonts w:ascii="Times New Roman" w:hAnsi="Times New Roman" w:cs="Times New Roman"/>
+          <w:sz w:val="24"/>
+          <w:szCs w:val="48"/>
+        </w:rPr>
+        <w:t>nica mogu biti svi materijali koji čine jedan proizvod, a cilj kvalitet proizvoda. Interpretacija privremene neusklađenosti je ta da je potrebno da postoji period uključenja pre nego što ulazni materijali utiču na izlaz, i ovo treba uzeti u obzir kod modelovanja.</w:t>
+      </w:r>
+    </w:p>
+    <w:p>
+      <w:pPr>
+        <w:spacing w:line="240" w:lineRule="auto"/>
+        <w:rPr>
+          <w:rFonts w:ascii="Times New Roman" w:hAnsi="Times New Roman" w:cs="Times New Roman"/>
+          <w:sz w:val="48"/>
+          <w:szCs w:val="48"/>
+        </w:rPr>
+      </w:pPr>
+      <w:r>
+        <w:rPr>
+          <w:rFonts w:ascii="Times New Roman" w:hAnsi="Times New Roman" w:cs="Times New Roman"/>
+          <w:sz w:val="48"/>
+          <w:szCs w:val="48"/>
+        </w:rPr>
+        <w:t>Ciljne promenljive</w:t>
+      </w:r>
+    </w:p>
+    <w:p>
+      <w:pPr>
+        <w:spacing w:line="240" w:lineRule="auto"/>
+        <w:rPr>
+          <w:rFonts w:ascii="Times New Roman" w:hAnsi="Times New Roman" w:cs="Times New Roman"/>
+          <w:sz w:val="24"/>
+          <w:szCs w:val="48"/>
+        </w:rPr>
+      </w:pPr>
+      <w:r>
+        <w:rPr>
+          <w:rFonts w:ascii="Times New Roman" w:hAnsi="Times New Roman" w:cs="Times New Roman"/>
+          <w:sz w:val="24"/>
+          <w:szCs w:val="48"/>
+        </w:rPr>
+        <w:t>Ciljna promenljiva je fiksna, prema brifingu. Ponekad se razumna ciljna promenljiva ne može dobiti direktno iz dostupnih podataka već je bolje da se izvede na neki drugi način. Možemo koristiti iznos kupovine ili promet na različitim nivoima, ne u zavisnosti od broja prodatih stavki</w:t>
+      </w:r>
+      <w:r>
+        <w:rPr>
+          <w:rFonts w:ascii="Times New Roman" w:hAnsi="Times New Roman" w:cs="Times New Roman"/>
+          <w:sz w:val="24"/>
+          <w:szCs w:val="48"/>
+        </w:rPr>
+        <w:t>, već koliko generičkih stavki je prodato, npr. ne koliko roze šolja, već koliko šolja, ili čak koliko keramičkih posuda se prodalo. Ovo se uglavnom odlučuje na brifingu i cilju akcije, ali takođe i od dostupnih podataka i količine postojećih podataka koji se uklapaju u postojeći model . Na primer, ukoliko se prodao mali broj roze šolja, model možda neče biti pouzdan.</w:t>
+      </w:r>
+    </w:p>
+    <w:p>
+      <w:pPr>
+        <w:spacing w:line="240" w:lineRule="auto"/>
+        <w:rPr>
+          <w:rFonts w:ascii="Times New Roman" w:hAnsi="Times New Roman" w:cs="Times New Roman"/>
+          <w:sz w:val="24"/>
+          <w:szCs w:val="48"/>
+        </w:rPr>
+      </w:pPr>
+      <w:r>
+        <w:rPr>
+          <w:rFonts w:ascii="Times New Roman" w:hAnsi="Times New Roman" w:cs="Times New Roman"/>
+          <w:sz w:val="24"/>
+          <w:szCs w:val="48"/>
+        </w:rPr>
+        <w:t>Slično, sumiranje</w:t>
+      </w:r>
+      <w:r>
+        <w:rPr>
+          <w:rFonts w:ascii="Times New Roman" w:hAnsi="Times New Roman" w:cs="Times New Roman"/>
+          <w:sz w:val="24"/>
+          <w:szCs w:val="48"/>
+        </w:rPr>
+        <w:t xml:space="preserve"> za ispitivanje ciljne promenljive</w:t>
+      </w:r>
+      <w:r>
+        <w:rPr>
+          <w:rFonts w:ascii="Times New Roman" w:hAnsi="Times New Roman" w:cs="Times New Roman"/>
+          <w:sz w:val="24"/>
+          <w:szCs w:val="48"/>
+        </w:rPr>
+        <w:t xml:space="preserve"> može biti na nivou odeljenja, industrije ili polja potrošnje. Ciljna promenljiva mora biti merljiva, precizna, robustna kao i relevantna.</w:t>
+      </w:r>
+    </w:p>
+    <w:p>
+      <w:pPr>
+        <w:spacing w:line="240" w:lineRule="auto"/>
+        <w:rPr>
+          <w:rFonts w:ascii="Times New Roman" w:hAnsi="Times New Roman" w:cs="Times New Roman"/>
+          <w:sz w:val="24"/>
+          <w:szCs w:val="48"/>
+        </w:rPr>
+      </w:pPr>
+      <w:r>
+        <w:rPr>
+          <w:rFonts w:ascii="Times New Roman" w:hAnsi="Times New Roman" w:cs="Times New Roman"/>
+          <w:sz w:val="24"/>
+          <w:szCs w:val="48"/>
+        </w:rPr>
+        <w:t xml:space="preserve">U prediktivnom modelingu, preferiraju se manje varijacije </w:t>
+      </w:r>
+      <w:r>
+        <w:rPr>
+          <w:rFonts w:ascii="Times New Roman" w:hAnsi="Times New Roman" w:cs="Times New Roman"/>
+          <w:sz w:val="24"/>
+          <w:szCs w:val="48"/>
+        </w:rPr>
+        <w:t>u ciljnoj promenljivoj</w:t>
+      </w:r>
+      <w:r>
+        <w:rPr>
+          <w:rFonts w:ascii="Times New Roman" w:hAnsi="Times New Roman" w:cs="Times New Roman"/>
+          <w:sz w:val="24"/>
+          <w:szCs w:val="48"/>
+        </w:rPr>
+        <w:t xml:space="preserve">. Ovo je velika devijacija u odnosu na uobičajeno statističko modelovanje gde se preferira više varijacija. </w:t>
+      </w:r>
+      <w:r>
+        <w:rPr>
+          <w:rFonts w:ascii="Times New Roman" w:hAnsi="Times New Roman" w:cs="Times New Roman"/>
+          <w:sz w:val="24"/>
+          <w:szCs w:val="48"/>
+        </w:rPr>
+        <w:t>Razlog za ovo je to što se mnogo uticajnih faktora ne mogu kontrolisati, čak iako pokušate najbolje što umete da izjednačite podatke, uvek su prisutni efekti vremena i nema kontrole podataka. Konkurencija i poslovno okruženje takođe utiču na ishod. To znači da je previše preciznosti beznačajno i pogrešno. U prediktivnom modelovanju, binarni i kategorički ciljevi su poprilično prihvatljivi, dok se u drugim statističkim modelovanjima uglavnom preferiraju kontinuirane promenljive. Statistički razlog za izbegavanje binarnih i kategoričkih ciljeva jeste to što zahtevaju više podataka. Sa data mining-om međutim dostupno je mnogo podataka i to ne predstavlja problem.</w:t>
+      </w:r>
+    </w:p>
+    <w:p>
+      <w:pPr>
+        <w:spacing w:line="240" w:lineRule="auto"/>
+        <w:rPr>
+          <w:rFonts w:ascii="Times New Roman" w:hAnsi="Times New Roman" w:cs="Times New Roman"/>
+          <w:sz w:val="48"/>
+          <w:szCs w:val="48"/>
+        </w:rPr>
+      </w:pPr>
+      <w:r>
+        <w:rPr>
+          <w:rFonts w:ascii="Times New Roman" w:hAnsi="Times New Roman" w:cs="Times New Roman"/>
+          <w:sz w:val="48"/>
+          <w:szCs w:val="48"/>
+        </w:rPr>
+        <w:t>Ulazne (objašnjavajuće) promenljive</w:t>
+      </w:r>
+    </w:p>
+    <w:p>
+      <w:pPr>
+        <w:spacing w:line="240" w:lineRule="auto"/>
+        <w:rPr>
+          <w:rFonts w:ascii="Times New Roman" w:hAnsi="Times New Roman" w:cs="Times New Roman"/>
+          <w:sz w:val="24"/>
+          <w:szCs w:val="48"/>
+        </w:rPr>
+      </w:pPr>
+      <w:r>
+        <w:rPr>
+          <w:rFonts w:ascii="Times New Roman" w:hAnsi="Times New Roman" w:cs="Times New Roman"/>
+          <w:sz w:val="24"/>
+          <w:szCs w:val="48"/>
+        </w:rPr>
+        <w:t xml:space="preserve">Sve ulazne promeljive su generisane samo za osnovni period. Suptilna ali važna </w:t>
+      </w:r>
+      <w:r>
+        <w:rPr>
+          <w:rFonts w:ascii="Times New Roman" w:hAnsi="Times New Roman" w:cs="Times New Roman"/>
+          <w:sz w:val="24"/>
+          <w:szCs w:val="48"/>
+        </w:rPr>
+        <w:t>činjenica</w:t>
+      </w:r>
+      <w:r>
+        <w:rPr>
+          <w:rFonts w:ascii="Times New Roman" w:hAnsi="Times New Roman" w:cs="Times New Roman"/>
+          <w:sz w:val="24"/>
+          <w:szCs w:val="48"/>
+        </w:rPr>
+        <w:t xml:space="preserve"> je da ih treba koristiti u data mining procesu kao da su na kraju osnovnog perioda. Ovo može izazvati </w:t>
+      </w:r>
+      <w:r>
+        <w:rPr>
+          <w:rFonts w:ascii="Times New Roman" w:hAnsi="Times New Roman" w:cs="Times New Roman"/>
+          <w:sz w:val="24"/>
+          <w:szCs w:val="48"/>
+        </w:rPr>
+        <w:lastRenderedPageBreak/>
+        <w:t>problem sa promenljivama koje nisu statičke već su podložne promenama, kao npr. bračni status ili adresa. Osim ukoliko nije moguće da se utvrdi da li su se promenile, ove promenljive bi trebalo koristiti sa obazrivošću, čak iako se one mogu posmatrati kao da su statičke ili sporo promenljive.</w:t>
+      </w:r>
+    </w:p>
+    <w:p>
+      <w:pPr>
+        <w:spacing w:line="240" w:lineRule="auto"/>
+        <w:rPr>
+          <w:rFonts w:ascii="Times New Roman" w:hAnsi="Times New Roman" w:cs="Times New Roman"/>
+          <w:sz w:val="24"/>
+          <w:szCs w:val="48"/>
+        </w:rPr>
+      </w:pPr>
+      <w:r>
+        <w:rPr>
+          <w:rFonts w:ascii="Times New Roman" w:hAnsi="Times New Roman" w:cs="Times New Roman"/>
+          <w:sz w:val="24"/>
+          <w:szCs w:val="48"/>
+        </w:rPr>
+        <w:t>Stabilniji, unapređeni modeli se dobijaju klasifikovanjem kont</w:t>
+      </w:r>
+      <w:r>
+        <w:rPr>
+          <w:rFonts w:ascii="Times New Roman" w:hAnsi="Times New Roman" w:cs="Times New Roman"/>
+          <w:sz w:val="24"/>
+          <w:szCs w:val="48"/>
+        </w:rPr>
+        <w:t xml:space="preserve">inuiranih promenljivih. Kada su </w:t>
+      </w:r>
+      <w:r>
+        <w:rPr>
+          <w:rFonts w:ascii="Times New Roman" w:hAnsi="Times New Roman" w:cs="Times New Roman"/>
+          <w:sz w:val="24"/>
+          <w:szCs w:val="48"/>
+        </w:rPr>
+        <w:t xml:space="preserve">promenljive kao što su </w:t>
+      </w:r>
+      <w:r>
+        <w:rPr>
+          <w:rFonts w:ascii="Times New Roman" w:hAnsi="Times New Roman" w:cs="Times New Roman"/>
+          <w:sz w:val="24"/>
+          <w:szCs w:val="48"/>
+        </w:rPr>
+        <w:t xml:space="preserve">iznos prometa ili kupovine klasifikovane, one naglašavaju bolje promene u poslovnom procesu. Na primer, veoma se razlikuje to da li neko potroši 0 evra u poređenju sa nekim ko potroši 1 evro. Matematički, ovi kvantiteti su slični, ali u našoj biznis aplikaciji, svaka kupovina, pa i ona od 1 evra implicira nečiji interes za posao, dok nula znači da tu ne postoji interes. Bez klasifikacije, razlika između male kupovine i nekupovine </w:t>
+      </w:r>
+      <w:r>
+        <w:rPr>
+          <w:rFonts w:ascii="Times New Roman" w:hAnsi="Times New Roman" w:cs="Times New Roman"/>
+          <w:sz w:val="24"/>
+          <w:szCs w:val="48"/>
+        </w:rPr>
+        <w:t>bi se podcenila. Sa druge strane vage, važnije je da se zna da kupac spada u 10% ljudi koji troše najviše količine, a ne da on troši 2 500 evra umesto 5000. U ovom slučaju, važnost kupca koji troši 5000 evra je jedino ta da on spada u kategoriju visokih potrošača. Ova klasifikacija se može izvesti na mnogo načina koji će biti opisani kasnije.</w:t>
+      </w:r>
+    </w:p>
+    <w:p>
+      <w:pPr>
+        <w:spacing w:line="240" w:lineRule="auto"/>
+        <w:rPr>
+          <w:rFonts w:ascii="Times New Roman" w:hAnsi="Times New Roman" w:cs="Times New Roman"/>
+          <w:sz w:val="48"/>
+          <w:szCs w:val="48"/>
+        </w:rPr>
+      </w:pPr>
+      <w:r>
+        <w:rPr>
+          <w:rFonts w:ascii="Times New Roman" w:hAnsi="Times New Roman" w:cs="Times New Roman"/>
+          <w:sz w:val="48"/>
+          <w:szCs w:val="48"/>
+        </w:rPr>
+        <w:t>Modelovanje: Analiza podataka</w:t>
+      </w:r>
+    </w:p>
+    <w:p>
+      <w:pPr>
+        <w:spacing w:line="240" w:lineRule="auto"/>
+        <w:rPr>
+          <w:rFonts w:ascii="Times New Roman" w:hAnsi="Times New Roman" w:cs="Times New Roman"/>
+          <w:sz w:val="24"/>
+          <w:szCs w:val="48"/>
+        </w:rPr>
+      </w:pPr>
+      <w:bookmarkStart w:id="0" w:name="_GoBack"/>
+      <w:bookmarkEnd w:id="0"/>
+    </w:p>
+    <w:p>
+      <w:pPr>
+        <w:spacing w:line="240" w:lineRule="auto"/>
+        <w:rPr>
+          <w:rFonts w:ascii="Times New Roman" w:hAnsi="Times New Roman" w:cs="Times New Roman"/>
+          <w:sz w:val="24"/>
+          <w:szCs w:val="48"/>
+        </w:rPr>
+      </w:pPr>
+      <w:r>
+        <w:rPr>
+          <w:rFonts w:ascii="Times New Roman" w:hAnsi="Times New Roman" w:cs="Times New Roman"/>
+          <w:sz w:val="24"/>
+          <w:szCs w:val="48"/>
+        </w:rPr>
+        <w:t xml:space="preserve"> </w:t>
       </w:r>
     </w:p>
     <w:sectPr>
@@ -3451,6 +3825,95 @@
     </w:lvl>
   </w:abstractNum>
   <w:abstractNum w:abstractNumId="1" w15:restartNumberingAfterBreak="0">
+    <w:nsid w:val="271102E9"/>
+    <w:multiLevelType w:val="hybridMultilevel"/>
+    <w:tmpl w:val="60EEE2BA"/>
+    <w:lvl w:ilvl="0" w:tplc="0409000F">
+      <w:start w:val="1"/>
+      <w:numFmt w:val="decimal"/>
+      <w:lvlText w:val="%1."/>
+      <w:lvlJc w:val="left"/>
+      <w:pPr>
+        <w:ind w:left="720" w:hanging="360"/>
+      </w:pPr>
+      <w:rPr>
+        <w:rFonts w:hint="default"/>
+      </w:rPr>
+    </w:lvl>
+    <w:lvl w:ilvl="1" w:tplc="04090019" w:tentative="1">
+      <w:start w:val="1"/>
+      <w:numFmt w:val="lowerLetter"/>
+      <w:lvlText w:val="%2."/>
+      <w:lvlJc w:val="left"/>
+      <w:pPr>
+        <w:ind w:left="1440" w:hanging="360"/>
+      </w:pPr>
+    </w:lvl>
+    <w:lvl w:ilvl="2" w:tplc="0409001B" w:tentative="1">
+      <w:start w:val="1"/>
+      <w:numFmt w:val="lowerRoman"/>
+      <w:lvlText w:val="%3."/>
+      <w:lvlJc w:val="right"/>
+      <w:pPr>
+        <w:ind w:left="2160" w:hanging="180"/>
+      </w:pPr>
+    </w:lvl>
+    <w:lvl w:ilvl="3" w:tplc="0409000F" w:tentative="1">
+      <w:start w:val="1"/>
+      <w:numFmt w:val="decimal"/>
+      <w:lvlText w:val="%4."/>
+      <w:lvlJc w:val="left"/>
+      <w:pPr>
+        <w:ind w:left="2880" w:hanging="360"/>
+      </w:pPr>
+    </w:lvl>
+    <w:lvl w:ilvl="4" w:tplc="04090019" w:tentative="1">
+      <w:start w:val="1"/>
+      <w:numFmt w:val="lowerLetter"/>
+      <w:lvlText w:val="%5."/>
+      <w:lvlJc w:val="left"/>
+      <w:pPr>
+        <w:ind w:left="3600" w:hanging="360"/>
+      </w:pPr>
+    </w:lvl>
+    <w:lvl w:ilvl="5" w:tplc="0409001B" w:tentative="1">
+      <w:start w:val="1"/>
+      <w:numFmt w:val="lowerRoman"/>
+      <w:lvlText w:val="%6."/>
+      <w:lvlJc w:val="right"/>
+      <w:pPr>
+        <w:ind w:left="4320" w:hanging="180"/>
+      </w:pPr>
+    </w:lvl>
+    <w:lvl w:ilvl="6" w:tplc="0409000F" w:tentative="1">
+      <w:start w:val="1"/>
+      <w:numFmt w:val="decimal"/>
+      <w:lvlText w:val="%7."/>
+      <w:lvlJc w:val="left"/>
+      <w:pPr>
+        <w:ind w:left="5040" w:hanging="360"/>
+      </w:pPr>
+    </w:lvl>
+    <w:lvl w:ilvl="7" w:tplc="04090019" w:tentative="1">
+      <w:start w:val="1"/>
+      <w:numFmt w:val="lowerLetter"/>
+      <w:lvlText w:val="%8."/>
+      <w:lvlJc w:val="left"/>
+      <w:pPr>
+        <w:ind w:left="5760" w:hanging="360"/>
+      </w:pPr>
+    </w:lvl>
+    <w:lvl w:ilvl="8" w:tplc="0409001B" w:tentative="1">
+      <w:start w:val="1"/>
+      <w:numFmt w:val="lowerRoman"/>
+      <w:lvlText w:val="%9."/>
+      <w:lvlJc w:val="right"/>
+      <w:pPr>
+        <w:ind w:left="6480" w:hanging="180"/>
+      </w:pPr>
+    </w:lvl>
+  </w:abstractNum>
+  <w:abstractNum w:abstractNumId="2" w15:restartNumberingAfterBreak="0">
     <w:nsid w:val="295C6CE9"/>
     <w:multiLevelType w:val="multilevel"/>
     <w:tmpl w:val="04CA26E8"/>
@@ -3563,7 +4026,120 @@
       </w:rPr>
     </w:lvl>
   </w:abstractNum>
-  <w:abstractNum w:abstractNumId="2" w15:restartNumberingAfterBreak="0">
+  <w:abstractNum w:abstractNumId="3" w15:restartNumberingAfterBreak="0">
+    <w:nsid w:val="65664775"/>
+    <w:multiLevelType w:val="hybridMultilevel"/>
+    <w:tmpl w:val="2F3C71EA"/>
+    <w:lvl w:ilvl="0" w:tplc="04090001">
+      <w:start w:val="1"/>
+      <w:numFmt w:val="bullet"/>
+      <w:lvlText w:val=""/>
+      <w:lvlJc w:val="left"/>
+      <w:pPr>
+        <w:ind w:left="720" w:hanging="360"/>
+      </w:pPr>
+      <w:rPr>
+        <w:rFonts w:ascii="Symbol" w:hAnsi="Symbol" w:hint="default"/>
+      </w:rPr>
+    </w:lvl>
+    <w:lvl w:ilvl="1" w:tplc="04090003" w:tentative="1">
+      <w:start w:val="1"/>
+      <w:numFmt w:val="bullet"/>
+      <w:lvlText w:val="o"/>
+      <w:lvlJc w:val="left"/>
+      <w:pPr>
+        <w:ind w:left="1440" w:hanging="360"/>
+      </w:pPr>
+      <w:rPr>
+        <w:rFonts w:ascii="Courier New" w:hAnsi="Courier New" w:cs="Courier New" w:hint="default"/>
+      </w:rPr>
+    </w:lvl>
+    <w:lvl w:ilvl="2" w:tplc="04090005" w:tentative="1">
+      <w:start w:val="1"/>
+      <w:numFmt w:val="bullet"/>
+      <w:lvlText w:val=""/>
+      <w:lvlJc w:val="left"/>
+      <w:pPr>
+        <w:ind w:left="2160" w:hanging="360"/>
+      </w:pPr>
+      <w:rPr>
+        <w:rFonts w:ascii="Wingdings" w:hAnsi="Wingdings" w:hint="default"/>
+      </w:rPr>
+    </w:lvl>
+    <w:lvl w:ilvl="3" w:tplc="04090001" w:tentative="1">
+      <w:start w:val="1"/>
+      <w:numFmt w:val="bullet"/>
+      <w:lvlText w:val=""/>
+      <w:lvlJc w:val="left"/>
+      <w:pPr>
+        <w:ind w:left="2880" w:hanging="360"/>
+      </w:pPr>
+      <w:rPr>
+        <w:rFonts w:ascii="Symbol" w:hAnsi="Symbol" w:hint="default"/>
+      </w:rPr>
+    </w:lvl>
+    <w:lvl w:ilvl="4" w:tplc="04090003" w:tentative="1">
+      <w:start w:val="1"/>
+      <w:numFmt w:val="bullet"/>
+      <w:lvlText w:val="o"/>
+      <w:lvlJc w:val="left"/>
+      <w:pPr>
+        <w:ind w:left="3600" w:hanging="360"/>
+      </w:pPr>
+      <w:rPr>
+        <w:rFonts w:ascii="Courier New" w:hAnsi="Courier New" w:cs="Courier New" w:hint="default"/>
+      </w:rPr>
+    </w:lvl>
+    <w:lvl w:ilvl="5" w:tplc="04090005" w:tentative="1">
+      <w:start w:val="1"/>
+      <w:numFmt w:val="bullet"/>
+      <w:lvlText w:val=""/>
+      <w:lvlJc w:val="left"/>
+      <w:pPr>
+        <w:ind w:left="4320" w:hanging="360"/>
+      </w:pPr>
+      <w:rPr>
+        <w:rFonts w:ascii="Wingdings" w:hAnsi="Wingdings" w:hint="default"/>
+      </w:rPr>
+    </w:lvl>
+    <w:lvl w:ilvl="6" w:tplc="04090001" w:tentative="1">
+      <w:start w:val="1"/>
+      <w:numFmt w:val="bullet"/>
+      <w:lvlText w:val=""/>
+      <w:lvlJc w:val="left"/>
+      <w:pPr>
+        <w:ind w:left="5040" w:hanging="360"/>
+      </w:pPr>
+      <w:rPr>
+        <w:rFonts w:ascii="Symbol" w:hAnsi="Symbol" w:hint="default"/>
+      </w:rPr>
+    </w:lvl>
+    <w:lvl w:ilvl="7" w:tplc="04090003" w:tentative="1">
+      <w:start w:val="1"/>
+      <w:numFmt w:val="bullet"/>
+      <w:lvlText w:val="o"/>
+      <w:lvlJc w:val="left"/>
+      <w:pPr>
+        <w:ind w:left="5760" w:hanging="360"/>
+      </w:pPr>
+      <w:rPr>
+        <w:rFonts w:ascii="Courier New" w:hAnsi="Courier New" w:cs="Courier New" w:hint="default"/>
+      </w:rPr>
+    </w:lvl>
+    <w:lvl w:ilvl="8" w:tplc="04090005" w:tentative="1">
+      <w:start w:val="1"/>
+      <w:numFmt w:val="bullet"/>
+      <w:lvlText w:val=""/>
+      <w:lvlJc w:val="left"/>
+      <w:pPr>
+        <w:ind w:left="6480" w:hanging="360"/>
+      </w:pPr>
+      <w:rPr>
+        <w:rFonts w:ascii="Wingdings" w:hAnsi="Wingdings" w:hint="default"/>
+      </w:rPr>
+    </w:lvl>
+  </w:abstractNum>
+  <w:abstractNum w:abstractNumId="4" w15:restartNumberingAfterBreak="0">
     <w:nsid w:val="6D5C3CB7"/>
     <w:multiLevelType w:val="hybridMultilevel"/>
     <w:tmpl w:val="F3E41FDC"/>
@@ -3652,7 +4228,7 @@
       </w:pPr>
     </w:lvl>
   </w:abstractNum>
-  <w:abstractNum w:abstractNumId="3" w15:restartNumberingAfterBreak="0">
+  <w:abstractNum w:abstractNumId="5" w15:restartNumberingAfterBreak="0">
     <w:nsid w:val="749F5B7F"/>
     <w:multiLevelType w:val="hybridMultilevel"/>
     <w:tmpl w:val="A4E8F360"/>
@@ -3765,7 +4341,7 @@
       </w:rPr>
     </w:lvl>
   </w:abstractNum>
-  <w:abstractNum w:abstractNumId="4" w15:restartNumberingAfterBreak="0">
+  <w:abstractNum w:abstractNumId="6" w15:restartNumberingAfterBreak="0">
     <w:nsid w:val="7A76519F"/>
     <w:multiLevelType w:val="multilevel"/>
     <w:tmpl w:val="0548E4FE"/>
@@ -3887,20 +4463,142 @@
       </w:pPr>
     </w:lvl>
   </w:abstractNum>
+  <w:abstractNum w:abstractNumId="7" w15:restartNumberingAfterBreak="0">
+    <w:nsid w:val="7E112F1E"/>
+    <w:multiLevelType w:val="hybridMultilevel"/>
+    <w:tmpl w:val="8F40FF8E"/>
+    <w:lvl w:ilvl="0" w:tplc="04090001">
+      <w:start w:val="1"/>
+      <w:numFmt w:val="bullet"/>
+      <w:lvlText w:val=""/>
+      <w:lvlJc w:val="left"/>
+      <w:pPr>
+        <w:ind w:left="720" w:hanging="360"/>
+      </w:pPr>
+      <w:rPr>
+        <w:rFonts w:ascii="Symbol" w:hAnsi="Symbol" w:hint="default"/>
+      </w:rPr>
+    </w:lvl>
+    <w:lvl w:ilvl="1" w:tplc="04090003" w:tentative="1">
+      <w:start w:val="1"/>
+      <w:numFmt w:val="bullet"/>
+      <w:lvlText w:val="o"/>
+      <w:lvlJc w:val="left"/>
+      <w:pPr>
+        <w:ind w:left="1440" w:hanging="360"/>
+      </w:pPr>
+      <w:rPr>
+        <w:rFonts w:ascii="Courier New" w:hAnsi="Courier New" w:cs="Courier New" w:hint="default"/>
+      </w:rPr>
+    </w:lvl>
+    <w:lvl w:ilvl="2" w:tplc="04090005" w:tentative="1">
+      <w:start w:val="1"/>
+      <w:numFmt w:val="bullet"/>
+      <w:lvlText w:val=""/>
+      <w:lvlJc w:val="left"/>
+      <w:pPr>
+        <w:ind w:left="2160" w:hanging="360"/>
+      </w:pPr>
+      <w:rPr>
+        <w:rFonts w:ascii="Wingdings" w:hAnsi="Wingdings" w:hint="default"/>
+      </w:rPr>
+    </w:lvl>
+    <w:lvl w:ilvl="3" w:tplc="04090001" w:tentative="1">
+      <w:start w:val="1"/>
+      <w:numFmt w:val="bullet"/>
+      <w:lvlText w:val=""/>
+      <w:lvlJc w:val="left"/>
+      <w:pPr>
+        <w:ind w:left="2880" w:hanging="360"/>
+      </w:pPr>
+      <w:rPr>
+        <w:rFonts w:ascii="Symbol" w:hAnsi="Symbol" w:hint="default"/>
+      </w:rPr>
+    </w:lvl>
+    <w:lvl w:ilvl="4" w:tplc="04090003" w:tentative="1">
+      <w:start w:val="1"/>
+      <w:numFmt w:val="bullet"/>
+      <w:lvlText w:val="o"/>
+      <w:lvlJc w:val="left"/>
+      <w:pPr>
+        <w:ind w:left="3600" w:hanging="360"/>
+      </w:pPr>
+      <w:rPr>
+        <w:rFonts w:ascii="Courier New" w:hAnsi="Courier New" w:cs="Courier New" w:hint="default"/>
+      </w:rPr>
+    </w:lvl>
+    <w:lvl w:ilvl="5" w:tplc="04090005" w:tentative="1">
+      <w:start w:val="1"/>
+      <w:numFmt w:val="bullet"/>
+      <w:lvlText w:val=""/>
+      <w:lvlJc w:val="left"/>
+      <w:pPr>
+        <w:ind w:left="4320" w:hanging="360"/>
+      </w:pPr>
+      <w:rPr>
+        <w:rFonts w:ascii="Wingdings" w:hAnsi="Wingdings" w:hint="default"/>
+      </w:rPr>
+    </w:lvl>
+    <w:lvl w:ilvl="6" w:tplc="04090001" w:tentative="1">
+      <w:start w:val="1"/>
+      <w:numFmt w:val="bullet"/>
+      <w:lvlText w:val=""/>
+      <w:lvlJc w:val="left"/>
+      <w:pPr>
+        <w:ind w:left="5040" w:hanging="360"/>
+      </w:pPr>
+      <w:rPr>
+        <w:rFonts w:ascii="Symbol" w:hAnsi="Symbol" w:hint="default"/>
+      </w:rPr>
+    </w:lvl>
+    <w:lvl w:ilvl="7" w:tplc="04090003" w:tentative="1">
+      <w:start w:val="1"/>
+      <w:numFmt w:val="bullet"/>
+      <w:lvlText w:val="o"/>
+      <w:lvlJc w:val="left"/>
+      <w:pPr>
+        <w:ind w:left="5760" w:hanging="360"/>
+      </w:pPr>
+      <w:rPr>
+        <w:rFonts w:ascii="Courier New" w:hAnsi="Courier New" w:cs="Courier New" w:hint="default"/>
+      </w:rPr>
+    </w:lvl>
+    <w:lvl w:ilvl="8" w:tplc="04090005" w:tentative="1">
+      <w:start w:val="1"/>
+      <w:numFmt w:val="bullet"/>
+      <w:lvlText w:val=""/>
+      <w:lvlJc w:val="left"/>
+      <w:pPr>
+        <w:ind w:left="6480" w:hanging="360"/>
+      </w:pPr>
+      <w:rPr>
+        <w:rFonts w:ascii="Wingdings" w:hAnsi="Wingdings" w:hint="default"/>
+      </w:rPr>
+    </w:lvl>
+  </w:abstractNum>
   <w:num w:numId="1">
-    <w:abstractNumId w:val="1"/>
+    <w:abstractNumId w:val="2"/>
   </w:num>
   <w:num w:numId="2">
-    <w:abstractNumId w:val="4"/>
+    <w:abstractNumId w:val="6"/>
   </w:num>
   <w:num w:numId="3">
-    <w:abstractNumId w:val="3"/>
+    <w:abstractNumId w:val="5"/>
   </w:num>
   <w:num w:numId="4">
     <w:abstractNumId w:val="0"/>
   </w:num>
   <w:num w:numId="5">
-    <w:abstractNumId w:val="2"/>
+    <w:abstractNumId w:val="4"/>
+  </w:num>
+  <w:num w:numId="6">
+    <w:abstractNumId w:val="1"/>
+  </w:num>
+  <w:num w:numId="7">
+    <w:abstractNumId w:val="3"/>
+  </w:num>
+  <w:num w:numId="8">
+    <w:abstractNumId w:val="7"/>
   </w:num>
 </w:numbering>
 </file>

</xml_diff>

<commit_message>
Gotov uvodni deo 26.06
</commit_message>
<xml_diff>
--- a/Data mining.docx
+++ b/Data mining.docx
@@ -7,12 +7,13 @@
         <w:spacing w:line="240" w:lineRule="auto"/>
         <w:rPr>
           <w:rFonts w:ascii="Times New Roman" w:hAnsi="Times New Roman" w:cs="Times New Roman"/>
-        </w:rPr>
-      </w:pPr>
-      <w:r>
-        <w:rPr>
-          <w:rFonts w:ascii="Times New Roman" w:hAnsi="Times New Roman" w:cs="Times New Roman"/>
-          <w:sz w:val="24"/>
+          <w:sz w:val="44"/>
+        </w:rPr>
+      </w:pPr>
+      <w:r>
+        <w:rPr>
+          <w:rFonts w:ascii="Times New Roman" w:hAnsi="Times New Roman" w:cs="Times New Roman"/>
+          <w:sz w:val="48"/>
           <w:szCs w:val="24"/>
         </w:rPr>
         <w:t>Ciljevi knjige.</w:t>
@@ -205,6 +206,7 @@
           <w:sz w:val="24"/>
           <w:szCs w:val="24"/>
         </w:rPr>
+        <w:lastRenderedPageBreak/>
         <w:t>Povećanje profita uz pomoć data mining-a</w:t>
       </w:r>
     </w:p>
@@ -223,192 +225,184 @@
           <w:sz w:val="48"/>
           <w:szCs w:val="48"/>
         </w:rPr>
+        <w:t>Domen znanja</w:t>
+      </w:r>
+    </w:p>
+    <w:p>
+      <w:pPr>
+        <w:spacing w:line="240" w:lineRule="auto"/>
+        <w:rPr>
+          <w:rFonts w:ascii="Times New Roman" w:hAnsi="Times New Roman" w:cs="Times New Roman"/>
+          <w:sz w:val="24"/>
+          <w:szCs w:val="24"/>
+        </w:rPr>
+      </w:pPr>
+      <w:r>
+        <w:rPr>
+          <w:rFonts w:ascii="Times New Roman" w:hAnsi="Times New Roman" w:cs="Times New Roman"/>
+          <w:sz w:val="24"/>
+          <w:szCs w:val="24"/>
+        </w:rPr>
+        <w:t xml:space="preserve">Koncept domena znanja ćemo često pominjati u narednom tekstu. Domen znanja jesu sve dodatne informacije koje imamo u vezi sa određenom situacijom. Na primer, može postojati rupa u podacima i naš domen znanja će možda biti u mogućnosti da nam kaže kako su u tom periodu procesi prodaje i produkcije bili zaustavljeni. Tako možemo tretirati podatka ne kao nula jer nedostaju, već kao nula iz negog posebnog razloga. Domen znanja uključuje meta podatke. </w:t>
+      </w:r>
+      <w:r>
+        <w:rPr>
+          <w:rFonts w:ascii="Times New Roman" w:hAnsi="Times New Roman" w:cs="Times New Roman"/>
+          <w:sz w:val="24"/>
+          <w:szCs w:val="24"/>
+          <w:lang w:val="sr-Latn-RS"/>
+        </w:rPr>
+        <w:t xml:space="preserve">Na primer mi ćemo da nadgledamo prodaju proizvoda i naš glavni interes će biti u broju prodatog proizvoda i njegova cena. Međutim, meta podaci o nivou osoblja u prodajnom centru nam takođe mogu dati informaciju koja će poboljšati razumevanje. </w:t>
+      </w:r>
+    </w:p>
+    <w:p>
+      <w:pPr>
+        <w:spacing w:line="240" w:lineRule="auto"/>
+        <w:rPr>
+          <w:rFonts w:ascii="Times New Roman" w:hAnsi="Times New Roman" w:cs="Times New Roman"/>
+          <w:sz w:val="48"/>
+          <w:szCs w:val="48"/>
+        </w:rPr>
+      </w:pPr>
+      <w:r>
+        <w:rPr>
+          <w:rFonts w:ascii="Times New Roman" w:hAnsi="Times New Roman" w:cs="Times New Roman"/>
+          <w:sz w:val="48"/>
+          <w:szCs w:val="48"/>
+          <w:lang w:val="sr-Latn-RS"/>
+        </w:rPr>
+        <w:t>Reči koje bi trebalo zapamtiti</w:t>
+      </w:r>
+    </w:p>
+    <w:p>
+      <w:pPr>
+        <w:spacing w:line="240" w:lineRule="auto"/>
+        <w:rPr>
+          <w:rFonts w:ascii="Times New Roman" w:hAnsi="Times New Roman" w:cs="Times New Roman"/>
+          <w:sz w:val="24"/>
+          <w:szCs w:val="24"/>
+        </w:rPr>
+      </w:pPr>
+      <w:r>
+        <w:rPr>
+          <w:rFonts w:ascii="Times New Roman" w:hAnsi="Times New Roman" w:cs="Times New Roman"/>
+          <w:sz w:val="24"/>
+          <w:szCs w:val="24"/>
+          <w:lang w:val="sr-Latn-RS"/>
+        </w:rPr>
+        <w:t>Rezultati analize se mogu referencirati na različite načine. Sam model se može nazivati karta rezultata (scorecard) analize. Svaki kupac ima svon rezultat baziran na karti rezultata koja se implementira. Na primer kupac može imati rezultat za njegov afinitet da kupi šolju kafe i za to će postojati karta rezultata koja će pokazivati na strukturu modela koji predviđa afinitet. Termin karta rezultata dolazi iz ranijih dana kada su modeli bili jednostavniji, i tipično je kupac kreirao svoj rezultat kada je pokazivao određeno ponašanje. Primer ovog modela je RFM metoda segmentacije (RFM - Recency, Frequency and Monetary Value – Skoro, Frekventno i Monetarna vredost) u kojoj se rezultati dodeljuju za kupčev RFM i rezultati se kombinuju kako bi se razlikovao više bitan kupac od manje bitnog kupca.</w:t>
+      </w:r>
+    </w:p>
+    <w:p>
+      <w:pPr>
+        <w:spacing w:line="240" w:lineRule="auto"/>
+        <w:rPr>
+          <w:rFonts w:ascii="Times New Roman" w:hAnsi="Times New Roman" w:cs="Times New Roman"/>
+          <w:sz w:val="48"/>
+          <w:szCs w:val="48"/>
+        </w:rPr>
+      </w:pPr>
+      <w:r>
+        <w:rPr>
+          <w:rFonts w:ascii="Times New Roman" w:hAnsi="Times New Roman" w:cs="Times New Roman"/>
+          <w:sz w:val="48"/>
+          <w:szCs w:val="48"/>
+          <w:lang w:val="sr-Latn-RS"/>
+        </w:rPr>
+        <w:t>Povezani koncepti</w:t>
+      </w:r>
+    </w:p>
+    <w:p>
+      <w:pPr>
+        <w:spacing w:line="240" w:lineRule="auto"/>
+        <w:rPr>
+          <w:rFonts w:ascii="Times New Roman" w:hAnsi="Times New Roman" w:cs="Times New Roman"/>
+          <w:sz w:val="24"/>
+          <w:szCs w:val="24"/>
+        </w:rPr>
+      </w:pPr>
+      <w:r>
+        <w:rPr>
+          <w:rFonts w:ascii="Times New Roman" w:hAnsi="Times New Roman" w:cs="Times New Roman"/>
+          <w:sz w:val="24"/>
+          <w:szCs w:val="24"/>
+          <w:lang w:val="sr-Latn-RS"/>
+        </w:rPr>
+        <w:t>Veliki broj CRM analiza (Customer Relations Management) je komplementaran informacijama kompanijskih izveštaja i marketinškim kontrolnim tablama. Na primer, marketinške kontrolne table (Marketing Dashboard) tipično sadrže pregled kupovine mušterija u različitim grupama i način na koji se te table razlikuju od tabla iz prethodnih kvartala ili godina. Ovi brojevi mogu biti aktuelni, predviđeni ili kombinacija od oba. Rezultat grupnih rezultata kupaca mogu biti, na primer, kupci koji kupuju na leto ili kupci koji imaju stopu odgovora od 20%. Ovo grupisanje može biti vezano samo za određenu kampanju ili može biti prosek za duži period.</w:t>
+      </w:r>
+    </w:p>
+    <w:p>
+      <w:pPr>
+        <w:spacing w:line="240" w:lineRule="auto"/>
+        <w:rPr>
+          <w:rFonts w:ascii="Times New Roman" w:hAnsi="Times New Roman" w:cs="Times New Roman"/>
+          <w:sz w:val="24"/>
+          <w:szCs w:val="24"/>
+        </w:rPr>
+      </w:pPr>
+      <w:r>
+        <w:rPr>
+          <w:rFonts w:ascii="Times New Roman" w:hAnsi="Times New Roman" w:cs="Times New Roman"/>
+          <w:sz w:val="24"/>
+          <w:szCs w:val="24"/>
+          <w:lang w:val="sr-Latn-RS"/>
+        </w:rPr>
+        <w:t>Ključni indikator performansi (KPI) je grupa mera i brojeva koji pomažu da se kontroliše posao, i mogu biti definisani do detalja nivoa kampanje i specijalnih marketinških aktivnosti. Tipični primeri za KPI su stopa klikova, stopa odgovora, stopa oscilacija i cena po narudžbini. Oni su pouzdan način za prezentovanje ukupnih performansi na sažet način, neizostavljajući pri tome važne detalje.</w:t>
+      </w:r>
+    </w:p>
+    <w:p>
+      <w:pPr>
+        <w:spacing w:line="240" w:lineRule="auto"/>
+        <w:rPr>
+          <w:rFonts w:ascii="Times New Roman" w:hAnsi="Times New Roman" w:cs="Times New Roman"/>
+          <w:sz w:val="24"/>
+          <w:szCs w:val="24"/>
+        </w:rPr>
+      </w:pPr>
+      <w:r>
+        <w:rPr>
+          <w:rFonts w:ascii="Times New Roman" w:hAnsi="Times New Roman" w:cs="Times New Roman"/>
+          <w:sz w:val="24"/>
+          <w:szCs w:val="24"/>
+          <w:lang w:val="sr-Latn-RS"/>
+        </w:rPr>
+        <w:t>Analitika je generalno ime za analizu podataka i donošenje odluka. Opisna analitika se fokusira na opis karakteristika podataka, dok se prediktivna analitika referira kao modelovanje.</w:t>
+      </w:r>
+    </w:p>
+    <w:p>
+      <w:pPr>
+        <w:spacing w:line="240" w:lineRule="auto"/>
+        <w:rPr>
+          <w:rFonts w:ascii="Times New Roman" w:hAnsi="Times New Roman" w:cs="Times New Roman"/>
+          <w:sz w:val="48"/>
+          <w:szCs w:val="48"/>
+        </w:rPr>
+      </w:pPr>
+      <w:r>
+        <w:rPr>
+          <w:rFonts w:ascii="Times New Roman" w:hAnsi="Times New Roman" w:cs="Times New Roman"/>
+          <w:sz w:val="48"/>
+          <w:szCs w:val="48"/>
+          <w:lang w:val="sr-Latn-RS"/>
+        </w:rPr>
+        <w:t>Globalna privlačnost</w:t>
+      </w:r>
+    </w:p>
+    <w:p>
+      <w:pPr>
+        <w:spacing w:line="240" w:lineRule="auto"/>
+        <w:rPr>
+          <w:rFonts w:ascii="Times New Roman" w:hAnsi="Times New Roman" w:cs="Times New Roman"/>
+          <w:lang w:val="sr-Latn-RS"/>
+        </w:rPr>
+      </w:pPr>
+      <w:r>
+        <w:rPr>
+          <w:rFonts w:ascii="Times New Roman" w:hAnsi="Times New Roman" w:cs="Times New Roman"/>
+          <w:lang w:val="sr-Latn-RS"/>
+        </w:rPr>
         <w:lastRenderedPageBreak/>
-        <w:t>Domen znanja</w:t>
-      </w:r>
-    </w:p>
-    <w:p>
-      <w:pPr>
-        <w:spacing w:line="240" w:lineRule="auto"/>
-        <w:rPr>
-          <w:rFonts w:ascii="Times New Roman" w:hAnsi="Times New Roman" w:cs="Times New Roman"/>
-          <w:sz w:val="24"/>
-          <w:szCs w:val="24"/>
-        </w:rPr>
-      </w:pPr>
-      <w:r>
-        <w:rPr>
-          <w:rFonts w:ascii="Times New Roman" w:hAnsi="Times New Roman" w:cs="Times New Roman"/>
-          <w:sz w:val="24"/>
-          <w:szCs w:val="24"/>
-        </w:rPr>
-        <w:t xml:space="preserve">Koncept domena znanja ćemo često pominjati u narednom tekstu. Domen znanja jesu sve dodatne informacije koje imamo u vezi sa određenom situacijom. Na primer, može postojati rupa u podacima i naš domen znanja će možda biti u mogućnosti da nam kaže kako su u tom periodu procesi prodaje i produkcije bili zaustavljeni. Tako možemo tretirati podatka ne kao nula jer nedostaju, već kao nula iz negog posebnog razloga. Domen znanja uključuje meta podatke. </w:t>
-      </w:r>
-      <w:r>
-        <w:rPr>
-          <w:rFonts w:ascii="Times New Roman" w:hAnsi="Times New Roman" w:cs="Times New Roman"/>
-          <w:sz w:val="24"/>
-          <w:szCs w:val="24"/>
-          <w:lang w:val="sr-Latn-RS"/>
-        </w:rPr>
-        <w:t xml:space="preserve">Na primer mi ćemo da nadgledamo prodaju proizvoda i naš glavni interes će biti u broju prodatog proizvoda i njegova cena. Međutim, meta podaci o nivou osoblja u prodajnom centru nam takođe mogu dati informaciju koja će poboljšati razumevanje. </w:t>
-      </w:r>
-    </w:p>
-    <w:p>
-      <w:pPr>
-        <w:spacing w:line="240" w:lineRule="auto"/>
-        <w:rPr>
-          <w:rFonts w:ascii="Times New Roman" w:hAnsi="Times New Roman" w:cs="Times New Roman"/>
-          <w:sz w:val="48"/>
-          <w:szCs w:val="48"/>
-        </w:rPr>
-      </w:pPr>
-      <w:r>
-        <w:rPr>
-          <w:rFonts w:ascii="Times New Roman" w:hAnsi="Times New Roman" w:cs="Times New Roman"/>
-          <w:sz w:val="48"/>
-          <w:szCs w:val="48"/>
-          <w:lang w:val="sr-Latn-RS"/>
-        </w:rPr>
-        <w:t>Reči koje bi trebalo zapamtiti</w:t>
-      </w:r>
-    </w:p>
-    <w:p>
-      <w:pPr>
-        <w:spacing w:line="240" w:lineRule="auto"/>
-        <w:rPr>
-          <w:rFonts w:ascii="Times New Roman" w:hAnsi="Times New Roman" w:cs="Times New Roman"/>
-          <w:sz w:val="24"/>
-          <w:szCs w:val="24"/>
-        </w:rPr>
-      </w:pPr>
-      <w:r>
-        <w:rPr>
-          <w:rFonts w:ascii="Times New Roman" w:hAnsi="Times New Roman" w:cs="Times New Roman"/>
-          <w:sz w:val="24"/>
-          <w:szCs w:val="24"/>
-          <w:lang w:val="sr-Latn-RS"/>
-        </w:rPr>
-        <w:t>Rezultati analize se mogu referencirati na različite načine. Sam model se može nazivati karta rezultata (scorecard) analize. Svaki kupac ima svon rezultat baziran na karti rezultata koja se implementira. Na primer kupac može imati rezultat za njegov afinitet da kupi šolju kafe i za to će postojati karta rezultata koja će pokazivati na strukturu modela koji predviđa afinitet. Termin karta rezultata dolazi iz ranijih dana kada su modeli bili jednostavniji, i tipično je kupac kreirao svoj rezultat kada je pokazivao određeno ponašanje. Primer ovog modela je RFM metoda segmentacije (RFM - Recency, Frequency and Monetary Value – Skoro, Frekventno i Monetarna vredost) u kojoj se rezultati dodeljuju za kupčev RFM i rezultati se kombinuju kako bi se razlikovao više bitan kupac od manje bitnog kupca.</w:t>
-      </w:r>
-    </w:p>
-    <w:p>
-      <w:pPr>
-        <w:spacing w:line="240" w:lineRule="auto"/>
-        <w:rPr>
-          <w:rFonts w:ascii="Times New Roman" w:hAnsi="Times New Roman" w:cs="Times New Roman"/>
-          <w:sz w:val="48"/>
-          <w:szCs w:val="48"/>
-        </w:rPr>
-      </w:pPr>
-      <w:r>
-        <w:rPr>
-          <w:rFonts w:ascii="Times New Roman" w:hAnsi="Times New Roman" w:cs="Times New Roman"/>
-          <w:sz w:val="48"/>
-          <w:szCs w:val="48"/>
-          <w:lang w:val="sr-Latn-RS"/>
-        </w:rPr>
-        <w:t>Povezani koncepti</w:t>
-      </w:r>
-    </w:p>
-    <w:p>
-      <w:pPr>
-        <w:spacing w:line="240" w:lineRule="auto"/>
-        <w:rPr>
-          <w:rFonts w:ascii="Times New Roman" w:hAnsi="Times New Roman" w:cs="Times New Roman"/>
-          <w:sz w:val="24"/>
-          <w:szCs w:val="24"/>
-        </w:rPr>
-      </w:pPr>
-      <w:r>
-        <w:rPr>
-          <w:rFonts w:ascii="Times New Roman" w:hAnsi="Times New Roman" w:cs="Times New Roman"/>
-          <w:sz w:val="24"/>
-          <w:szCs w:val="24"/>
-          <w:lang w:val="sr-Latn-RS"/>
-        </w:rPr>
-        <w:t>Veliki broj CRM analiza (Customer Relations Management) je komplementaran informacijama kompanijskih izveštaja i marketinškim kontrolnim tablama. Na primer, marketinške kontrolne table (Marketing Dashboard) tipično sadrže pregled kupovine mušterija u različitim grupama i način na koji se te table razlikuju od tabla iz prethodnih kvartala ili godina. Ovi brojevi mogu biti aktuelni, predviđeni ili kombinacija od oba. Rezultat grupnih rezultata kupaca mogu biti, na primer, kupci koji kupuju na leto ili kupci koji imaju stopu odgovora od 20%. Ovo grupisanje može biti vezano samo za određenu kampanju ili može biti prosek za duži period.</w:t>
-      </w:r>
-    </w:p>
-    <w:p>
-      <w:pPr>
-        <w:spacing w:line="240" w:lineRule="auto"/>
-        <w:rPr>
-          <w:rFonts w:ascii="Times New Roman" w:hAnsi="Times New Roman" w:cs="Times New Roman"/>
-          <w:sz w:val="24"/>
-          <w:szCs w:val="24"/>
-        </w:rPr>
-      </w:pPr>
-      <w:r>
-        <w:rPr>
-          <w:rFonts w:ascii="Times New Roman" w:hAnsi="Times New Roman" w:cs="Times New Roman"/>
-          <w:sz w:val="24"/>
-          <w:szCs w:val="24"/>
-          <w:lang w:val="sr-Latn-RS"/>
-        </w:rPr>
-        <w:t>Ključni indikator performansi (KPI) je grupa mera i brojeva koji pomažu da se kontroliše posao, i mogu biti definisani do detalja nivoa kampanje i specijalnih marketinških aktivnosti. Tipični primeri za KPI su stopa klikova, stopa odgovora, stopa oscilacija i cena po narudžbini. Oni su pouzdan način za prezentovanje ukupnih performansi na sažet način, neizostavljajući pri tome važne detalje.</w:t>
-      </w:r>
-    </w:p>
-    <w:p>
-      <w:pPr>
-        <w:spacing w:line="240" w:lineRule="auto"/>
-        <w:rPr>
-          <w:rFonts w:ascii="Times New Roman" w:hAnsi="Times New Roman" w:cs="Times New Roman"/>
-          <w:sz w:val="24"/>
-          <w:szCs w:val="24"/>
-        </w:rPr>
-      </w:pPr>
-      <w:r>
-        <w:rPr>
-          <w:rFonts w:ascii="Times New Roman" w:hAnsi="Times New Roman" w:cs="Times New Roman"/>
-          <w:sz w:val="24"/>
-          <w:szCs w:val="24"/>
-          <w:lang w:val="sr-Latn-RS"/>
-        </w:rPr>
-        <w:t>Analitika je generalno ime za analizu podataka i donošenje odluka. Opisna analitika se fokusira na opis karakteristika podataka, dok se prediktivna analitika referira kao modelovanje.</w:t>
-      </w:r>
-    </w:p>
-    <w:p>
-      <w:pPr>
-        <w:spacing w:line="240" w:lineRule="auto"/>
-        <w:rPr>
-          <w:rFonts w:ascii="Times New Roman" w:hAnsi="Times New Roman" w:cs="Times New Roman"/>
-          <w:sz w:val="48"/>
-          <w:szCs w:val="48"/>
-        </w:rPr>
-      </w:pPr>
-      <w:r>
-        <w:rPr>
-          <w:rFonts w:ascii="Times New Roman" w:hAnsi="Times New Roman" w:cs="Times New Roman"/>
-          <w:sz w:val="48"/>
-          <w:szCs w:val="48"/>
-          <w:lang w:val="sr-Latn-RS"/>
-        </w:rPr>
-        <w:t>Globalna privlačnost</w:t>
-      </w:r>
-    </w:p>
-    <w:p>
-      <w:pPr>
-        <w:spacing w:line="240" w:lineRule="auto"/>
-        <w:rPr>
-          <w:rFonts w:ascii="Times New Roman" w:hAnsi="Times New Roman" w:cs="Times New Roman"/>
-          <w:lang w:val="sr-Latn-RS"/>
-        </w:rPr>
-      </w:pPr>
-      <w:r>
-        <w:rPr>
-          <w:rFonts w:ascii="Times New Roman" w:hAnsi="Times New Roman" w:cs="Times New Roman"/>
-          <w:lang w:val="sr-Latn-RS"/>
-        </w:rPr>
-        <w:t xml:space="preserve">U poslovnom svetu, metode komunikacije sa mušterijama se konstantno menjaju. U ovoj knjizi, najviše pažnje usmerava ka poslovima koji imaju direktnu komunikaciju sa klijentima. Direktnom </w:t>
-      </w:r>
-      <w:r>
-        <w:rPr>
-          <w:rFonts w:ascii="Times New Roman" w:hAnsi="Times New Roman" w:cs="Times New Roman"/>
-          <w:lang w:val="sr-Latn-RS"/>
-        </w:rPr>
-        <w:lastRenderedPageBreak/>
-        <w:t xml:space="preserve">komunikacijom se smatra kada kompanija aktivno promoviše svoj proizvod. Promocije mogu biti putem mail-a, brošura, predstavnika prodaje, web stranica i društevnih mreža. Nezavisno od načina komunikacije, kompanije postaju svesnije da njihove ogromne rezerve </w:t>
+        <w:t xml:space="preserve">U poslovnom svetu, metode komunikacije sa mušterijama se konstantno menjaju. U ovoj knjizi, najviše pažnje usmerava ka poslovima koji imaju direktnu komunikaciju sa klijentima. Direktnom komunikacijom se smatra kada kompanija aktivno promoviše svoj proizvod. Promocije mogu biti putem mail-a, brošura, predstavnika prodaje, web stranica i društevnih mreža. Nezavisno od načina komunikacije, kompanije postaju svesnije da njihove ogromne rezerve </w:t>
       </w:r>
       <w:r>
         <w:rPr>
@@ -647,6 +641,7 @@
           <w:szCs w:val="24"/>
           <w:lang w:val="sr-Latn-RS"/>
         </w:rPr>
+        <w:lastRenderedPageBreak/>
         <w:t>Predikcija</w:t>
       </w:r>
     </w:p>
@@ -672,7 +667,6 @@
           <w:szCs w:val="24"/>
           <w:lang w:val="sr-Latn-RS"/>
         </w:rPr>
-        <w:lastRenderedPageBreak/>
         <w:t>Analiza unutar klijenata</w:t>
       </w:r>
     </w:p>
@@ -1261,6 +1255,7 @@
           <w:szCs w:val="24"/>
           <w:lang w:val="sr-Latn-RS"/>
         </w:rPr>
+        <w:lastRenderedPageBreak/>
         <w:t>Analitika</w:t>
       </w:r>
       <w:r>
@@ -1291,7 +1286,6 @@
           <w:szCs w:val="24"/>
           <w:lang w:val="sr-Latn-RS"/>
         </w:rPr>
-        <w:lastRenderedPageBreak/>
         <w:t>Particionisanje podataka</w:t>
       </w:r>
       <w:r>
@@ -1681,7 +1675,7 @@
           <w:sz w:val="24"/>
           <w:szCs w:val="24"/>
         </w:rPr>
-        <w:t xml:space="preserve">Data mining koristi naučne metode istraživanja i primene. Prezentuje se veliki broj podataka koje u jednom slučaju smatramo za čitavu populaciju. Drugim rečima koristimo sve informacije na raspolaganju. U drugom slučaju, naš set podataka može da se smatra kao veliki uzorak. Ako radimo sa manjom količinom podataka (do 10 000 slučeva), onda se možemo odlučiti za rad sa čitavim setom podataka. Ako radimo sa velikim setom podataka, možda ćemo se odlučiti za podset podataka radi lakše manipulacije. Ako se analiza vrši na uzorku, implikacija je da će </w:t>
+        <w:t xml:space="preserve">Data mining koristi naučne metode istraživanja i primene. Prezentuje se veliki broj podataka koje u jednom slučaju smatramo za čitavu populaciju. Drugim rečima koristimo sve informacije na raspolaganju. U drugom slučaju, naš set podataka može da se smatra kao veliki uzorak. Ako radimo sa manjom količinom podataka (do 10 000 slučeva), onda se možemo odlučiti za rad sa čitavim setom podataka. Ako radimo sa velikim setom podataka, možda ćemo se odlučiti za </w:t>
       </w:r>
       <w:r>
         <w:rPr>
@@ -1690,7 +1684,7 @@
           <w:szCs w:val="24"/>
         </w:rPr>
         <w:lastRenderedPageBreak/>
-        <w:t>rezultati biti reprezentativni za čitavu populaciju. Drugim rečima, rezultati analize nad uzorkom su relevantni za čitavu populaciju.</w:t>
+        <w:t>podset podataka radi lakše manipulacije. Ako se analiza vrši na uzorku, implikacija je da će rezultati biti reprezentativni za čitavu populaciju. Drugim rečima, rezultati analize nad uzorkom su relevantni za čitavu populaciju.</w:t>
       </w:r>
     </w:p>
     <w:p>
@@ -1802,7 +1796,7 @@
           <w:sz w:val="24"/>
           <w:szCs w:val="24"/>
         </w:rPr>
-        <w:t xml:space="preserve">Nadgledane analize podataka se koriste za procenu nepoznatih zavisnosti iz poznatih ulazno izlaznih podataka. Ulazne promenljive mogu uključiti kvanititet različitih artikala koje je kupio određeni kupac, datum kada su obavili kupovinu, lokaciju i cenu koju su platili. Izlazne promenljive mogu uključiti indikaciju od toga da li je kupac odgovorio na kampanju prodaje ili ne. Izlazne promenljive su poznate i kao targeti u data mining-u. U nadgledanim okruženjima, uzorak ulaznih promenljivih se prosledjuje sistemu za učenje i naredni izlaz sistema za učenje se poredi sa izlaznim promenljivim uzorka. Drugim rečima, pokušavamo da predvidimo ko će odgovoriti na prodajnu kampanju. Razlika između izlaza sistema za učenje i izlaza uzorka se može smatrati za signal greške. Signali greške (Error signals) se koriste pri prilagođavanju </w:t>
+        <w:t xml:space="preserve">Nadgledane analize podataka se koriste za procenu nepoznatih zavisnosti iz poznatih ulazno izlaznih podataka. Ulazne promenljive mogu uključiti kvanititet različitih artikala koje je kupio određeni kupac, datum kada su obavili kupovinu, lokaciju i cenu koju su platili. Izlazne promenljive mogu uključiti indikaciju od toga da li je kupac odgovorio na kampanju prodaje ili ne. Izlazne promenljive su poznate i kao targeti u data mining-u. U nadgledanim okruženjima, uzorak ulaznih promenljivih se prosledjuje sistemu za učenje i naredni izlaz sistema za učenje se poredi sa izlaznim promenljivim uzorka. Drugim rečima, pokušavamo da predvidimo ko će odgovoriti na prodajnu kampanju. Razlika između izlaza sistema za učenje i izlaza uzorka se </w:t>
       </w:r>
       <w:r>
         <w:rPr>
@@ -1811,7 +1805,7 @@
           <w:szCs w:val="24"/>
         </w:rPr>
         <w:lastRenderedPageBreak/>
-        <w:t xml:space="preserve">sistema učenja. Ovaj proces se izvršava više puta sa podacima iz uzorka i sistem učenja se prilagođava dok se izlaz ne dođe do minimalnog praga greške. Isti proces se koristi za završno štimovanje tek kupljenog klavira. Fino podešavanje se može izvršiti uz pomoć eksperta ili korišćenjem nekog elektronskog instrumenta. Ekspert obezbeđuje note za trening uzorak, a tek kupljeni klavir je sistem za učenje. Melodija je usavršena kada se vibracije žica klavira podudaraju sa vibracijama u uhu eksperta. </w:t>
+        <w:t xml:space="preserve">može smatrati za signal greške. Signali greške (Error signals) se koriste pri prilagođavanju sistema učenja. Ovaj proces se izvršava više puta sa podacima iz uzorka i sistem učenja se prilagođava dok se izlaz ne dođe do minimalnog praga greške. Isti proces se koristi za završno štimovanje tek kupljenog klavira. Fino podešavanje se može izvršiti uz pomoć eksperta ili korišćenjem nekog elektronskog instrumenta. Ekspert obezbeđuje note za trening uzorak, a tek kupljeni klavir je sistem za učenje. Melodija je usavršena kada se vibracije žica klavira podudaraju sa vibracijama u uhu eksperta. </w:t>
       </w:r>
     </w:p>
     <w:p>
@@ -3478,23 +3472,7 @@
           <w:sz w:val="24"/>
           <w:szCs w:val="48"/>
         </w:rPr>
-        <w:t>Slično, sumiranje</w:t>
-      </w:r>
-      <w:r>
-        <w:rPr>
-          <w:rFonts w:ascii="Times New Roman" w:hAnsi="Times New Roman" w:cs="Times New Roman"/>
-          <w:sz w:val="24"/>
-          <w:szCs w:val="48"/>
-        </w:rPr>
-        <w:t xml:space="preserve"> za ispitivanje ciljne promenljive</w:t>
-      </w:r>
-      <w:r>
-        <w:rPr>
-          <w:rFonts w:ascii="Times New Roman" w:hAnsi="Times New Roman" w:cs="Times New Roman"/>
-          <w:sz w:val="24"/>
-          <w:szCs w:val="48"/>
-        </w:rPr>
-        <w:t xml:space="preserve"> može biti na nivou odeljenja, industrije ili polja potrošnje. Ciljna promenljiva mora biti merljiva, precizna, robustna kao i relevantna.</w:t>
+        <w:t>Slično, sumiranje za ispitivanje ciljne promenljive može biti na nivou odeljenja, industrije ili polja potrošnje. Ciljna promenljiva mora biti merljiva, precizna, robustna kao i relevantna.</w:t>
       </w:r>
     </w:p>
     <w:p>
@@ -3675,6 +3653,881 @@
           <w:rFonts w:ascii="Times New Roman" w:hAnsi="Times New Roman" w:cs="Times New Roman"/>
           <w:sz w:val="24"/>
           <w:szCs w:val="48"/>
+          <w:lang w:val="sr-Latn-RS"/>
+        </w:rPr>
+      </w:pPr>
+      <w:r>
+        <w:rPr>
+          <w:rFonts w:ascii="Times New Roman" w:hAnsi="Times New Roman" w:cs="Times New Roman"/>
+          <w:sz w:val="24"/>
+          <w:szCs w:val="48"/>
+        </w:rPr>
+        <w:t>O</w:t>
+      </w:r>
+      <w:r>
+        <w:rPr>
+          <w:rFonts w:ascii="Times New Roman" w:hAnsi="Times New Roman" w:cs="Times New Roman"/>
+          <w:sz w:val="24"/>
+          <w:szCs w:val="48"/>
+          <w:lang w:val="sr-Latn-RS"/>
+        </w:rPr>
+        <w:t xml:space="preserve">čigledno je da postoji mnogo različitih data mining metoda koje su dostupne, i još mnogo njih se razvija u momentu. Jezgro data mining procesa jeste da se kreira dobar model. To znači da on predviđa dobro. </w:t>
+      </w:r>
+      <w:r>
+        <w:rPr>
+          <w:rFonts w:ascii="Times New Roman" w:hAnsi="Times New Roman" w:cs="Times New Roman"/>
+          <w:sz w:val="24"/>
+          <w:szCs w:val="48"/>
+          <w:lang w:val="sr-Latn-RS"/>
+        </w:rPr>
+        <w:t xml:space="preserve">Međutim iz razloga što se data mining razvija u dinamičkom i promenljivom okruženju, brzi model za prigodan poslovni problem koji se generiše brzo i razvija precizno i osetljivo može imati veću poslovnu vrednost čak iako predviđa nepreciznije od modela kome treba više vremena. </w:t>
+      </w:r>
+    </w:p>
+    <w:p>
+      <w:pPr>
+        <w:spacing w:line="240" w:lineRule="auto"/>
+        <w:rPr>
+          <w:rFonts w:ascii="Times New Roman" w:hAnsi="Times New Roman" w:cs="Times New Roman"/>
+          <w:sz w:val="24"/>
+          <w:szCs w:val="48"/>
+          <w:lang w:val="sr-Latn-RS"/>
+        </w:rPr>
+      </w:pPr>
+      <w:r>
+        <w:rPr>
+          <w:rFonts w:ascii="Times New Roman" w:hAnsi="Times New Roman" w:cs="Times New Roman"/>
+          <w:sz w:val="24"/>
+          <w:szCs w:val="48"/>
+          <w:lang w:val="sr-Latn-RS"/>
+        </w:rPr>
+        <w:t>Data mining alati su relativno jednostavni za upotrebu. Važno je da se obrati pažnja na čitav data mining proces. Ovo uključuje prethodno navedene korake: definicija problema, pažljiva selekcija podataka, izbor promenljivih, kao i provere relevantnosti i preciznosti modela</w:t>
+      </w:r>
+    </w:p>
+    <w:p>
+      <w:pPr>
+        <w:spacing w:line="240" w:lineRule="auto"/>
+        <w:rPr>
+          <w:rFonts w:ascii="Times New Roman" w:hAnsi="Times New Roman" w:cs="Times New Roman"/>
+          <w:sz w:val="24"/>
+          <w:szCs w:val="48"/>
+          <w:lang w:val="sr-Latn-RS"/>
+        </w:rPr>
+      </w:pPr>
+      <w:r>
+        <w:rPr>
+          <w:rFonts w:ascii="Times New Roman" w:hAnsi="Times New Roman" w:cs="Times New Roman"/>
+          <w:sz w:val="24"/>
+          <w:szCs w:val="48"/>
+          <w:lang w:val="sr-Latn-RS"/>
+        </w:rPr>
+        <w:t xml:space="preserve">Postoji mnogo data mining software-a koji su dostupni, koji nude najčešće metode. U zavisnosti od politike kompanije, algoritmi se mogu pisati ili naslediti putem freeware-a. Lične preferencije </w:t>
+      </w:r>
+      <w:r>
+        <w:rPr>
+          <w:rFonts w:ascii="Times New Roman" w:hAnsi="Times New Roman" w:cs="Times New Roman"/>
+          <w:sz w:val="24"/>
+          <w:szCs w:val="48"/>
+          <w:lang w:val="sr-Latn-RS"/>
+        </w:rPr>
+        <w:t xml:space="preserve">mogu težiti ka vizuelno orijentisanom pristupu procesu, i on zahteva minimalne programerske veštine. </w:t>
+      </w:r>
+    </w:p>
+    <w:p>
+      <w:pPr>
+        <w:spacing w:line="240" w:lineRule="auto"/>
+        <w:rPr>
+          <w:rFonts w:ascii="Times New Roman" w:hAnsi="Times New Roman" w:cs="Times New Roman"/>
+          <w:sz w:val="24"/>
+          <w:szCs w:val="48"/>
+          <w:lang w:val="sr-Latn-RS"/>
+        </w:rPr>
+      </w:pPr>
+      <w:r>
+        <w:rPr>
+          <w:rFonts w:ascii="Times New Roman" w:hAnsi="Times New Roman" w:cs="Times New Roman"/>
+          <w:sz w:val="24"/>
+          <w:szCs w:val="48"/>
+          <w:lang w:val="sr-Latn-RS"/>
+        </w:rPr>
+        <w:t>Dobar data mining software bi trebalo da uključi zvučne alate za pripremu podataka i transformaciju. On bi trebalo da bude usmeren ka dobavljanju razvojnih modela ili skripti, koji bi se lako koristili u različitim okruženjima.</w:t>
+      </w:r>
+    </w:p>
+    <w:p>
+      <w:pPr>
+        <w:spacing w:line="240" w:lineRule="auto"/>
+        <w:rPr>
+          <w:rFonts w:ascii="Times New Roman" w:hAnsi="Times New Roman" w:cs="Times New Roman"/>
+          <w:sz w:val="48"/>
+          <w:szCs w:val="48"/>
+          <w:lang w:val="sr-Latn-RS"/>
+        </w:rPr>
+      </w:pPr>
+      <w:r>
+        <w:rPr>
+          <w:rFonts w:ascii="Times New Roman" w:hAnsi="Times New Roman" w:cs="Times New Roman"/>
+          <w:sz w:val="48"/>
+          <w:szCs w:val="48"/>
+          <w:lang w:val="sr-Latn-RS"/>
+        </w:rPr>
+        <w:t>Evaluacija i validacija u toku faze analize</w:t>
+      </w:r>
+    </w:p>
+    <w:p>
+      <w:pPr>
+        <w:spacing w:line="240" w:lineRule="auto"/>
+        <w:rPr>
+          <w:rFonts w:ascii="Times New Roman" w:hAnsi="Times New Roman" w:cs="Times New Roman"/>
+          <w:sz w:val="24"/>
+          <w:szCs w:val="48"/>
+          <w:lang w:val="sr-Latn-RS"/>
+        </w:rPr>
+      </w:pPr>
+      <w:r>
+        <w:rPr>
+          <w:rFonts w:ascii="Times New Roman" w:hAnsi="Times New Roman" w:cs="Times New Roman"/>
+          <w:sz w:val="24"/>
+          <w:szCs w:val="48"/>
+          <w:lang w:val="sr-Latn-RS"/>
+        </w:rPr>
+        <w:t>Procena kvaliteta izračunatog modela se može odraditi na 3 načina: koristeći testni uzorak koji ima istu podelu (između targeta = 0 i targeta = 1) kao uzorak za trening, koristeći testni uzorak koji ima različite stratifikacije, i korišćenje testnog uzorka koji ima istu podelu duž čitavog seta podataka. Možemo generisati veliki broj kandidata modela koristeći regresiju, drvo odluke itd. Modeli se mogu razlikovati u pogledu promenljivih koje su uključene u model. Nakon toga upoređujemo modele i ovo je odrađeno primenom svakog modela na testni uzorak i upoređujući dobijene rezultate. Neki data mining software-i omogućavaju automatska poređenja između modela, ili obezbeđuju alat</w:t>
+      </w:r>
+      <w:r>
+        <w:rPr>
+          <w:rFonts w:ascii="Times New Roman" w:hAnsi="Times New Roman" w:cs="Times New Roman"/>
+          <w:sz w:val="24"/>
+          <w:szCs w:val="48"/>
+          <w:lang w:val="sr-Latn-RS"/>
+        </w:rPr>
+        <w:t xml:space="preserve"> koji upoređuje modele u toku obrade istih uzoraka.</w:t>
+      </w:r>
+    </w:p>
+    <w:p>
+      <w:pPr>
+        <w:spacing w:line="240" w:lineRule="auto"/>
+        <w:rPr>
+          <w:rFonts w:ascii="Times New Roman" w:hAnsi="Times New Roman" w:cs="Times New Roman"/>
+          <w:sz w:val="24"/>
+          <w:szCs w:val="48"/>
+          <w:lang w:val="sr-Latn-RS"/>
+        </w:rPr>
+      </w:pPr>
+      <w:r>
+        <w:rPr>
+          <w:rFonts w:ascii="Times New Roman" w:hAnsi="Times New Roman" w:cs="Times New Roman"/>
+          <w:sz w:val="24"/>
+          <w:szCs w:val="48"/>
+          <w:lang w:val="sr-Latn-RS"/>
+        </w:rPr>
+        <w:lastRenderedPageBreak/>
+        <w:t>Metode poređenja uključuju konstruisanje grafikona i pripremu konfuzionih matrica. Slika 2.5. prikazuje tipičan grafikon</w:t>
+      </w:r>
+    </w:p>
+    <w:p>
+      <w:pPr>
+        <w:spacing w:line="240" w:lineRule="auto"/>
+        <w:jc w:val="center"/>
+        <w:rPr>
+          <w:rFonts w:ascii="Times New Roman" w:hAnsi="Times New Roman" w:cs="Times New Roman"/>
+          <w:sz w:val="24"/>
+          <w:szCs w:val="48"/>
+          <w:lang w:val="sr-Latn-RS"/>
+        </w:rPr>
+      </w:pPr>
+      <w:r>
+        <w:rPr>
+          <w:rFonts w:ascii="Times New Roman" w:hAnsi="Times New Roman" w:cs="Times New Roman"/>
+          <w:sz w:val="24"/>
+          <w:szCs w:val="48"/>
+          <w:lang w:val="sr-Latn-RS"/>
+        </w:rPr>
+        <w:t>Slika 2.5. Grafikon podizanja za poređenje modela</w:t>
+      </w:r>
+    </w:p>
+    <w:p>
+      <w:pPr>
+        <w:spacing w:line="240" w:lineRule="auto"/>
+        <w:rPr>
+          <w:rFonts w:ascii="Times New Roman" w:hAnsi="Times New Roman" w:cs="Times New Roman"/>
+          <w:sz w:val="24"/>
+          <w:szCs w:val="48"/>
+          <w:lang w:val="sr-Latn-RS"/>
+        </w:rPr>
+      </w:pPr>
+      <w:r>
+        <w:rPr>
+          <w:rFonts w:ascii="Times New Roman" w:hAnsi="Times New Roman" w:cs="Times New Roman"/>
+          <w:sz w:val="24"/>
+          <w:szCs w:val="48"/>
+          <w:lang w:val="sr-Latn-RS"/>
+        </w:rPr>
+        <w:t xml:space="preserve">Najbolji model zavisi od poslovnog pitanja. Posmatrajte sliku 2.6. koja prikazuje dva modela sa sličnim rezultatima. Ukoliko želimo dobru diskriminaciju najboljih korisnika, biramo model sa tamnijom linijom iz razloga što prvih 20% korisnika imaju veću stopu odgovora. Ukoliko smo zainteresovani za u dobru diskriminaciju polovine ljudi, oba modela su slična. </w:t>
+      </w:r>
+      <w:r>
+        <w:rPr>
+          <w:rFonts w:ascii="Times New Roman" w:hAnsi="Times New Roman" w:cs="Times New Roman"/>
+          <w:sz w:val="24"/>
+          <w:szCs w:val="48"/>
+          <w:lang w:val="sr-Latn-RS"/>
+        </w:rPr>
+        <w:t>Ukoliko se odlučimo za najlošijih 10%, onda su takođe modeli slični.</w:t>
+      </w:r>
+    </w:p>
+    <w:p>
+      <w:pPr>
+        <w:spacing w:line="240" w:lineRule="auto"/>
+        <w:jc w:val="center"/>
+        <w:rPr>
+          <w:rFonts w:ascii="Times New Roman" w:hAnsi="Times New Roman" w:cs="Times New Roman"/>
+          <w:sz w:val="24"/>
+          <w:szCs w:val="48"/>
+          <w:lang w:val="sr-Latn-RS"/>
+        </w:rPr>
+      </w:pPr>
+      <w:r>
+        <w:rPr>
+          <w:rFonts w:ascii="Times New Roman" w:hAnsi="Times New Roman" w:cs="Times New Roman"/>
+          <w:sz w:val="24"/>
+          <w:szCs w:val="48"/>
+          <w:lang w:val="sr-Latn-RS"/>
+        </w:rPr>
+        <w:t xml:space="preserve">Slika 2.6 </w:t>
+      </w:r>
+      <w:r>
+        <w:rPr>
+          <w:rFonts w:ascii="Times New Roman" w:hAnsi="Times New Roman" w:cs="Times New Roman"/>
+          <w:sz w:val="24"/>
+          <w:szCs w:val="48"/>
+          <w:lang w:val="sr-Latn-RS"/>
+        </w:rPr>
+        <w:t>Grafikon podizanja za poređenje modela</w:t>
+      </w:r>
+    </w:p>
+    <w:p>
+      <w:pPr>
+        <w:spacing w:line="240" w:lineRule="auto"/>
+        <w:rPr>
+          <w:rFonts w:ascii="Times New Roman" w:hAnsi="Times New Roman" w:cs="Times New Roman"/>
+          <w:sz w:val="24"/>
+          <w:szCs w:val="48"/>
+          <w:lang w:val="sr-Latn-RS"/>
+        </w:rPr>
+      </w:pPr>
+      <w:r>
+        <w:rPr>
+          <w:rFonts w:ascii="Times New Roman" w:hAnsi="Times New Roman" w:cs="Times New Roman"/>
+          <w:sz w:val="24"/>
+          <w:szCs w:val="48"/>
+          <w:lang w:val="sr-Latn-RS"/>
+        </w:rPr>
+        <w:t>Ponekad se grafikon podizanja mora prikazati na finijoj skali, kako bi se primetile abnormalne regije. Na primer, može postojati nestabilna regija oko 40% i ukoliko je to regija od interesa onda modeli nisu pogodni za upotrebu. Slika 2.7 prikazuje model 1 sa slike 2.5. sa finijim detaljima. Taj model ima tri nestabilne regije u sredini. Međutim ukoliko nama treba najboljih 20% ili najgorih 40% slučajeva, model ostaje dovoljno stabilan za upotrebu.</w:t>
+      </w:r>
+    </w:p>
+    <w:p>
+      <w:pPr>
+        <w:spacing w:line="240" w:lineRule="auto"/>
+        <w:jc w:val="center"/>
+        <w:rPr>
+          <w:rFonts w:ascii="Times New Roman" w:hAnsi="Times New Roman" w:cs="Times New Roman"/>
+          <w:sz w:val="24"/>
+          <w:szCs w:val="48"/>
+          <w:lang w:val="sr-Latn-RS"/>
+        </w:rPr>
+      </w:pPr>
+      <w:r>
+        <w:rPr>
+          <w:rFonts w:ascii="Times New Roman" w:hAnsi="Times New Roman" w:cs="Times New Roman"/>
+          <w:sz w:val="24"/>
+          <w:szCs w:val="48"/>
+          <w:lang w:val="sr-Latn-RS"/>
+        </w:rPr>
+        <w:t>Slika 2.</w:t>
+      </w:r>
+      <w:r>
+        <w:rPr>
+          <w:rFonts w:ascii="Times New Roman" w:hAnsi="Times New Roman" w:cs="Times New Roman"/>
+          <w:sz w:val="24"/>
+          <w:szCs w:val="48"/>
+          <w:lang w:val="sr-Latn-RS"/>
+        </w:rPr>
+        <w:t>7</w:t>
+      </w:r>
+      <w:r>
+        <w:rPr>
+          <w:rFonts w:ascii="Times New Roman" w:hAnsi="Times New Roman" w:cs="Times New Roman"/>
+          <w:sz w:val="24"/>
+          <w:szCs w:val="48"/>
+          <w:lang w:val="sr-Latn-RS"/>
+        </w:rPr>
+        <w:t xml:space="preserve"> Grafikon podizanja sa finijom skalom</w:t>
+      </w:r>
+    </w:p>
+    <w:p>
+      <w:pPr>
+        <w:spacing w:line="240" w:lineRule="auto"/>
+        <w:rPr>
+          <w:rFonts w:ascii="Times New Roman" w:hAnsi="Times New Roman" w:cs="Times New Roman"/>
+          <w:sz w:val="24"/>
+          <w:szCs w:val="48"/>
+          <w:lang w:val="sr-Latn-RS"/>
+        </w:rPr>
+      </w:pPr>
+      <w:r>
+        <w:rPr>
+          <w:rFonts w:ascii="Times New Roman" w:hAnsi="Times New Roman" w:cs="Times New Roman"/>
+          <w:sz w:val="24"/>
+          <w:szCs w:val="48"/>
+          <w:lang w:val="sr-Latn-RS"/>
+        </w:rPr>
+        <w:t>Za dodatno poređenje modela data je konfuziona matrica. Dobar model poseduje sličnu osetljivost i u trening i u test fazi. Na slici 2.8, vrednosti su slične, što je dobro. Male razlike mogu se mogu tolerisati, a model sa velikim razlikama nije poželjan.</w:t>
+      </w:r>
+    </w:p>
+    <w:p>
+      <w:pPr>
+        <w:spacing w:line="240" w:lineRule="auto"/>
+        <w:jc w:val="center"/>
+        <w:rPr>
+          <w:rFonts w:ascii="Times New Roman" w:hAnsi="Times New Roman" w:cs="Times New Roman"/>
+          <w:sz w:val="24"/>
+          <w:szCs w:val="48"/>
+          <w:lang w:val="sr-Latn-RS"/>
+        </w:rPr>
+      </w:pPr>
+      <w:r>
+        <w:rPr>
+          <w:rFonts w:ascii="Times New Roman" w:hAnsi="Times New Roman" w:cs="Times New Roman"/>
+          <w:sz w:val="24"/>
+          <w:szCs w:val="48"/>
+          <w:lang w:val="sr-Latn-RS"/>
+        </w:rPr>
+        <w:t>Slika 2.8. Konfuziona matrica za poređenje modela</w:t>
+      </w:r>
+    </w:p>
+    <w:p>
+      <w:pPr>
+        <w:spacing w:line="240" w:lineRule="auto"/>
+        <w:rPr>
+          <w:rFonts w:ascii="Times New Roman" w:hAnsi="Times New Roman" w:cs="Times New Roman"/>
+          <w:sz w:val="24"/>
+          <w:szCs w:val="48"/>
+          <w:lang w:val="sr-Latn-RS"/>
+        </w:rPr>
+      </w:pPr>
+      <w:r>
+        <w:rPr>
+          <w:rFonts w:ascii="Times New Roman" w:hAnsi="Times New Roman" w:cs="Times New Roman"/>
+          <w:sz w:val="24"/>
+          <w:szCs w:val="48"/>
+          <w:lang w:val="sr-Latn-RS"/>
+        </w:rPr>
+        <w:t xml:space="preserve">Alternativni alat korišćenjem Excel-a je prikazan na slici 2.9 </w:t>
+      </w:r>
+    </w:p>
+    <w:p>
+      <w:pPr>
+        <w:spacing w:line="240" w:lineRule="auto"/>
+        <w:jc w:val="center"/>
+        <w:rPr>
+          <w:rFonts w:ascii="Times New Roman" w:hAnsi="Times New Roman" w:cs="Times New Roman"/>
+          <w:sz w:val="24"/>
+          <w:szCs w:val="48"/>
+          <w:lang w:val="sr-Latn-RS"/>
+        </w:rPr>
+      </w:pPr>
+      <w:r>
+        <w:rPr>
+          <w:rFonts w:ascii="Times New Roman" w:hAnsi="Times New Roman" w:cs="Times New Roman"/>
+          <w:sz w:val="24"/>
+          <w:szCs w:val="48"/>
+          <w:lang w:val="sr-Latn-RS"/>
+        </w:rPr>
+        <w:t>Slika 2.9. Primer kontrole modela u Excel-u</w:t>
+      </w:r>
+    </w:p>
+    <w:p>
+      <w:pPr>
+        <w:spacing w:line="240" w:lineRule="auto"/>
+        <w:rPr>
+          <w:rFonts w:ascii="Times New Roman" w:hAnsi="Times New Roman" w:cs="Times New Roman"/>
+          <w:sz w:val="24"/>
+          <w:szCs w:val="48"/>
+          <w:lang w:val="sr-Latn-RS"/>
+        </w:rPr>
+      </w:pPr>
+      <w:r>
+        <w:rPr>
+          <w:rFonts w:ascii="Times New Roman" w:hAnsi="Times New Roman" w:cs="Times New Roman"/>
+          <w:sz w:val="24"/>
+          <w:szCs w:val="48"/>
+          <w:lang w:val="sr-Latn-RS"/>
+        </w:rPr>
+        <w:t>Ponekad, sposobnost modela da rangira kupce na relevantan način je važnije od statističkog kvaliteta modela. Koristan model je onaj koji daje kredibilnu rang listu korisnika u vidu pridruženih promenljivih.</w:t>
+      </w:r>
+    </w:p>
+    <w:p>
+      <w:pPr>
+        <w:spacing w:line="240" w:lineRule="auto"/>
+        <w:rPr>
+          <w:rFonts w:ascii="Times New Roman" w:hAnsi="Times New Roman" w:cs="Times New Roman"/>
+          <w:sz w:val="24"/>
+          <w:szCs w:val="48"/>
+          <w:lang w:val="sr-Latn-RS"/>
+        </w:rPr>
+      </w:pPr>
+      <w:r>
+        <w:rPr>
+          <w:rFonts w:ascii="Times New Roman" w:hAnsi="Times New Roman" w:cs="Times New Roman"/>
+          <w:sz w:val="24"/>
+          <w:szCs w:val="48"/>
+          <w:lang w:val="sr-Latn-RS"/>
+        </w:rPr>
+        <w:t xml:space="preserve">Još jedan način na koji se mogu validirati modeli, koji je ponuđen od većine data mining software-a jeste unakrsna validacija. Na ovaj način se može proceniti kako će se rezultati analize generisati na nezavisnom setu podataka i uključuje veliki broj različitih metoda. Predlog je da se unakrsna validacija koristi kada je set podataka mali i kada sadrži pouzdane podatke vrhunskog kvaliteta. </w:t>
+      </w:r>
+    </w:p>
+    <w:p>
+      <w:pPr>
+        <w:spacing w:line="240" w:lineRule="auto"/>
+        <w:rPr>
+          <w:rFonts w:ascii="Times New Roman" w:hAnsi="Times New Roman" w:cs="Times New Roman"/>
+          <w:sz w:val="24"/>
+          <w:szCs w:val="48"/>
+          <w:lang w:val="sr-Latn-RS"/>
+        </w:rPr>
+      </w:pPr>
+      <w:r>
+        <w:rPr>
+          <w:rFonts w:ascii="Times New Roman" w:hAnsi="Times New Roman" w:cs="Times New Roman"/>
+          <w:sz w:val="24"/>
+          <w:szCs w:val="48"/>
+          <w:lang w:val="sr-Latn-RS"/>
+        </w:rPr>
+        <w:t>Najvažniji deo validacije jeste da se utvrdi da model ili bilo koje drugo data mining rešenje imaju smisla iz poslovnog ugla, tj. da su rezultati kredibilni i korisni za razvoj posla.</w:t>
+      </w:r>
+    </w:p>
+    <w:p>
+      <w:pPr>
+        <w:spacing w:line="240" w:lineRule="auto"/>
+        <w:rPr>
+          <w:rFonts w:ascii="Times New Roman" w:hAnsi="Times New Roman" w:cs="Times New Roman"/>
+          <w:sz w:val="48"/>
+          <w:szCs w:val="48"/>
+          <w:lang w:val="sr-Latn-RS"/>
+        </w:rPr>
+      </w:pPr>
+      <w:r>
+        <w:rPr>
+          <w:rFonts w:ascii="Times New Roman" w:hAnsi="Times New Roman" w:cs="Times New Roman"/>
+          <w:sz w:val="48"/>
+          <w:szCs w:val="48"/>
+          <w:lang w:val="sr-Latn-RS"/>
+        </w:rPr>
+        <w:t>Primena data mining rezultata i učenje iz iskustva</w:t>
+      </w:r>
+    </w:p>
+    <w:p>
+      <w:pPr>
+        <w:spacing w:line="240" w:lineRule="auto"/>
+        <w:rPr>
+          <w:rFonts w:ascii="Times New Roman" w:hAnsi="Times New Roman" w:cs="Times New Roman"/>
+          <w:sz w:val="24"/>
+          <w:szCs w:val="48"/>
+          <w:lang w:val="sr-Latn-RS"/>
+        </w:rPr>
+      </w:pPr>
+      <w:r>
+        <w:rPr>
+          <w:rFonts w:ascii="Times New Roman" w:hAnsi="Times New Roman" w:cs="Times New Roman"/>
+          <w:sz w:val="24"/>
+          <w:szCs w:val="48"/>
+          <w:lang w:val="sr-Latn-RS"/>
+        </w:rPr>
+        <w:t>Poenta data mining-a jeste da se dobijeni rezultati iskoriste za novu akciju, npr:</w:t>
+      </w:r>
+    </w:p>
+    <w:p>
+      <w:pPr>
+        <w:pStyle w:val="ListParagraph"/>
+        <w:numPr>
+          <w:ilvl w:val="0"/>
+          <w:numId w:val="9"/>
+        </w:numPr>
+        <w:spacing w:line="240" w:lineRule="auto"/>
+        <w:rPr>
+          <w:rFonts w:ascii="Times New Roman" w:hAnsi="Times New Roman" w:cs="Times New Roman"/>
+          <w:sz w:val="24"/>
+          <w:szCs w:val="48"/>
+          <w:lang w:val="sr-Latn-RS"/>
+        </w:rPr>
+      </w:pPr>
+      <w:r>
+        <w:rPr>
+          <w:rFonts w:ascii="Times New Roman" w:hAnsi="Times New Roman" w:cs="Times New Roman"/>
+          <w:sz w:val="24"/>
+          <w:szCs w:val="48"/>
+          <w:lang w:val="sr-Latn-RS"/>
+        </w:rPr>
+        <w:t xml:space="preserve">Da se pronađu najbolji kupci, </w:t>
+      </w:r>
+      <w:r>
+        <w:rPr>
+          <w:rFonts w:ascii="Times New Roman" w:hAnsi="Times New Roman" w:cs="Times New Roman"/>
+          <w:sz w:val="24"/>
+          <w:szCs w:val="48"/>
+          <w:lang w:val="sr-Latn-RS"/>
+        </w:rPr>
+        <w:t>naprimer, za plan distribucije brošura i kataloga</w:t>
+      </w:r>
+    </w:p>
+    <w:p>
+      <w:pPr>
+        <w:pStyle w:val="ListParagraph"/>
+        <w:numPr>
+          <w:ilvl w:val="0"/>
+          <w:numId w:val="9"/>
+        </w:numPr>
+        <w:spacing w:line="240" w:lineRule="auto"/>
+        <w:rPr>
+          <w:rFonts w:ascii="Times New Roman" w:hAnsi="Times New Roman" w:cs="Times New Roman"/>
+          <w:sz w:val="24"/>
+          <w:szCs w:val="48"/>
+          <w:lang w:val="sr-Latn-RS"/>
+        </w:rPr>
+      </w:pPr>
+      <w:r>
+        <w:rPr>
+          <w:rFonts w:ascii="Times New Roman" w:hAnsi="Times New Roman" w:cs="Times New Roman"/>
+          <w:sz w:val="24"/>
+          <w:szCs w:val="48"/>
+          <w:lang w:val="sr-Latn-RS"/>
+        </w:rPr>
+        <w:t>Da se izračunaju relevantni faktori uticaja koji opisuju ciljnu grupu</w:t>
+      </w:r>
+    </w:p>
+    <w:p>
+      <w:pPr>
+        <w:spacing w:line="240" w:lineRule="auto"/>
+        <w:rPr>
+          <w:rFonts w:ascii="Times New Roman" w:hAnsi="Times New Roman" w:cs="Times New Roman"/>
+          <w:sz w:val="24"/>
+          <w:szCs w:val="48"/>
+          <w:lang w:val="sr-Latn-RS"/>
+        </w:rPr>
+      </w:pPr>
+      <w:r>
+        <w:rPr>
+          <w:rFonts w:ascii="Times New Roman" w:hAnsi="Times New Roman" w:cs="Times New Roman"/>
+          <w:sz w:val="24"/>
+          <w:szCs w:val="48"/>
+          <w:lang w:val="sr-Latn-RS"/>
+        </w:rPr>
+        <w:lastRenderedPageBreak/>
+        <w:t xml:space="preserve">Iako je prihvatljivo da </w:t>
+      </w:r>
+      <w:r>
+        <w:rPr>
+          <w:rFonts w:ascii="Times New Roman" w:hAnsi="Times New Roman" w:cs="Times New Roman"/>
+          <w:sz w:val="24"/>
+          <w:szCs w:val="48"/>
+          <w:lang w:val="sr-Latn-RS"/>
+        </w:rPr>
+        <w:t>se oslonimo na trening period analize</w:t>
+      </w:r>
+      <w:r>
+        <w:rPr>
+          <w:rFonts w:ascii="Times New Roman" w:hAnsi="Times New Roman" w:cs="Times New Roman"/>
+          <w:sz w:val="24"/>
+          <w:szCs w:val="48"/>
+          <w:lang w:val="sr-Latn-RS"/>
+        </w:rPr>
+        <w:t xml:space="preserve"> </w:t>
+      </w:r>
+      <w:r>
+        <w:rPr>
+          <w:rFonts w:ascii="Times New Roman" w:hAnsi="Times New Roman" w:cs="Times New Roman"/>
+          <w:sz w:val="24"/>
+          <w:szCs w:val="48"/>
+          <w:lang w:val="sr-Latn-RS"/>
+        </w:rPr>
+        <w:t>kada se traže najbolji kupci, primena rezultata modela na planiran budući period se mora izvesti pažnjivo.</w:t>
+      </w:r>
+    </w:p>
+    <w:p>
+      <w:pPr>
+        <w:spacing w:line="240" w:lineRule="auto"/>
+        <w:rPr>
+          <w:rFonts w:ascii="Times New Roman" w:hAnsi="Times New Roman" w:cs="Times New Roman"/>
+          <w:sz w:val="24"/>
+          <w:szCs w:val="48"/>
+          <w:lang w:val="sr-Latn-RS"/>
+        </w:rPr>
+      </w:pPr>
+      <w:r>
+        <w:rPr>
+          <w:rFonts w:ascii="Times New Roman" w:hAnsi="Times New Roman" w:cs="Times New Roman"/>
+          <w:sz w:val="24"/>
+          <w:szCs w:val="48"/>
+          <w:lang w:val="sr-Latn-RS"/>
+        </w:rPr>
+        <w:t xml:space="preserve">Sve promenljive se moraju </w:t>
+      </w:r>
+      <w:r>
+        <w:rPr>
+          <w:rFonts w:ascii="Times New Roman" w:hAnsi="Times New Roman" w:cs="Times New Roman"/>
+          <w:sz w:val="24"/>
+          <w:szCs w:val="48"/>
+          <w:lang w:val="sr-Latn-RS"/>
+        </w:rPr>
+        <w:t xml:space="preserve">transferovati kroz period između analize i vremena primene, i ocene kupca se moraju odlučiti na bazi trenutnog vremena. Na primer, uzmite u obzir promenljive kao što su </w:t>
+      </w:r>
+      <w:r>
+        <w:rPr>
+          <w:rFonts w:ascii="Times New Roman" w:hAnsi="Times New Roman" w:cs="Times New Roman"/>
+          <w:i/>
+          <w:sz w:val="24"/>
+          <w:szCs w:val="48"/>
+          <w:lang w:val="sr-Latn-RS"/>
+        </w:rPr>
+        <w:t>godine</w:t>
+      </w:r>
+      <w:r>
+        <w:rPr>
+          <w:rFonts w:ascii="Times New Roman" w:hAnsi="Times New Roman" w:cs="Times New Roman"/>
+          <w:sz w:val="24"/>
+          <w:szCs w:val="48"/>
+          <w:lang w:val="sr-Latn-RS"/>
+        </w:rPr>
+        <w:t xml:space="preserve"> ili </w:t>
+      </w:r>
+      <w:r>
+        <w:rPr>
+          <w:rFonts w:ascii="Times New Roman" w:hAnsi="Times New Roman" w:cs="Times New Roman"/>
+          <w:i/>
+          <w:sz w:val="24"/>
+          <w:szCs w:val="48"/>
+          <w:lang w:val="sr-Latn-RS"/>
+        </w:rPr>
+        <w:t>životni</w:t>
+      </w:r>
+      <w:r>
+        <w:rPr>
+          <w:rFonts w:ascii="Times New Roman" w:hAnsi="Times New Roman" w:cs="Times New Roman"/>
+          <w:i/>
+          <w:sz w:val="24"/>
+          <w:szCs w:val="48"/>
+          <w:lang w:val="sr-Latn-RS"/>
+        </w:rPr>
+        <w:t xml:space="preserve"> prihod</w:t>
+      </w:r>
+      <w:r>
+        <w:rPr>
+          <w:rFonts w:ascii="Times New Roman" w:hAnsi="Times New Roman" w:cs="Times New Roman"/>
+          <w:sz w:val="24"/>
+          <w:szCs w:val="48"/>
+          <w:lang w:val="sr-Latn-RS"/>
+        </w:rPr>
+        <w:t xml:space="preserve">. Ukoliko je period između analize i aplikacije godinu dana, u vreme aplikacije moramo transformisati promenljivu </w:t>
+      </w:r>
+      <w:r>
+        <w:rPr>
+          <w:rFonts w:ascii="Times New Roman" w:hAnsi="Times New Roman" w:cs="Times New Roman"/>
+          <w:i/>
+          <w:sz w:val="24"/>
+          <w:szCs w:val="48"/>
+          <w:lang w:val="sr-Latn-RS"/>
+        </w:rPr>
+        <w:t>godine</w:t>
+      </w:r>
+      <w:r>
+        <w:rPr>
+          <w:rFonts w:ascii="Times New Roman" w:hAnsi="Times New Roman" w:cs="Times New Roman"/>
+          <w:sz w:val="24"/>
+          <w:szCs w:val="48"/>
+          <w:lang w:val="sr-Latn-RS"/>
+        </w:rPr>
+        <w:t xml:space="preserve">, tako što ćemo kreirati novu promenljivu koja će reprezentovati odgovarajuće godine osobe u toku trening perioda analize, u ovom slučaju tako što ćemo oduzeti jednu godinu od promenljive </w:t>
+      </w:r>
+      <w:r>
+        <w:rPr>
+          <w:rFonts w:ascii="Times New Roman" w:hAnsi="Times New Roman" w:cs="Times New Roman"/>
+          <w:i/>
+          <w:sz w:val="24"/>
+          <w:szCs w:val="48"/>
+          <w:lang w:val="sr-Latn-RS"/>
+        </w:rPr>
+        <w:t>godine</w:t>
+      </w:r>
+      <w:r>
+        <w:rPr>
+          <w:rFonts w:ascii="Times New Roman" w:hAnsi="Times New Roman" w:cs="Times New Roman"/>
+          <w:i/>
+          <w:sz w:val="24"/>
+          <w:szCs w:val="48"/>
+          <w:lang w:val="sr-Latn-RS"/>
+        </w:rPr>
+        <w:t xml:space="preserve"> </w:t>
+      </w:r>
+      <w:r>
+        <w:rPr>
+          <w:rFonts w:ascii="Times New Roman" w:hAnsi="Times New Roman" w:cs="Times New Roman"/>
+          <w:sz w:val="24"/>
+          <w:szCs w:val="48"/>
+          <w:lang w:val="sr-Latn-RS"/>
+        </w:rPr>
+        <w:t xml:space="preserve">ili tako što ćemo preračunavati godine od datuma rođenja ukoliko je datum dostupan. Ocena za tu osobu se računa korišćenjem nove godine, tj. nakon oduzimanja jedne godine. Za primer </w:t>
+      </w:r>
+      <w:r>
+        <w:rPr>
+          <w:rFonts w:ascii="Times New Roman" w:hAnsi="Times New Roman" w:cs="Times New Roman"/>
+          <w:i/>
+          <w:sz w:val="24"/>
+          <w:szCs w:val="48"/>
+          <w:lang w:val="sr-Latn-RS"/>
+        </w:rPr>
+        <w:t>životni prihod</w:t>
+      </w:r>
+      <w:r>
+        <w:rPr>
+          <w:rFonts w:ascii="Times New Roman" w:hAnsi="Times New Roman" w:cs="Times New Roman"/>
+          <w:sz w:val="24"/>
+          <w:szCs w:val="48"/>
+          <w:lang w:val="sr-Latn-RS"/>
+        </w:rPr>
+        <w:t>, ne možemo koristiti trenutnu vrednost u vreme aplikacije modela već moramo ponovo računati rezimiranjem prihoda do trening perioda analize.</w:t>
+      </w:r>
+    </w:p>
+    <w:p>
+      <w:pPr>
+        <w:spacing w:line="240" w:lineRule="auto"/>
+        <w:rPr>
+          <w:rFonts w:ascii="Times New Roman" w:hAnsi="Times New Roman" w:cs="Times New Roman"/>
+          <w:sz w:val="24"/>
+          <w:szCs w:val="48"/>
+          <w:lang w:val="sr-Latn-RS"/>
+        </w:rPr>
+      </w:pPr>
+      <w:r>
+        <w:rPr>
+          <w:rFonts w:ascii="Times New Roman" w:hAnsi="Times New Roman" w:cs="Times New Roman"/>
+          <w:sz w:val="24"/>
+          <w:szCs w:val="48"/>
+          <w:lang w:val="sr-Latn-RS"/>
+        </w:rPr>
+        <w:t xml:space="preserve">Naglašava se da informacija koja je bila dostupna u trening periodu možda neće biti dostupna u vreme primene modela. Ukoliko je ovaj problem poznat unapred, onda bi promenljive koje su vezane za tu informaciju trebalo izostaviti. Ukoliko je promenljiva vezana za specifičnu osobinu, koja je podložna promeni, onda bi trebalo nju zameniti opštijom promenljivom. Na primer, razmotrite kupovinu žute olovke. Ukoliko znamo da se u periodu aplikacije žute olovke neće prodavati, ili neće biti moderne, onda bi trebalo da se promenljiva </w:t>
+      </w:r>
+      <w:r>
+        <w:rPr>
+          <w:rFonts w:ascii="Times New Roman" w:hAnsi="Times New Roman" w:cs="Times New Roman"/>
+          <w:i/>
+          <w:sz w:val="24"/>
+          <w:szCs w:val="48"/>
+          <w:lang w:val="sr-Latn-RS"/>
+        </w:rPr>
+        <w:t>žuta olovka</w:t>
+      </w:r>
+      <w:r>
+        <w:rPr>
+          <w:rFonts w:ascii="Times New Roman" w:hAnsi="Times New Roman" w:cs="Times New Roman"/>
+          <w:sz w:val="24"/>
+          <w:szCs w:val="48"/>
+          <w:lang w:val="sr-Latn-RS"/>
+        </w:rPr>
+        <w:t xml:space="preserve"> zameni opštijom promenljivom, npr. </w:t>
+      </w:r>
+      <w:r>
+        <w:rPr>
+          <w:rFonts w:ascii="Times New Roman" w:hAnsi="Times New Roman" w:cs="Times New Roman"/>
+          <w:i/>
+          <w:sz w:val="24"/>
+          <w:szCs w:val="48"/>
+          <w:lang w:val="sr-Latn-RS"/>
+        </w:rPr>
+        <w:t>bilo koja olovka</w:t>
+      </w:r>
+      <w:r>
+        <w:rPr>
+          <w:rFonts w:ascii="Times New Roman" w:hAnsi="Times New Roman" w:cs="Times New Roman"/>
+          <w:sz w:val="24"/>
+          <w:szCs w:val="48"/>
+          <w:lang w:val="sr-Latn-RS"/>
+        </w:rPr>
+        <w:t xml:space="preserve">, ili možda promenljivom </w:t>
+      </w:r>
+      <w:r>
+        <w:rPr>
+          <w:rFonts w:ascii="Times New Roman" w:hAnsi="Times New Roman" w:cs="Times New Roman"/>
+          <w:i/>
+          <w:sz w:val="24"/>
+          <w:szCs w:val="48"/>
+          <w:lang w:val="sr-Latn-RS"/>
+        </w:rPr>
+        <w:t xml:space="preserve">bilo koja moderna olovka </w:t>
+      </w:r>
+      <w:r>
+        <w:rPr>
+          <w:rFonts w:ascii="Times New Roman" w:hAnsi="Times New Roman" w:cs="Times New Roman"/>
+          <w:sz w:val="24"/>
+          <w:szCs w:val="48"/>
+          <w:lang w:val="sr-Latn-RS"/>
+        </w:rPr>
+        <w:t>bez specifikacije boje. Nova promenljiva se mora kreirati tako da ima vrednost u setu podataka i u toku trening perioda i u toku perioda primene.</w:t>
+      </w:r>
+    </w:p>
+    <w:p>
+      <w:pPr>
+        <w:spacing w:line="240" w:lineRule="auto"/>
+        <w:rPr>
+          <w:rFonts w:ascii="Times New Roman" w:hAnsi="Times New Roman" w:cs="Times New Roman"/>
+          <w:sz w:val="24"/>
+          <w:szCs w:val="48"/>
+          <w:lang w:val="sr-Latn-RS"/>
+        </w:rPr>
+      </w:pPr>
+      <w:r>
+        <w:rPr>
+          <w:rFonts w:ascii="Times New Roman" w:hAnsi="Times New Roman" w:cs="Times New Roman"/>
+          <w:sz w:val="24"/>
+          <w:szCs w:val="48"/>
+          <w:lang w:val="sr-Latn-RS"/>
+        </w:rPr>
+        <w:t xml:space="preserve">Uspeh prediktivnog modela se mora predvideti. </w:t>
+      </w:r>
+      <w:r>
+        <w:rPr>
+          <w:rFonts w:ascii="Times New Roman" w:hAnsi="Times New Roman" w:cs="Times New Roman"/>
+          <w:sz w:val="24"/>
+          <w:szCs w:val="48"/>
+          <w:lang w:val="sr-Latn-RS"/>
+        </w:rPr>
+        <w:t>Ovo se uglavnom radi poređenjem procena i ishoda. Mora se međutim gledati čitav proces kako bi se utvrdilo da je čitav proces vredeo. Data mining je skuplji proces za kompaniju, i menadžeri će očekivati značajne prednosti koje proizilaze iz troškova. Poboljšanje osnovnih ključnih indikatora performasi moraju biti jasno saopšteni. Lekcije naučene iz procesa bi trebalo da se vraćaju kako bi se osigurao kontinuirani ciklus poboljšanja.</w:t>
+      </w:r>
+    </w:p>
+    <w:p>
+      <w:pPr>
+        <w:spacing w:line="240" w:lineRule="auto"/>
+        <w:rPr>
+          <w:rFonts w:ascii="Times New Roman" w:hAnsi="Times New Roman" w:cs="Times New Roman"/>
+          <w:sz w:val="48"/>
+          <w:szCs w:val="48"/>
+          <w:lang w:val="sr-Latn-RS"/>
+        </w:rPr>
+      </w:pPr>
+      <w:r>
+        <w:rPr>
+          <w:rFonts w:ascii="Times New Roman" w:hAnsi="Times New Roman" w:cs="Times New Roman"/>
+          <w:sz w:val="48"/>
+          <w:szCs w:val="48"/>
+          <w:lang w:val="sr-Latn-RS"/>
+        </w:rPr>
+        <w:t>Praktičnosti data mining-a</w:t>
+      </w:r>
+    </w:p>
+    <w:p>
+      <w:pPr>
+        <w:spacing w:line="240" w:lineRule="auto"/>
+        <w:rPr>
+          <w:rFonts w:ascii="Times New Roman" w:hAnsi="Times New Roman" w:cs="Times New Roman"/>
+          <w:sz w:val="48"/>
+          <w:szCs w:val="48"/>
+          <w:lang w:val="sr-Latn-RS"/>
         </w:rPr>
       </w:pPr>
       <w:bookmarkStart w:id="0" w:name="_GoBack"/>
@@ -3687,6 +4540,7 @@
           <w:rFonts w:ascii="Times New Roman" w:hAnsi="Times New Roman" w:cs="Times New Roman"/>
           <w:sz w:val="24"/>
           <w:szCs w:val="48"/>
+          <w:lang w:val="sr-Latn-RS"/>
         </w:rPr>
       </w:pPr>
       <w:r>
@@ -4027,6 +4881,119 @@
     </w:lvl>
   </w:abstractNum>
   <w:abstractNum w:abstractNumId="3" w15:restartNumberingAfterBreak="0">
+    <w:nsid w:val="61FB2E0F"/>
+    <w:multiLevelType w:val="hybridMultilevel"/>
+    <w:tmpl w:val="7F52F45E"/>
+    <w:lvl w:ilvl="0" w:tplc="04090001">
+      <w:start w:val="1"/>
+      <w:numFmt w:val="bullet"/>
+      <w:lvlText w:val=""/>
+      <w:lvlJc w:val="left"/>
+      <w:pPr>
+        <w:ind w:left="720" w:hanging="360"/>
+      </w:pPr>
+      <w:rPr>
+        <w:rFonts w:ascii="Symbol" w:hAnsi="Symbol" w:hint="default"/>
+      </w:rPr>
+    </w:lvl>
+    <w:lvl w:ilvl="1" w:tplc="04090003" w:tentative="1">
+      <w:start w:val="1"/>
+      <w:numFmt w:val="bullet"/>
+      <w:lvlText w:val="o"/>
+      <w:lvlJc w:val="left"/>
+      <w:pPr>
+        <w:ind w:left="1440" w:hanging="360"/>
+      </w:pPr>
+      <w:rPr>
+        <w:rFonts w:ascii="Courier New" w:hAnsi="Courier New" w:cs="Courier New" w:hint="default"/>
+      </w:rPr>
+    </w:lvl>
+    <w:lvl w:ilvl="2" w:tplc="04090005" w:tentative="1">
+      <w:start w:val="1"/>
+      <w:numFmt w:val="bullet"/>
+      <w:lvlText w:val=""/>
+      <w:lvlJc w:val="left"/>
+      <w:pPr>
+        <w:ind w:left="2160" w:hanging="360"/>
+      </w:pPr>
+      <w:rPr>
+        <w:rFonts w:ascii="Wingdings" w:hAnsi="Wingdings" w:hint="default"/>
+      </w:rPr>
+    </w:lvl>
+    <w:lvl w:ilvl="3" w:tplc="04090001" w:tentative="1">
+      <w:start w:val="1"/>
+      <w:numFmt w:val="bullet"/>
+      <w:lvlText w:val=""/>
+      <w:lvlJc w:val="left"/>
+      <w:pPr>
+        <w:ind w:left="2880" w:hanging="360"/>
+      </w:pPr>
+      <w:rPr>
+        <w:rFonts w:ascii="Symbol" w:hAnsi="Symbol" w:hint="default"/>
+      </w:rPr>
+    </w:lvl>
+    <w:lvl w:ilvl="4" w:tplc="04090003" w:tentative="1">
+      <w:start w:val="1"/>
+      <w:numFmt w:val="bullet"/>
+      <w:lvlText w:val="o"/>
+      <w:lvlJc w:val="left"/>
+      <w:pPr>
+        <w:ind w:left="3600" w:hanging="360"/>
+      </w:pPr>
+      <w:rPr>
+        <w:rFonts w:ascii="Courier New" w:hAnsi="Courier New" w:cs="Courier New" w:hint="default"/>
+      </w:rPr>
+    </w:lvl>
+    <w:lvl w:ilvl="5" w:tplc="04090005" w:tentative="1">
+      <w:start w:val="1"/>
+      <w:numFmt w:val="bullet"/>
+      <w:lvlText w:val=""/>
+      <w:lvlJc w:val="left"/>
+      <w:pPr>
+        <w:ind w:left="4320" w:hanging="360"/>
+      </w:pPr>
+      <w:rPr>
+        <w:rFonts w:ascii="Wingdings" w:hAnsi="Wingdings" w:hint="default"/>
+      </w:rPr>
+    </w:lvl>
+    <w:lvl w:ilvl="6" w:tplc="04090001" w:tentative="1">
+      <w:start w:val="1"/>
+      <w:numFmt w:val="bullet"/>
+      <w:lvlText w:val=""/>
+      <w:lvlJc w:val="left"/>
+      <w:pPr>
+        <w:ind w:left="5040" w:hanging="360"/>
+      </w:pPr>
+      <w:rPr>
+        <w:rFonts w:ascii="Symbol" w:hAnsi="Symbol" w:hint="default"/>
+      </w:rPr>
+    </w:lvl>
+    <w:lvl w:ilvl="7" w:tplc="04090003" w:tentative="1">
+      <w:start w:val="1"/>
+      <w:numFmt w:val="bullet"/>
+      <w:lvlText w:val="o"/>
+      <w:lvlJc w:val="left"/>
+      <w:pPr>
+        <w:ind w:left="5760" w:hanging="360"/>
+      </w:pPr>
+      <w:rPr>
+        <w:rFonts w:ascii="Courier New" w:hAnsi="Courier New" w:cs="Courier New" w:hint="default"/>
+      </w:rPr>
+    </w:lvl>
+    <w:lvl w:ilvl="8" w:tplc="04090005" w:tentative="1">
+      <w:start w:val="1"/>
+      <w:numFmt w:val="bullet"/>
+      <w:lvlText w:val=""/>
+      <w:lvlJc w:val="left"/>
+      <w:pPr>
+        <w:ind w:left="6480" w:hanging="360"/>
+      </w:pPr>
+      <w:rPr>
+        <w:rFonts w:ascii="Wingdings" w:hAnsi="Wingdings" w:hint="default"/>
+      </w:rPr>
+    </w:lvl>
+  </w:abstractNum>
+  <w:abstractNum w:abstractNumId="4" w15:restartNumberingAfterBreak="0">
     <w:nsid w:val="65664775"/>
     <w:multiLevelType w:val="hybridMultilevel"/>
     <w:tmpl w:val="2F3C71EA"/>
@@ -4139,7 +5106,7 @@
       </w:rPr>
     </w:lvl>
   </w:abstractNum>
-  <w:abstractNum w:abstractNumId="4" w15:restartNumberingAfterBreak="0">
+  <w:abstractNum w:abstractNumId="5" w15:restartNumberingAfterBreak="0">
     <w:nsid w:val="6D5C3CB7"/>
     <w:multiLevelType w:val="hybridMultilevel"/>
     <w:tmpl w:val="F3E41FDC"/>
@@ -4228,7 +5195,7 @@
       </w:pPr>
     </w:lvl>
   </w:abstractNum>
-  <w:abstractNum w:abstractNumId="5" w15:restartNumberingAfterBreak="0">
+  <w:abstractNum w:abstractNumId="6" w15:restartNumberingAfterBreak="0">
     <w:nsid w:val="749F5B7F"/>
     <w:multiLevelType w:val="hybridMultilevel"/>
     <w:tmpl w:val="A4E8F360"/>
@@ -4341,7 +5308,7 @@
       </w:rPr>
     </w:lvl>
   </w:abstractNum>
-  <w:abstractNum w:abstractNumId="6" w15:restartNumberingAfterBreak="0">
+  <w:abstractNum w:abstractNumId="7" w15:restartNumberingAfterBreak="0">
     <w:nsid w:val="7A76519F"/>
     <w:multiLevelType w:val="multilevel"/>
     <w:tmpl w:val="0548E4FE"/>
@@ -4463,7 +5430,7 @@
       </w:pPr>
     </w:lvl>
   </w:abstractNum>
-  <w:abstractNum w:abstractNumId="7" w15:restartNumberingAfterBreak="0">
+  <w:abstractNum w:abstractNumId="8" w15:restartNumberingAfterBreak="0">
     <w:nsid w:val="7E112F1E"/>
     <w:multiLevelType w:val="hybridMultilevel"/>
     <w:tmpl w:val="8F40FF8E"/>
@@ -4580,25 +5547,28 @@
     <w:abstractNumId w:val="2"/>
   </w:num>
   <w:num w:numId="2">
-    <w:abstractNumId w:val="6"/>
+    <w:abstractNumId w:val="7"/>
   </w:num>
   <w:num w:numId="3">
-    <w:abstractNumId w:val="5"/>
+    <w:abstractNumId w:val="6"/>
   </w:num>
   <w:num w:numId="4">
     <w:abstractNumId w:val="0"/>
   </w:num>
   <w:num w:numId="5">
-    <w:abstractNumId w:val="4"/>
+    <w:abstractNumId w:val="5"/>
   </w:num>
   <w:num w:numId="6">
     <w:abstractNumId w:val="1"/>
   </w:num>
   <w:num w:numId="7">
-    <w:abstractNumId w:val="3"/>
+    <w:abstractNumId w:val="4"/>
   </w:num>
   <w:num w:numId="8">
-    <w:abstractNumId w:val="7"/>
+    <w:abstractNumId w:val="8"/>
+  </w:num>
+  <w:num w:numId="9">
+    <w:abstractNumId w:val="3"/>
   </w:num>
 </w:numbering>
 </file>

</xml_diff>